<commit_message>
1ER Commit Gestion Preguntas
</commit_message>
<xml_diff>
--- a/Documentacion/Ventanas.docx
+++ b/Documentacion/Ventanas.docx
@@ -251,12 +251,20 @@
           </mc:Fallback>
         </mc:AlternateContent>
       </w:r>
+      <w:proofErr w:type="spellStart"/>
       <w:r>
         <w:rPr>
           <w:lang w:val="en-US"/>
         </w:rPr>
-        <w:t>Index.html</w:t>
-      </w:r>
+        <w:t>Index.</w:t>
+      </w:r>
+      <w:r>
+        <w:rPr>
+          <w:lang w:val="en-US"/>
+        </w:rPr>
+        <w:t>php</w:t>
+      </w:r>
+      <w:proofErr w:type="spellEnd"/>
     </w:p>
     <w:p>
       <w:pPr>
@@ -1325,7 +1333,7 @@
                                           </pic:cNvPicPr>
                                         </pic:nvPicPr>
                                         <pic:blipFill>
-                                          <a:blip r:embed="rId5">
+                                          <a:blip r:embed="rId7">
                                             <a:extLst>
                                               <a:ext uri="{28A0092B-C50C-407E-A947-70E740481C1C}">
                                                 <a14:useLocalDpi xmlns:a14="http://schemas.microsoft.com/office/drawing/2010/main" val="0"/>
@@ -1402,7 +1410,7 @@
                                     </pic:cNvPicPr>
                                   </pic:nvPicPr>
                                   <pic:blipFill>
-                                    <a:blip r:embed="rId5">
+                                    <a:blip r:embed="rId7">
                                       <a:extLst>
                                         <a:ext uri="{28A0092B-C50C-407E-A947-70E740481C1C}">
                                           <a14:useLocalDpi xmlns:a14="http://schemas.microsoft.com/office/drawing/2010/main" val="0"/>
@@ -1510,7 +1518,7 @@
                                           </pic:cNvPicPr>
                                         </pic:nvPicPr>
                                         <pic:blipFill>
-                                          <a:blip r:embed="rId5">
+                                          <a:blip r:embed="rId7">
                                             <a:extLst>
                                               <a:ext uri="{28A0092B-C50C-407E-A947-70E740481C1C}">
                                                 <a14:useLocalDpi xmlns:a14="http://schemas.microsoft.com/office/drawing/2010/main" val="0"/>
@@ -1587,7 +1595,7 @@
                                     </pic:cNvPicPr>
                                   </pic:nvPicPr>
                                   <pic:blipFill>
-                                    <a:blip r:embed="rId5">
+                                    <a:blip r:embed="rId7">
                                       <a:extLst>
                                         <a:ext uri="{28A0092B-C50C-407E-A947-70E740481C1C}">
                                           <a14:useLocalDpi xmlns:a14="http://schemas.microsoft.com/office/drawing/2010/main" val="0"/>
@@ -2090,6 +2098,7 @@
           </mc:Fallback>
         </mc:AlternateContent>
       </w:r>
+      <w:proofErr w:type="spellStart"/>
       <w:r>
         <w:rPr>
           <w:lang w:val="en-US"/>
@@ -2100,8 +2109,15 @@
         <w:rPr>
           <w:lang w:val="en-US"/>
         </w:rPr>
-        <w:t>.html</w:t>
-      </w:r>
+        <w:t>.</w:t>
+      </w:r>
+      <w:r>
+        <w:rPr>
+          <w:lang w:val="en-US"/>
+        </w:rPr>
+        <w:t>php</w:t>
+      </w:r>
+      <w:proofErr w:type="spellEnd"/>
     </w:p>
     <w:p>
       <w:pPr>
@@ -3781,7 +3797,7 @@
                                           </pic:cNvPicPr>
                                         </pic:nvPicPr>
                                         <pic:blipFill>
-                                          <a:blip r:embed="rId5">
+                                          <a:blip r:embed="rId7">
                                             <a:extLst>
                                               <a:ext uri="{28A0092B-C50C-407E-A947-70E740481C1C}">
                                                 <a14:useLocalDpi xmlns:a14="http://schemas.microsoft.com/office/drawing/2010/main" val="0"/>
@@ -3858,7 +3874,7 @@
                                     </pic:cNvPicPr>
                                   </pic:nvPicPr>
                                   <pic:blipFill>
-                                    <a:blip r:embed="rId5">
+                                    <a:blip r:embed="rId7">
                                       <a:extLst>
                                         <a:ext uri="{28A0092B-C50C-407E-A947-70E740481C1C}">
                                           <a14:useLocalDpi xmlns:a14="http://schemas.microsoft.com/office/drawing/2010/main" val="0"/>
@@ -3973,7 +3989,7 @@
                                           </pic:cNvPicPr>
                                         </pic:nvPicPr>
                                         <pic:blipFill>
-                                          <a:blip r:embed="rId5">
+                                          <a:blip r:embed="rId7">
                                             <a:extLst>
                                               <a:ext uri="{28A0092B-C50C-407E-A947-70E740481C1C}">
                                                 <a14:useLocalDpi xmlns:a14="http://schemas.microsoft.com/office/drawing/2010/main" val="0"/>
@@ -4050,7 +4066,7 @@
                                     </pic:cNvPicPr>
                                   </pic:nvPicPr>
                                   <pic:blipFill>
-                                    <a:blip r:embed="rId5">
+                                    <a:blip r:embed="rId7">
                                       <a:extLst>
                                         <a:ext uri="{28A0092B-C50C-407E-A947-70E740481C1C}">
                                           <a14:useLocalDpi xmlns:a14="http://schemas.microsoft.com/office/drawing/2010/main" val="0"/>
@@ -4455,6 +4471,7 @@
           </mc:Fallback>
         </mc:AlternateContent>
       </w:r>
+      <w:proofErr w:type="spellStart"/>
       <w:r>
         <w:rPr>
           <w:lang w:val="en-US"/>
@@ -4465,8 +4482,15 @@
         <w:rPr>
           <w:lang w:val="en-US"/>
         </w:rPr>
-        <w:t>.html</w:t>
-      </w:r>
+        <w:t>.</w:t>
+      </w:r>
+      <w:r>
+        <w:rPr>
+          <w:lang w:val="en-US"/>
+        </w:rPr>
+        <w:t>php</w:t>
+      </w:r>
+      <w:proofErr w:type="spellEnd"/>
     </w:p>
     <w:p>
       <w:pPr>
@@ -5172,7 +5196,7 @@
                                           </pic:cNvPicPr>
                                         </pic:nvPicPr>
                                         <pic:blipFill>
-                                          <a:blip r:embed="rId5">
+                                          <a:blip r:embed="rId7">
                                             <a:extLst>
                                               <a:ext uri="{28A0092B-C50C-407E-A947-70E740481C1C}">
                                                 <a14:useLocalDpi xmlns:a14="http://schemas.microsoft.com/office/drawing/2010/main" val="0"/>
@@ -5249,7 +5273,7 @@
                                     </pic:cNvPicPr>
                                   </pic:nvPicPr>
                                   <pic:blipFill>
-                                    <a:blip r:embed="rId5">
+                                    <a:blip r:embed="rId7">
                                       <a:extLst>
                                         <a:ext uri="{28A0092B-C50C-407E-A947-70E740481C1C}">
                                           <a14:useLocalDpi xmlns:a14="http://schemas.microsoft.com/office/drawing/2010/main" val="0"/>
@@ -5357,7 +5381,7 @@
                                           </pic:cNvPicPr>
                                         </pic:nvPicPr>
                                         <pic:blipFill>
-                                          <a:blip r:embed="rId5">
+                                          <a:blip r:embed="rId7">
                                             <a:extLst>
                                               <a:ext uri="{28A0092B-C50C-407E-A947-70E740481C1C}">
                                                 <a14:useLocalDpi xmlns:a14="http://schemas.microsoft.com/office/drawing/2010/main" val="0"/>
@@ -5434,7 +5458,7 @@
                                     </pic:cNvPicPr>
                                   </pic:nvPicPr>
                                   <pic:blipFill>
-                                    <a:blip r:embed="rId5">
+                                    <a:blip r:embed="rId7">
                                       <a:extLst>
                                         <a:ext uri="{28A0092B-C50C-407E-A947-70E740481C1C}">
                                           <a14:useLocalDpi xmlns:a14="http://schemas.microsoft.com/office/drawing/2010/main" val="0"/>
@@ -5932,12 +5956,17 @@
       <w:r>
         <w:t xml:space="preserve">     </w:t>
       </w:r>
+      <w:proofErr w:type="spellStart"/>
       <w:r>
         <w:t>Enviar</w:t>
       </w:r>
       <w:r>
-        <w:t>.html</w:t>
-      </w:r>
+        <w:t>.</w:t>
+      </w:r>
+      <w:r>
+        <w:t>php</w:t>
+      </w:r>
+      <w:proofErr w:type="spellEnd"/>
     </w:p>
     <w:p>
       <w:r>
@@ -6521,7 +6550,7 @@
                                           </pic:cNvPicPr>
                                         </pic:nvPicPr>
                                         <pic:blipFill>
-                                          <a:blip r:embed="rId5">
+                                          <a:blip r:embed="rId7">
                                             <a:extLst>
                                               <a:ext uri="{28A0092B-C50C-407E-A947-70E740481C1C}">
                                                 <a14:useLocalDpi xmlns:a14="http://schemas.microsoft.com/office/drawing/2010/main" val="0"/>
@@ -6598,7 +6627,7 @@
                                     </pic:cNvPicPr>
                                   </pic:nvPicPr>
                                   <pic:blipFill>
-                                    <a:blip r:embed="rId5">
+                                    <a:blip r:embed="rId7">
                                       <a:extLst>
                                         <a:ext uri="{28A0092B-C50C-407E-A947-70E740481C1C}">
                                           <a14:useLocalDpi xmlns:a14="http://schemas.microsoft.com/office/drawing/2010/main" val="0"/>
@@ -6706,7 +6735,7 @@
                                           </pic:cNvPicPr>
                                         </pic:nvPicPr>
                                         <pic:blipFill>
-                                          <a:blip r:embed="rId5">
+                                          <a:blip r:embed="rId7">
                                             <a:extLst>
                                               <a:ext uri="{28A0092B-C50C-407E-A947-70E740481C1C}">
                                                 <a14:useLocalDpi xmlns:a14="http://schemas.microsoft.com/office/drawing/2010/main" val="0"/>
@@ -6786,7 +6815,7 @@
                                     </pic:cNvPicPr>
                                   </pic:nvPicPr>
                                   <pic:blipFill>
-                                    <a:blip r:embed="rId5">
+                                    <a:blip r:embed="rId7">
                                       <a:extLst>
                                         <a:ext uri="{28A0092B-C50C-407E-A947-70E740481C1C}">
                                           <a14:useLocalDpi xmlns:a14="http://schemas.microsoft.com/office/drawing/2010/main" val="0"/>
@@ -7190,6 +7219,7 @@
           </mc:Fallback>
         </mc:AlternateContent>
       </w:r>
+      <w:proofErr w:type="spellStart"/>
       <w:r>
         <w:rPr>
           <w:lang w:val="en-US"/>
@@ -7200,8 +7230,15 @@
         <w:rPr>
           <w:lang w:val="en-US"/>
         </w:rPr>
-        <w:t>.html</w:t>
-      </w:r>
+        <w:t>.</w:t>
+      </w:r>
+      <w:r>
+        <w:rPr>
+          <w:lang w:val="en-US"/>
+        </w:rPr>
+        <w:t>php</w:t>
+      </w:r>
+      <w:proofErr w:type="spellEnd"/>
     </w:p>
     <w:p>
       <w:pPr>
@@ -7922,7 +7959,7 @@
                                           </pic:cNvPicPr>
                                         </pic:nvPicPr>
                                         <pic:blipFill>
-                                          <a:blip r:embed="rId6">
+                                          <a:blip r:embed="rId8">
                                             <a:extLst>
                                               <a:ext uri="{28A0092B-C50C-407E-A947-70E740481C1C}">
                                                 <a14:useLocalDpi xmlns:a14="http://schemas.microsoft.com/office/drawing/2010/main" val="0"/>
@@ -8002,7 +8039,7 @@
                                     </pic:cNvPicPr>
                                   </pic:nvPicPr>
                                   <pic:blipFill>
-                                    <a:blip r:embed="rId6">
+                                    <a:blip r:embed="rId8">
                                       <a:extLst>
                                         <a:ext uri="{28A0092B-C50C-407E-A947-70E740481C1C}">
                                           <a14:useLocalDpi xmlns:a14="http://schemas.microsoft.com/office/drawing/2010/main" val="0"/>
@@ -8589,6 +8626,7 @@
           </mc:Fallback>
         </mc:AlternateContent>
       </w:r>
+      <w:proofErr w:type="spellStart"/>
       <w:r>
         <w:rPr>
           <w:lang w:val="en-US"/>
@@ -8599,8 +8637,15 @@
         <w:rPr>
           <w:lang w:val="en-US"/>
         </w:rPr>
-        <w:t>.html</w:t>
-      </w:r>
+        <w:t>.</w:t>
+      </w:r>
+      <w:r>
+        <w:rPr>
+          <w:lang w:val="en-US"/>
+        </w:rPr>
+        <w:t>php</w:t>
+      </w:r>
+      <w:proofErr w:type="spellEnd"/>
     </w:p>
     <w:p>
       <w:pPr>
@@ -9872,6 +9917,7 @@
           </mc:Fallback>
         </mc:AlternateContent>
       </w:r>
+      <w:proofErr w:type="spellStart"/>
       <w:r>
         <w:rPr>
           <w:lang w:val="en-US"/>
@@ -9882,8 +9928,15 @@
         <w:rPr>
           <w:lang w:val="en-US"/>
         </w:rPr>
-        <w:t>.html</w:t>
-      </w:r>
+        <w:t>.</w:t>
+      </w:r>
+      <w:r>
+        <w:rPr>
+          <w:lang w:val="en-US"/>
+        </w:rPr>
+        <w:t>php</w:t>
+      </w:r>
+      <w:proofErr w:type="spellEnd"/>
     </w:p>
     <w:p>
       <w:pPr>
@@ -11234,12 +11287,17 @@
       <w:r>
         <w:t xml:space="preserve"> </w:t>
       </w:r>
+      <w:proofErr w:type="spellStart"/>
       <w:r>
         <w:t>ElegirRol</w:t>
       </w:r>
       <w:r>
-        <w:t>.html</w:t>
-      </w:r>
+        <w:t>.</w:t>
+      </w:r>
+      <w:r>
+        <w:t>php</w:t>
+      </w:r>
+      <w:proofErr w:type="spellEnd"/>
     </w:p>
     <w:p>
       <w:r>
@@ -12444,12 +12502,17 @@
           </mc:Fallback>
         </mc:AlternateContent>
       </w:r>
+      <w:proofErr w:type="spellStart"/>
       <w:r>
         <w:t>Gestion</w:t>
       </w:r>
       <w:r>
-        <w:t>.html</w:t>
-      </w:r>
+        <w:t>.</w:t>
+      </w:r>
+      <w:r>
+        <w:t>php</w:t>
+      </w:r>
+      <w:proofErr w:type="spellEnd"/>
     </w:p>
     <w:p>
       <w:r>
@@ -13090,83 +13153,7 @@
         <mc:AlternateContent>
           <mc:Choice Requires="wps">
             <w:drawing>
-              <wp:anchor distT="0" distB="0" distL="114300" distR="114300" simplePos="0" relativeHeight="251831296" behindDoc="0" locked="0" layoutInCell="1" allowOverlap="1" wp14:anchorId="5459B3A9" wp14:editId="2720190B">
-                <wp:simplePos x="0" y="0"/>
-                <wp:positionH relativeFrom="column">
-                  <wp:posOffset>3733405</wp:posOffset>
-                </wp:positionH>
-                <wp:positionV relativeFrom="paragraph">
-                  <wp:posOffset>305902</wp:posOffset>
-                </wp:positionV>
-                <wp:extent cx="94890" cy="112144"/>
-                <wp:effectExtent l="0" t="0" r="19685" b="21590"/>
-                <wp:wrapNone/>
-                <wp:docPr id="174" name="Oval 174"/>
-                <wp:cNvGraphicFramePr/>
-                <a:graphic xmlns:a="http://schemas.openxmlformats.org/drawingml/2006/main">
-                  <a:graphicData uri="http://schemas.microsoft.com/office/word/2010/wordprocessingShape">
-                    <wps:wsp>
-                      <wps:cNvSpPr/>
-                      <wps:spPr>
-                        <a:xfrm>
-                          <a:off x="0" y="0"/>
-                          <a:ext cx="94890" cy="112144"/>
-                        </a:xfrm>
-                        <a:prstGeom prst="ellipse">
-                          <a:avLst/>
-                        </a:prstGeom>
-                        <a:noFill/>
-                        <a:ln w="9525" cap="flat" cmpd="sng" algn="ctr">
-                          <a:solidFill>
-                            <a:schemeClr val="dk1"/>
-                          </a:solidFill>
-                          <a:prstDash val="solid"/>
-                          <a:round/>
-                          <a:headEnd type="none" w="med" len="med"/>
-                          <a:tailEnd type="none" w="med" len="med"/>
-                        </a:ln>
-                      </wps:spPr>
-                      <wps:style>
-                        <a:lnRef idx="0">
-                          <a:scrgbClr r="0" g="0" b="0"/>
-                        </a:lnRef>
-                        <a:fillRef idx="0">
-                          <a:scrgbClr r="0" g="0" b="0"/>
-                        </a:fillRef>
-                        <a:effectRef idx="0">
-                          <a:scrgbClr r="0" g="0" b="0"/>
-                        </a:effectRef>
-                        <a:fontRef idx="minor">
-                          <a:schemeClr val="dk1"/>
-                        </a:fontRef>
-                      </wps:style>
-                      <wps:bodyPr rot="0" spcFirstLastPara="0" vertOverflow="overflow" horzOverflow="overflow" vert="horz" wrap="square" lIns="91440" tIns="45720" rIns="91440" bIns="45720" numCol="1" spcCol="0" rtlCol="0" fromWordArt="0" anchor="ctr" anchorCtr="0" forceAA="0" compatLnSpc="1">
-                        <a:prstTxWarp prst="textNoShape">
-                          <a:avLst/>
-                        </a:prstTxWarp>
-                        <a:noAutofit/>
-                      </wps:bodyPr>
-                    </wps:wsp>
-                  </a:graphicData>
-                </a:graphic>
-              </wp:anchor>
-            </w:drawing>
-          </mc:Choice>
-          <mc:Fallback>
-            <w:pict>
-              <v:oval w14:anchorId="4DBB9BA1" id="Oval 174" o:spid="_x0000_s1026" style="position:absolute;margin-left:293.95pt;margin-top:24.1pt;width:7.45pt;height:8.85pt;z-index:251831296;visibility:visible;mso-wrap-style:square;mso-wrap-distance-left:9pt;mso-wrap-distance-top:0;mso-wrap-distance-right:9pt;mso-wrap-distance-bottom:0;mso-position-horizontal:absolute;mso-position-horizontal-relative:text;mso-position-vertical:absolute;mso-position-vertical-relative:text;v-text-anchor:middle" o:gfxdata="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" filled="f" strokecolor="black [3200]"/>
-            </w:pict>
-          </mc:Fallback>
-        </mc:AlternateContent>
-      </w:r>
-      <w:r>
-        <w:rPr>
-          <w:noProof/>
-        </w:rPr>
-        <mc:AlternateContent>
-          <mc:Choice Requires="wps">
-            <w:drawing>
-              <wp:anchor distT="0" distB="0" distL="114300" distR="114300" simplePos="0" relativeHeight="251825152" behindDoc="0" locked="0" layoutInCell="1" allowOverlap="1" wp14:anchorId="74956047" wp14:editId="6E28D304">
+              <wp:anchor distT="0" distB="0" distL="114300" distR="114300" simplePos="0" relativeHeight="251825152" behindDoc="0" locked="0" layoutInCell="1" allowOverlap="1" wp14:anchorId="74956047" wp14:editId="20E6206F">
                 <wp:simplePos x="0" y="0"/>
                 <wp:positionH relativeFrom="column">
                   <wp:posOffset>1801089</wp:posOffset>
@@ -13478,7 +13465,7 @@
                                           </pic:cNvPicPr>
                                         </pic:nvPicPr>
                                         <pic:blipFill>
-                                          <a:blip r:embed="rId7">
+                                          <a:blip r:embed="rId9">
                                             <a:extLst>
                                               <a:ext uri="{28A0092B-C50C-407E-A947-70E740481C1C}">
                                                 <a14:useLocalDpi xmlns:a14="http://schemas.microsoft.com/office/drawing/2010/main" val="0"/>
@@ -13558,7 +13545,7 @@
                                     </pic:cNvPicPr>
                                   </pic:nvPicPr>
                                   <pic:blipFill>
-                                    <a:blip r:embed="rId7">
+                                    <a:blip r:embed="rId9">
                                       <a:extLst>
                                         <a:ext uri="{28A0092B-C50C-407E-A947-70E740481C1C}">
                                           <a14:useLocalDpi xmlns:a14="http://schemas.microsoft.com/office/drawing/2010/main" val="0"/>
@@ -13604,83 +13591,7 @@
         <mc:AlternateContent>
           <mc:Choice Requires="wps">
             <w:drawing>
-              <wp:anchor distT="0" distB="0" distL="114300" distR="114300" simplePos="0" relativeHeight="251833344" behindDoc="0" locked="0" layoutInCell="1" allowOverlap="1" wp14:anchorId="3C920648" wp14:editId="53DFE70D">
-                <wp:simplePos x="0" y="0"/>
-                <wp:positionH relativeFrom="column">
-                  <wp:posOffset>3729883</wp:posOffset>
-                </wp:positionH>
-                <wp:positionV relativeFrom="paragraph">
-                  <wp:posOffset>149225</wp:posOffset>
-                </wp:positionV>
-                <wp:extent cx="94890" cy="112144"/>
-                <wp:effectExtent l="0" t="0" r="19685" b="21590"/>
-                <wp:wrapNone/>
-                <wp:docPr id="175" name="Oval 175"/>
-                <wp:cNvGraphicFramePr/>
-                <a:graphic xmlns:a="http://schemas.openxmlformats.org/drawingml/2006/main">
-                  <a:graphicData uri="http://schemas.microsoft.com/office/word/2010/wordprocessingShape">
-                    <wps:wsp>
-                      <wps:cNvSpPr/>
-                      <wps:spPr>
-                        <a:xfrm>
-                          <a:off x="0" y="0"/>
-                          <a:ext cx="94890" cy="112144"/>
-                        </a:xfrm>
-                        <a:prstGeom prst="ellipse">
-                          <a:avLst/>
-                        </a:prstGeom>
-                        <a:noFill/>
-                        <a:ln w="9525" cap="flat" cmpd="sng" algn="ctr">
-                          <a:solidFill>
-                            <a:schemeClr val="dk1"/>
-                          </a:solidFill>
-                          <a:prstDash val="solid"/>
-                          <a:round/>
-                          <a:headEnd type="none" w="med" len="med"/>
-                          <a:tailEnd type="none" w="med" len="med"/>
-                        </a:ln>
-                      </wps:spPr>
-                      <wps:style>
-                        <a:lnRef idx="0">
-                          <a:scrgbClr r="0" g="0" b="0"/>
-                        </a:lnRef>
-                        <a:fillRef idx="0">
-                          <a:scrgbClr r="0" g="0" b="0"/>
-                        </a:fillRef>
-                        <a:effectRef idx="0">
-                          <a:scrgbClr r="0" g="0" b="0"/>
-                        </a:effectRef>
-                        <a:fontRef idx="minor">
-                          <a:schemeClr val="dk1"/>
-                        </a:fontRef>
-                      </wps:style>
-                      <wps:bodyPr rot="0" spcFirstLastPara="0" vertOverflow="overflow" horzOverflow="overflow" vert="horz" wrap="square" lIns="91440" tIns="45720" rIns="91440" bIns="45720" numCol="1" spcCol="0" rtlCol="0" fromWordArt="0" anchor="ctr" anchorCtr="0" forceAA="0" compatLnSpc="1">
-                        <a:prstTxWarp prst="textNoShape">
-                          <a:avLst/>
-                        </a:prstTxWarp>
-                        <a:noAutofit/>
-                      </wps:bodyPr>
-                    </wps:wsp>
-                  </a:graphicData>
-                </a:graphic>
-              </wp:anchor>
-            </w:drawing>
-          </mc:Choice>
-          <mc:Fallback>
-            <w:pict>
-              <v:oval w14:anchorId="099C4CCB" id="Oval 175" o:spid="_x0000_s1026" style="position:absolute;margin-left:293.7pt;margin-top:11.75pt;width:7.45pt;height:8.85pt;z-index:251833344;visibility:visible;mso-wrap-style:square;mso-wrap-distance-left:9pt;mso-wrap-distance-top:0;mso-wrap-distance-right:9pt;mso-wrap-distance-bottom:0;mso-position-horizontal:absolute;mso-position-horizontal-relative:text;mso-position-vertical:absolute;mso-position-vertical-relative:text;v-text-anchor:middle" o:gfxdata="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" filled="f" strokecolor="black [3200]"/>
-            </w:pict>
-          </mc:Fallback>
-        </mc:AlternateContent>
-      </w:r>
-      <w:r>
-        <w:rPr>
-          <w:noProof/>
-        </w:rPr>
-        <mc:AlternateContent>
-          <mc:Choice Requires="wps">
-            <w:drawing>
-              <wp:anchor distT="0" distB="0" distL="114300" distR="114300" simplePos="0" relativeHeight="251826176" behindDoc="0" locked="0" layoutInCell="1" allowOverlap="1" wp14:anchorId="00B93A22" wp14:editId="6694E2FF">
+              <wp:anchor distT="0" distB="0" distL="114300" distR="114300" simplePos="0" relativeHeight="251826176" behindDoc="0" locked="0" layoutInCell="1" allowOverlap="1" wp14:anchorId="00B93A22" wp14:editId="6EF94602">
                 <wp:simplePos x="0" y="0"/>
                 <wp:positionH relativeFrom="column">
                   <wp:posOffset>1783835</wp:posOffset>
@@ -13957,7 +13868,7 @@
                                           </pic:cNvPicPr>
                                         </pic:nvPicPr>
                                         <pic:blipFill>
-                                          <a:blip r:embed="rId7">
+                                          <a:blip r:embed="rId9">
                                             <a:extLst>
                                               <a:ext uri="{28A0092B-C50C-407E-A947-70E740481C1C}">
                                                 <a14:useLocalDpi xmlns:a14="http://schemas.microsoft.com/office/drawing/2010/main" val="0"/>
@@ -14037,7 +13948,7 @@
                                     </pic:cNvPicPr>
                                   </pic:nvPicPr>
                                   <pic:blipFill>
-                                    <a:blip r:embed="rId7">
+                                    <a:blip r:embed="rId9">
                                       <a:extLst>
                                         <a:ext uri="{28A0092B-C50C-407E-A947-70E740481C1C}">
                                           <a14:useLocalDpi xmlns:a14="http://schemas.microsoft.com/office/drawing/2010/main" val="0"/>
@@ -14083,83 +13994,7 @@
         <mc:AlternateContent>
           <mc:Choice Requires="wps">
             <w:drawing>
-              <wp:anchor distT="0" distB="0" distL="114300" distR="114300" simplePos="0" relativeHeight="251835392" behindDoc="0" locked="0" layoutInCell="1" allowOverlap="1" wp14:anchorId="4D01A348" wp14:editId="0F45DFB7">
-                <wp:simplePos x="0" y="0"/>
-                <wp:positionH relativeFrom="column">
-                  <wp:posOffset>3738665</wp:posOffset>
-                </wp:positionH>
-                <wp:positionV relativeFrom="paragraph">
-                  <wp:posOffset>71120</wp:posOffset>
-                </wp:positionV>
-                <wp:extent cx="94890" cy="112144"/>
-                <wp:effectExtent l="0" t="0" r="19685" b="21590"/>
-                <wp:wrapNone/>
-                <wp:docPr id="176" name="Oval 176"/>
-                <wp:cNvGraphicFramePr/>
-                <a:graphic xmlns:a="http://schemas.openxmlformats.org/drawingml/2006/main">
-                  <a:graphicData uri="http://schemas.microsoft.com/office/word/2010/wordprocessingShape">
-                    <wps:wsp>
-                      <wps:cNvSpPr/>
-                      <wps:spPr>
-                        <a:xfrm>
-                          <a:off x="0" y="0"/>
-                          <a:ext cx="94890" cy="112144"/>
-                        </a:xfrm>
-                        <a:prstGeom prst="ellipse">
-                          <a:avLst/>
-                        </a:prstGeom>
-                        <a:noFill/>
-                        <a:ln w="9525" cap="flat" cmpd="sng" algn="ctr">
-                          <a:solidFill>
-                            <a:schemeClr val="dk1"/>
-                          </a:solidFill>
-                          <a:prstDash val="solid"/>
-                          <a:round/>
-                          <a:headEnd type="none" w="med" len="med"/>
-                          <a:tailEnd type="none" w="med" len="med"/>
-                        </a:ln>
-                      </wps:spPr>
-                      <wps:style>
-                        <a:lnRef idx="0">
-                          <a:scrgbClr r="0" g="0" b="0"/>
-                        </a:lnRef>
-                        <a:fillRef idx="0">
-                          <a:scrgbClr r="0" g="0" b="0"/>
-                        </a:fillRef>
-                        <a:effectRef idx="0">
-                          <a:scrgbClr r="0" g="0" b="0"/>
-                        </a:effectRef>
-                        <a:fontRef idx="minor">
-                          <a:schemeClr val="dk1"/>
-                        </a:fontRef>
-                      </wps:style>
-                      <wps:bodyPr rot="0" spcFirstLastPara="0" vertOverflow="overflow" horzOverflow="overflow" vert="horz" wrap="square" lIns="91440" tIns="45720" rIns="91440" bIns="45720" numCol="1" spcCol="0" rtlCol="0" fromWordArt="0" anchor="ctr" anchorCtr="0" forceAA="0" compatLnSpc="1">
-                        <a:prstTxWarp prst="textNoShape">
-                          <a:avLst/>
-                        </a:prstTxWarp>
-                        <a:noAutofit/>
-                      </wps:bodyPr>
-                    </wps:wsp>
-                  </a:graphicData>
-                </a:graphic>
-              </wp:anchor>
-            </w:drawing>
-          </mc:Choice>
-          <mc:Fallback>
-            <w:pict>
-              <v:oval w14:anchorId="0B3E449D" id="Oval 176" o:spid="_x0000_s1026" style="position:absolute;margin-left:294.4pt;margin-top:5.6pt;width:7.45pt;height:8.85pt;z-index:251835392;visibility:visible;mso-wrap-style:square;mso-wrap-distance-left:9pt;mso-wrap-distance-top:0;mso-wrap-distance-right:9pt;mso-wrap-distance-bottom:0;mso-position-horizontal:absolute;mso-position-horizontal-relative:text;mso-position-vertical:absolute;mso-position-vertical-relative:text;v-text-anchor:middle" o:gfxdata="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" filled="f" strokecolor="black [3200]"/>
-            </w:pict>
-          </mc:Fallback>
-        </mc:AlternateContent>
-      </w:r>
-      <w:r>
-        <w:rPr>
-          <w:noProof/>
-        </w:rPr>
-        <mc:AlternateContent>
-          <mc:Choice Requires="wps">
-            <w:drawing>
-              <wp:anchor distT="0" distB="0" distL="114300" distR="114300" simplePos="0" relativeHeight="251829248" behindDoc="0" locked="0" layoutInCell="1" allowOverlap="1" wp14:anchorId="7B9A9461" wp14:editId="1CB9042B">
+              <wp:anchor distT="0" distB="0" distL="114300" distR="114300" simplePos="0" relativeHeight="251829248" behindDoc="0" locked="0" layoutInCell="1" allowOverlap="1" wp14:anchorId="7B9A9461" wp14:editId="4B8DDB66">
                 <wp:simplePos x="0" y="0"/>
                 <wp:positionH relativeFrom="column">
                   <wp:posOffset>1826967</wp:posOffset>
@@ -14357,13 +14192,13 @@
         <mc:AlternateContent>
           <mc:Choice Requires="wps">
             <w:drawing>
-              <wp:anchor distT="0" distB="0" distL="114300" distR="114300" simplePos="0" relativeHeight="251822080" behindDoc="0" locked="0" layoutInCell="1" allowOverlap="1" wp14:anchorId="10B9CA0B" wp14:editId="374AA76F">
+              <wp:anchor distT="0" distB="0" distL="114300" distR="114300" simplePos="0" relativeHeight="251822080" behindDoc="0" locked="0" layoutInCell="1" allowOverlap="1" wp14:anchorId="10B9CA0B" wp14:editId="16E1B447">
                 <wp:simplePos x="0" y="0"/>
                 <wp:positionH relativeFrom="margin">
-                  <wp:posOffset>3431433</wp:posOffset>
+                  <wp:posOffset>3240405</wp:posOffset>
                 </wp:positionH>
                 <wp:positionV relativeFrom="paragraph">
-                  <wp:posOffset>89320</wp:posOffset>
+                  <wp:posOffset>69850</wp:posOffset>
                 </wp:positionV>
                 <wp:extent cx="1190445" cy="281305"/>
                 <wp:effectExtent l="0" t="0" r="10160" b="23495"/>
@@ -14420,7 +14255,7 @@
           </mc:Choice>
           <mc:Fallback>
             <w:pict>
-              <v:shape w14:anchorId="10B9CA0B" id="Text Box 165" o:spid="_x0000_s1108" type="#_x0000_t202" style="position:absolute;margin-left:270.2pt;margin-top:7.05pt;width:93.75pt;height:22.15pt;z-index:251822080;visibility:visible;mso-wrap-style:square;mso-width-percent:0;mso-height-percent:0;mso-wrap-distance-left:9pt;mso-wrap-distance-top:0;mso-wrap-distance-right:9pt;mso-wrap-distance-bottom:0;mso-position-horizontal:absolute;mso-position-horizontal-relative:margin;mso-position-vertical:absolute;mso-position-vertical-relative:text;mso-width-percent:0;mso-height-percent:0;mso-width-relative:margin;mso-height-relative:margin;v-text-anchor:top" o:gfxdata="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" fillcolor="white [3201]" strokeweight=".5pt">
+              <v:shape w14:anchorId="10B9CA0B" id="Text Box 165" o:spid="_x0000_s1108" type="#_x0000_t202" style="position:absolute;margin-left:255.15pt;margin-top:5.5pt;width:93.75pt;height:22.15pt;z-index:251822080;visibility:visible;mso-wrap-style:square;mso-width-percent:0;mso-height-percent:0;mso-wrap-distance-left:9pt;mso-wrap-distance-top:0;mso-wrap-distance-right:9pt;mso-wrap-distance-bottom:0;mso-position-horizontal:absolute;mso-position-horizontal-relative:margin;mso-position-vertical:absolute;mso-position-vertical-relative:text;mso-width-percent:0;mso-height-percent:0;mso-width-relative:margin;mso-height-relative:margin;v-text-anchor:top" o:gfxdata="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" fillcolor="white [3201]" strokeweight=".5pt">
                 <v:textbox>
                   <w:txbxContent>
                     <w:p>
@@ -14443,13 +14278,13 @@
         <mc:AlternateContent>
           <mc:Choice Requires="wps">
             <w:drawing>
-              <wp:anchor distT="0" distB="0" distL="114300" distR="114300" simplePos="0" relativeHeight="251819008" behindDoc="0" locked="0" layoutInCell="1" allowOverlap="1" wp14:anchorId="16640D68" wp14:editId="07212C7A">
+              <wp:anchor distT="0" distB="0" distL="114300" distR="114300" simplePos="0" relativeHeight="251819008" behindDoc="0" locked="0" layoutInCell="1" allowOverlap="1" wp14:anchorId="16640D68" wp14:editId="5E965F91">
                 <wp:simplePos x="0" y="0"/>
                 <wp:positionH relativeFrom="margin">
-                  <wp:align>center</wp:align>
+                  <wp:posOffset>2042795</wp:posOffset>
                 </wp:positionH>
                 <wp:positionV relativeFrom="paragraph">
-                  <wp:posOffset>76620</wp:posOffset>
+                  <wp:posOffset>76200</wp:posOffset>
                 </wp:positionV>
                 <wp:extent cx="1121434" cy="290302"/>
                 <wp:effectExtent l="0" t="0" r="21590" b="14605"/>
@@ -14506,7 +14341,7 @@
           </mc:Choice>
           <mc:Fallback>
             <w:pict>
-              <v:shape w14:anchorId="16640D68" id="Text Box 166" o:spid="_x0000_s1109" type="#_x0000_t202" style="position:absolute;margin-left:0;margin-top:6.05pt;width:88.3pt;height:22.85pt;z-index:251819008;visibility:visible;mso-wrap-style:square;mso-width-percent:0;mso-height-percent:0;mso-wrap-distance-left:9pt;mso-wrap-distance-top:0;mso-wrap-distance-right:9pt;mso-wrap-distance-bottom:0;mso-position-horizontal:center;mso-position-horizontal-relative:margin;mso-position-vertical:absolute;mso-position-vertical-relative:text;mso-width-percent:0;mso-height-percent:0;mso-width-relative:margin;mso-height-relative:margin;v-text-anchor:top" o:gfxdata="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" fillcolor="white [3201]" strokeweight=".5pt">
+              <v:shape w14:anchorId="16640D68" id="Text Box 166" o:spid="_x0000_s1109" type="#_x0000_t202" style="position:absolute;margin-left:160.85pt;margin-top:6pt;width:88.3pt;height:22.85pt;z-index:251819008;visibility:visible;mso-wrap-style:square;mso-width-percent:0;mso-height-percent:0;mso-wrap-distance-left:9pt;mso-wrap-distance-top:0;mso-wrap-distance-right:9pt;mso-wrap-distance-bottom:0;mso-position-horizontal:absolute;mso-position-horizontal-relative:margin;mso-position-vertical:absolute;mso-position-vertical-relative:text;mso-width-percent:0;mso-height-percent:0;mso-width-relative:margin;mso-height-relative:margin;v-text-anchor:top" o:gfxdata="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" fillcolor="white [3201]" strokeweight=".5pt">
                 <v:textbox>
                   <w:txbxContent>
                     <w:p>
@@ -14529,16 +14364,16 @@
         <mc:AlternateContent>
           <mc:Choice Requires="wps">
             <w:drawing>
-              <wp:anchor distT="0" distB="0" distL="114300" distR="114300" simplePos="0" relativeHeight="251823104" behindDoc="0" locked="0" layoutInCell="1" allowOverlap="1" wp14:anchorId="60464365" wp14:editId="13438A2C">
+              <wp:anchor distT="0" distB="0" distL="114300" distR="114300" simplePos="0" relativeHeight="251823104" behindDoc="0" locked="0" layoutInCell="1" allowOverlap="1" wp14:anchorId="60464365" wp14:editId="677DB988">
                 <wp:simplePos x="0" y="0"/>
                 <wp:positionH relativeFrom="margin">
-                  <wp:posOffset>792791</wp:posOffset>
+                  <wp:posOffset>1272540</wp:posOffset>
                 </wp:positionH>
                 <wp:positionV relativeFrom="paragraph">
-                  <wp:posOffset>85510</wp:posOffset>
+                  <wp:posOffset>86995</wp:posOffset>
                 </wp:positionV>
-                <wp:extent cx="1086928" cy="281305"/>
-                <wp:effectExtent l="0" t="0" r="18415" b="23495"/>
+                <wp:extent cx="695325" cy="281305"/>
+                <wp:effectExtent l="0" t="0" r="28575" b="23495"/>
                 <wp:wrapNone/>
                 <wp:docPr id="164" name="Text Box 164"/>
                 <wp:cNvGraphicFramePr/>
@@ -14549,7 +14384,7 @@
                       <wps:spPr>
                         <a:xfrm>
                           <a:off x="0" y="0"/>
-                          <a:ext cx="1086928" cy="281305"/>
+                          <a:ext cx="695325" cy="281305"/>
                         </a:xfrm>
                         <a:prstGeom prst="rect">
                           <a:avLst/>
@@ -14567,7 +14402,7 @@
                         <w:txbxContent>
                           <w:p>
                             <w:r>
-                              <w:t xml:space="preserve">         Editar</w:t>
+                              <w:t xml:space="preserve">  Editar</w:t>
                             </w:r>
                           </w:p>
                         </w:txbxContent>
@@ -14592,12 +14427,104 @@
           </mc:Choice>
           <mc:Fallback>
             <w:pict>
-              <v:shape w14:anchorId="60464365" id="Text Box 164" o:spid="_x0000_s1110" type="#_x0000_t202" style="position:absolute;margin-left:62.4pt;margin-top:6.75pt;width:85.6pt;height:22.15pt;z-index:251823104;visibility:visible;mso-wrap-style:square;mso-width-percent:0;mso-height-percent:0;mso-wrap-distance-left:9pt;mso-wrap-distance-top:0;mso-wrap-distance-right:9pt;mso-wrap-distance-bottom:0;mso-position-horizontal:absolute;mso-position-horizontal-relative:margin;mso-position-vertical:absolute;mso-position-vertical-relative:text;mso-width-percent:0;mso-height-percent:0;mso-width-relative:margin;mso-height-relative:margin;v-text-anchor:top" o:gfxdata="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" fillcolor="white [3201]" strokeweight=".5pt">
+              <v:shape w14:anchorId="60464365" id="Text Box 164" o:spid="_x0000_s1110" type="#_x0000_t202" style="position:absolute;margin-left:100.2pt;margin-top:6.85pt;width:54.75pt;height:22.15pt;z-index:251823104;visibility:visible;mso-wrap-style:square;mso-width-percent:0;mso-height-percent:0;mso-wrap-distance-left:9pt;mso-wrap-distance-top:0;mso-wrap-distance-right:9pt;mso-wrap-distance-bottom:0;mso-position-horizontal:absolute;mso-position-horizontal-relative:margin;mso-position-vertical:absolute;mso-position-vertical-relative:text;mso-width-percent:0;mso-height-percent:0;mso-width-relative:margin;mso-height-relative:margin;v-text-anchor:top" o:gfxdata="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" fillcolor="white [3201]" strokeweight=".5pt">
                 <v:textbox>
                   <w:txbxContent>
                     <w:p>
                       <w:r>
-                        <w:t xml:space="preserve">         Editar</w:t>
+                        <w:t xml:space="preserve">  Editar</w:t>
+                      </w:r>
+                    </w:p>
+                  </w:txbxContent>
+                </v:textbox>
+                <w10:wrap anchorx="margin"/>
+              </v:shape>
+            </w:pict>
+          </mc:Fallback>
+        </mc:AlternateContent>
+      </w:r>
+      <w:r>
+        <w:rPr>
+          <w:noProof/>
+        </w:rPr>
+        <mc:AlternateContent>
+          <mc:Choice Requires="wps">
+            <w:drawing>
+              <wp:anchor distT="0" distB="0" distL="114300" distR="114300" simplePos="0" relativeHeight="252092416" behindDoc="0" locked="0" layoutInCell="1" allowOverlap="1" wp14:anchorId="4BC227B0" wp14:editId="2D83BC08">
+                <wp:simplePos x="0" y="0"/>
+                <wp:positionH relativeFrom="margin">
+                  <wp:posOffset>529590</wp:posOffset>
+                </wp:positionH>
+                <wp:positionV relativeFrom="paragraph">
+                  <wp:posOffset>96520</wp:posOffset>
+                </wp:positionV>
+                <wp:extent cx="647700" cy="281305"/>
+                <wp:effectExtent l="0" t="0" r="19050" b="23495"/>
+                <wp:wrapNone/>
+                <wp:docPr id="248" name="Text Box 248"/>
+                <wp:cNvGraphicFramePr/>
+                <a:graphic xmlns:a="http://schemas.openxmlformats.org/drawingml/2006/main">
+                  <a:graphicData uri="http://schemas.microsoft.com/office/word/2010/wordprocessingShape">
+                    <wps:wsp>
+                      <wps:cNvSpPr txBox="1"/>
+                      <wps:spPr>
+                        <a:xfrm>
+                          <a:off x="0" y="0"/>
+                          <a:ext cx="647700" cy="281305"/>
+                        </a:xfrm>
+                        <a:prstGeom prst="rect">
+                          <a:avLst/>
+                        </a:prstGeom>
+                        <a:solidFill>
+                          <a:schemeClr val="lt1"/>
+                        </a:solidFill>
+                        <a:ln w="6350">
+                          <a:solidFill>
+                            <a:prstClr val="black"/>
+                          </a:solidFill>
+                        </a:ln>
+                      </wps:spPr>
+                      <wps:txbx>
+                        <w:txbxContent>
+                          <w:p>
+                            <w:r>
+                              <w:t xml:space="preserve">    </w:t>
+                            </w:r>
+                            <w:r>
+                              <w:t>ADD</w:t>
+                            </w:r>
+                          </w:p>
+                        </w:txbxContent>
+                      </wps:txbx>
+                      <wps:bodyPr rot="0" spcFirstLastPara="0" vertOverflow="overflow" horzOverflow="overflow" vert="horz" wrap="square" lIns="91440" tIns="45720" rIns="91440" bIns="45720" numCol="1" spcCol="0" rtlCol="0" fromWordArt="0" anchor="t" anchorCtr="0" forceAA="0" compatLnSpc="1">
+                        <a:prstTxWarp prst="textNoShape">
+                          <a:avLst/>
+                        </a:prstTxWarp>
+                        <a:noAutofit/>
+                      </wps:bodyPr>
+                    </wps:wsp>
+                  </a:graphicData>
+                </a:graphic>
+                <wp14:sizeRelH relativeFrom="margin">
+                  <wp14:pctWidth>0</wp14:pctWidth>
+                </wp14:sizeRelH>
+                <wp14:sizeRelV relativeFrom="margin">
+                  <wp14:pctHeight>0</wp14:pctHeight>
+                </wp14:sizeRelV>
+              </wp:anchor>
+            </w:drawing>
+          </mc:Choice>
+          <mc:Fallback>
+            <w:pict>
+              <v:shape w14:anchorId="4BC227B0" id="Text Box 248" o:spid="_x0000_s1111" type="#_x0000_t202" style="position:absolute;margin-left:41.7pt;margin-top:7.6pt;width:51pt;height:22.15pt;z-index:252092416;visibility:visible;mso-wrap-style:square;mso-width-percent:0;mso-height-percent:0;mso-wrap-distance-left:9pt;mso-wrap-distance-top:0;mso-wrap-distance-right:9pt;mso-wrap-distance-bottom:0;mso-position-horizontal:absolute;mso-position-horizontal-relative:margin;mso-position-vertical:absolute;mso-position-vertical-relative:text;mso-width-percent:0;mso-height-percent:0;mso-width-relative:margin;mso-height-relative:margin;v-text-anchor:top" o:gfxdata="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" fillcolor="white [3201]" strokeweight=".5pt">
+                <v:textbox>
+                  <w:txbxContent>
+                    <w:p>
+                      <w:r>
+                        <w:t xml:space="preserve">    </w:t>
+                      </w:r>
+                      <w:r>
+                        <w:t>ADD</w:t>
                       </w:r>
                     </w:p>
                   </w:txbxContent>
@@ -14761,7 +14688,7 @@
           </mc:Choice>
           <mc:Fallback>
             <w:pict>
-              <v:shape w14:anchorId="15863F93" id="Text Box 182" o:spid="_x0000_s1111" type="#_x0000_t202" style="position:absolute;left:0;text-align:left;margin-left:361.9pt;margin-top:20.85pt;width:24.25pt;height:18.85pt;z-index:251844608;visibility:visible;mso-wrap-style:square;mso-height-percent:0;mso-wrap-distance-left:9pt;mso-wrap-distance-top:0;mso-wrap-distance-right:9pt;mso-wrap-distance-bottom:0;mso-position-horizontal:absolute;mso-position-horizontal-relative:text;mso-position-vertical:absolute;mso-position-vertical-relative:text;mso-height-percent:0;mso-height-relative:margin;v-text-anchor:top" o:gfxdata="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" fillcolor="white [3201]" strokeweight=".5pt">
+              <v:shape w14:anchorId="15863F93" id="Text Box 182" o:spid="_x0000_s1112" type="#_x0000_t202" style="position:absolute;left:0;text-align:left;margin-left:361.9pt;margin-top:20.85pt;width:24.25pt;height:18.85pt;z-index:251844608;visibility:visible;mso-wrap-style:square;mso-height-percent:0;mso-wrap-distance-left:9pt;mso-wrap-distance-top:0;mso-wrap-distance-right:9pt;mso-wrap-distance-bottom:0;mso-position-horizontal:absolute;mso-position-horizontal-relative:text;mso-position-vertical:absolute;mso-position-vertical-relative:text;mso-height-percent:0;mso-height-relative:margin;v-text-anchor:top" o:gfxdata="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" fillcolor="white [3201]" strokeweight=".5pt">
                 <v:textbox>
                   <w:txbxContent>
                     <w:p>
@@ -14839,7 +14766,7 @@
           </mc:Choice>
           <mc:Fallback>
             <w:pict>
-              <v:shape w14:anchorId="232A28B6" id="Text Box 183" o:spid="_x0000_s1112" type="#_x0000_t202" style="position:absolute;left:0;text-align:left;margin-left:336.75pt;margin-top:20.85pt;width:24.25pt;height:18.85pt;z-index:251845632;visibility:visible;mso-wrap-style:square;mso-height-percent:0;mso-wrap-distance-left:9pt;mso-wrap-distance-top:0;mso-wrap-distance-right:9pt;mso-wrap-distance-bottom:0;mso-position-horizontal:absolute;mso-position-horizontal-relative:text;mso-position-vertical:absolute;mso-position-vertical-relative:text;mso-height-percent:0;mso-height-relative:margin;v-text-anchor:top" o:gfxdata="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" fillcolor="white [3201]" strokeweight=".5pt">
+              <v:shape w14:anchorId="232A28B6" id="Text Box 183" o:spid="_x0000_s1113" type="#_x0000_t202" style="position:absolute;left:0;text-align:left;margin-left:336.75pt;margin-top:20.85pt;width:24.25pt;height:18.85pt;z-index:251845632;visibility:visible;mso-wrap-style:square;mso-height-percent:0;mso-wrap-distance-left:9pt;mso-wrap-distance-top:0;mso-wrap-distance-right:9pt;mso-wrap-distance-bottom:0;mso-position-horizontal:absolute;mso-position-horizontal-relative:text;mso-position-vertical:absolute;mso-position-vertical-relative:text;mso-height-percent:0;mso-height-relative:margin;v-text-anchor:top" o:gfxdata="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" fillcolor="white [3201]" strokeweight=".5pt">
                 <v:textbox>
                   <w:txbxContent>
                     <w:p/>
@@ -14917,7 +14844,7 @@
           </mc:Choice>
           <mc:Fallback>
             <w:pict>
-              <v:shape w14:anchorId="009B9835" id="Text Box 184" o:spid="_x0000_s1113" type="#_x0000_t202" style="position:absolute;left:0;text-align:left;margin-left:312.3pt;margin-top:20.15pt;width:24.25pt;height:19.5pt;z-index:251846656;visibility:visible;mso-wrap-style:square;mso-height-percent:0;mso-wrap-distance-left:9pt;mso-wrap-distance-top:0;mso-wrap-distance-right:9pt;mso-wrap-distance-bottom:0;mso-position-horizontal:absolute;mso-position-horizontal-relative:text;mso-position-vertical:absolute;mso-position-vertical-relative:text;mso-height-percent:0;mso-height-relative:margin;v-text-anchor:top" o:gfxdata="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" fillcolor="white [3201]" strokeweight=".5pt">
+              <v:shape w14:anchorId="009B9835" id="Text Box 184" o:spid="_x0000_s1114" type="#_x0000_t202" style="position:absolute;left:0;text-align:left;margin-left:312.3pt;margin-top:20.15pt;width:24.25pt;height:19.5pt;z-index:251846656;visibility:visible;mso-wrap-style:square;mso-height-percent:0;mso-wrap-distance-left:9pt;mso-wrap-distance-top:0;mso-wrap-distance-right:9pt;mso-wrap-distance-bottom:0;mso-position-horizontal:absolute;mso-position-horizontal-relative:text;mso-position-vertical:absolute;mso-position-vertical-relative:text;mso-height-percent:0;mso-height-relative:margin;v-text-anchor:top" o:gfxdata="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" fillcolor="white [3201]" strokeweight=".5pt">
                 <v:textbox>
                   <w:txbxContent>
                     <w:p>
@@ -14932,12 +14859,17 @@
           </mc:Fallback>
         </mc:AlternateContent>
       </w:r>
+      <w:proofErr w:type="spellStart"/>
       <w:r>
         <w:t>Administracion</w:t>
       </w:r>
       <w:r>
-        <w:t>.html</w:t>
-      </w:r>
+        <w:t>.</w:t>
+      </w:r>
+      <w:r>
+        <w:t>php</w:t>
+      </w:r>
+      <w:proofErr w:type="spellEnd"/>
     </w:p>
     <w:p>
       <w:r>
@@ -15302,7 +15234,7 @@
           </mc:Choice>
           <mc:Fallback>
             <w:pict>
-              <v:shape w14:anchorId="06787153" id="Text Box 189" o:spid="_x0000_s1114" type="#_x0000_t202" style="position:absolute;margin-left:0;margin-top:14.45pt;width:149.45pt;height:32.75pt;z-index:251848704;visibility:visible;mso-wrap-style:square;mso-width-percent:0;mso-height-percent:0;mso-wrap-distance-left:9pt;mso-wrap-distance-top:0;mso-wrap-distance-right:9pt;mso-wrap-distance-bottom:0;mso-position-horizontal:center;mso-position-horizontal-relative:margin;mso-position-vertical:absolute;mso-position-vertical-relative:text;mso-width-percent:0;mso-height-percent:0;mso-width-relative:margin;mso-height-relative:margin;v-text-anchor:top" o:gfxdata="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" filled="f" stroked="f">
+              <v:shape w14:anchorId="06787153" id="Text Box 189" o:spid="_x0000_s1115" type="#_x0000_t202" style="position:absolute;margin-left:0;margin-top:14.45pt;width:149.45pt;height:32.75pt;z-index:251848704;visibility:visible;mso-wrap-style:square;mso-width-percent:0;mso-height-percent:0;mso-wrap-distance-left:9pt;mso-wrap-distance-top:0;mso-wrap-distance-right:9pt;mso-wrap-distance-bottom:0;mso-position-horizontal:center;mso-position-horizontal-relative:margin;mso-position-vertical:absolute;mso-position-vertical-relative:text;mso-width-percent:0;mso-height-percent:0;mso-width-relative:margin;mso-height-relative:margin;v-text-anchor:top" o:gfxdata="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" filled="f" stroked="f">
                 <v:textbox>
                   <w:txbxContent>
                     <w:p>
@@ -15530,7 +15462,7 @@
           </mc:Choice>
           <mc:Fallback>
             <w:pict>
-              <v:shape w14:anchorId="779C6D55" id="Text Box 99" o:spid="_x0000_s1115" type="#_x0000_t202" style="position:absolute;margin-left:245.7pt;margin-top:4.1pt;width:69pt;height:19.5pt;z-index:252053504;visibility:visible;mso-wrap-style:square;mso-height-percent:0;mso-wrap-distance-left:9pt;mso-wrap-distance-top:0;mso-wrap-distance-right:9pt;mso-wrap-distance-bottom:0;mso-position-horizontal:absolute;mso-position-horizontal-relative:text;mso-position-vertical:absolute;mso-position-vertical-relative:text;mso-height-percent:0;mso-height-relative:margin;v-text-anchor:top" o:gfxdata="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" fillcolor="white [3201]" strokeweight=".5pt">
+              <v:shape w14:anchorId="779C6D55" id="Text Box 99" o:spid="_x0000_s1116" type="#_x0000_t202" style="position:absolute;margin-left:245.7pt;margin-top:4.1pt;width:69pt;height:19.5pt;z-index:252053504;visibility:visible;mso-wrap-style:square;mso-height-percent:0;mso-wrap-distance-left:9pt;mso-wrap-distance-top:0;mso-wrap-distance-right:9pt;mso-wrap-distance-bottom:0;mso-position-horizontal:absolute;mso-position-horizontal-relative:text;mso-position-vertical:absolute;mso-position-vertical-relative:text;mso-height-percent:0;mso-height-relative:margin;v-text-anchor:top" o:gfxdata="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" fillcolor="white [3201]" strokeweight=".5pt">
                 <v:textbox>
                   <w:txbxContent>
                     <w:p>
@@ -15615,7 +15547,7 @@
           </mc:Choice>
           <mc:Fallback>
             <w:pict>
-              <v:shape w14:anchorId="334DF237" id="Text Box 65" o:spid="_x0000_s1116" type="#_x0000_t202" style="position:absolute;margin-left:224.7pt;margin-top:4.1pt;width:19.5pt;height:19.5pt;z-index:252052480;visibility:visible;mso-wrap-style:square;mso-width-percent:0;mso-height-percent:0;mso-wrap-distance-left:9pt;mso-wrap-distance-top:0;mso-wrap-distance-right:9pt;mso-wrap-distance-bottom:0;mso-position-horizontal:absolute;mso-position-horizontal-relative:text;mso-position-vertical:absolute;mso-position-vertical-relative:text;mso-width-percent:0;mso-height-percent:0;mso-width-relative:margin;mso-height-relative:margin;v-text-anchor:top" o:gfxdata="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" fillcolor="white [3201]" strokeweight=".5pt">
+              <v:shape w14:anchorId="334DF237" id="Text Box 65" o:spid="_x0000_s1117" type="#_x0000_t202" style="position:absolute;margin-left:224.7pt;margin-top:4.1pt;width:19.5pt;height:19.5pt;z-index:252052480;visibility:visible;mso-wrap-style:square;mso-width-percent:0;mso-height-percent:0;mso-wrap-distance-left:9pt;mso-wrap-distance-top:0;mso-wrap-distance-right:9pt;mso-wrap-distance-bottom:0;mso-position-horizontal:absolute;mso-position-horizontal-relative:text;mso-position-vertical:absolute;mso-position-vertical-relative:text;mso-width-percent:0;mso-height-percent:0;mso-width-relative:margin;mso-height-relative:margin;v-text-anchor:top" o:gfxdata="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" fillcolor="white [3201]" strokeweight=".5pt">
                 <v:textbox>
                   <w:txbxContent>
                     <w:p>
@@ -15700,7 +15632,7 @@
           </mc:Choice>
           <mc:Fallback>
             <w:pict>
-              <v:shape w14:anchorId="762DBBEF" id="Text Box 62" o:spid="_x0000_s1117" type="#_x0000_t202" style="position:absolute;margin-left:135.45pt;margin-top:4.85pt;width:108.75pt;height:20.25pt;z-index:252051456;visibility:visible;mso-wrap-style:square;mso-width-percent:0;mso-height-percent:0;mso-wrap-distance-left:9pt;mso-wrap-distance-top:0;mso-wrap-distance-right:9pt;mso-wrap-distance-bottom:0;mso-position-horizontal:absolute;mso-position-horizontal-relative:text;mso-position-vertical:absolute;mso-position-vertical-relative:text;mso-width-percent:0;mso-height-percent:0;mso-width-relative:margin;mso-height-relative:margin;v-text-anchor:top" o:gfxdata="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" fillcolor="white [3201]" strokeweight=".5pt">
+              <v:shape w14:anchorId="762DBBEF" id="Text Box 62" o:spid="_x0000_s1118" type="#_x0000_t202" style="position:absolute;margin-left:135.45pt;margin-top:4.85pt;width:108.75pt;height:20.25pt;z-index:252051456;visibility:visible;mso-wrap-style:square;mso-width-percent:0;mso-height-percent:0;mso-wrap-distance-left:9pt;mso-wrap-distance-top:0;mso-wrap-distance-right:9pt;mso-wrap-distance-bottom:0;mso-position-horizontal:absolute;mso-position-horizontal-relative:text;mso-position-vertical:absolute;mso-position-vertical-relative:text;mso-width-percent:0;mso-height-percent:0;mso-width-relative:margin;mso-height-relative:margin;v-text-anchor:top" o:gfxdata="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" fillcolor="white [3201]" strokeweight=".5pt">
                 <v:textbox>
                   <w:txbxContent>
                     <w:p>
@@ -15799,7 +15731,7 @@
           </mc:Choice>
           <mc:Fallback>
             <w:pict>
-              <v:shape w14:anchorId="0FD3A551" id="Text Box 211" o:spid="_x0000_s1118" type="#_x0000_t202" style="position:absolute;margin-left:318.45pt;margin-top:4.9pt;width:20.35pt;height:20.25pt;z-index:251868160;visibility:visible;mso-wrap-style:square;mso-width-percent:0;mso-height-percent:0;mso-wrap-distance-left:9pt;mso-wrap-distance-top:0;mso-wrap-distance-right:9pt;mso-wrap-distance-bottom:0;mso-position-horizontal:absolute;mso-position-horizontal-relative:margin;mso-position-vertical:absolute;mso-position-vertical-relative:text;mso-width-percent:0;mso-height-percent:0;mso-width-relative:margin;mso-height-relative:margin;v-text-anchor:top" o:gfxdata="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" fillcolor="white [3201]" strokeweight=".5pt">
+              <v:shape w14:anchorId="0FD3A551" id="Text Box 211" o:spid="_x0000_s1119" type="#_x0000_t202" style="position:absolute;margin-left:318.45pt;margin-top:4.9pt;width:20.35pt;height:20.25pt;z-index:251868160;visibility:visible;mso-wrap-style:square;mso-width-percent:0;mso-height-percent:0;mso-wrap-distance-left:9pt;mso-wrap-distance-top:0;mso-wrap-distance-right:9pt;mso-wrap-distance-bottom:0;mso-position-horizontal:absolute;mso-position-horizontal-relative:margin;mso-position-vertical:absolute;mso-position-vertical-relative:text;mso-width-percent:0;mso-height-percent:0;mso-width-relative:margin;mso-height-relative:margin;v-text-anchor:top" o:gfxdata="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" fillcolor="white [3201]" strokeweight=".5pt">
                 <v:textbox>
                   <w:txbxContent>
                     <w:p>
@@ -15885,7 +15817,7 @@
           </mc:Choice>
           <mc:Fallback>
             <w:pict>
-              <v:shape w14:anchorId="09F560F4" id="Text Box 210" o:spid="_x0000_s1119" type="#_x0000_t202" style="position:absolute;margin-left:292.25pt;margin-top:6.7pt;width:20.4pt;height:19.7pt;z-index:251866112;visibility:visible;mso-wrap-style:square;mso-width-percent:0;mso-height-percent:0;mso-wrap-distance-left:9pt;mso-wrap-distance-top:0;mso-wrap-distance-right:9pt;mso-wrap-distance-bottom:0;mso-position-horizontal:absolute;mso-position-horizontal-relative:margin;mso-position-vertical:absolute;mso-position-vertical-relative:text;mso-width-percent:0;mso-height-percent:0;mso-width-relative:margin;mso-height-relative:margin;v-text-anchor:top" o:gfxdata="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" fillcolor="white [3201]" strokeweight=".5pt">
+              <v:shape w14:anchorId="09F560F4" id="Text Box 210" o:spid="_x0000_s1120" type="#_x0000_t202" style="position:absolute;margin-left:292.25pt;margin-top:6.7pt;width:20.4pt;height:19.7pt;z-index:251866112;visibility:visible;mso-wrap-style:square;mso-width-percent:0;mso-height-percent:0;mso-wrap-distance-left:9pt;mso-wrap-distance-top:0;mso-wrap-distance-right:9pt;mso-wrap-distance-bottom:0;mso-position-horizontal:absolute;mso-position-horizontal-relative:margin;mso-position-vertical:absolute;mso-position-vertical-relative:text;mso-width-percent:0;mso-height-percent:0;mso-width-relative:margin;mso-height-relative:margin;v-text-anchor:top" o:gfxdata="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" fillcolor="white [3201]" strokeweight=".5pt">
                 <v:textbox>
                   <w:txbxContent>
                     <w:p>
@@ -15971,7 +15903,7 @@
           </mc:Choice>
           <mc:Fallback>
             <w:pict>
-              <v:shape w14:anchorId="09157BE1" id="Text Box 209" o:spid="_x0000_s1120" type="#_x0000_t202" style="position:absolute;margin-left:267.05pt;margin-top:6.6pt;width:20.35pt;height:19.65pt;z-index:251864064;visibility:visible;mso-wrap-style:square;mso-width-percent:0;mso-height-percent:0;mso-wrap-distance-left:9pt;mso-wrap-distance-top:0;mso-wrap-distance-right:9pt;mso-wrap-distance-bottom:0;mso-position-horizontal:absolute;mso-position-horizontal-relative:margin;mso-position-vertical:absolute;mso-position-vertical-relative:text;mso-width-percent:0;mso-height-percent:0;mso-width-relative:margin;mso-height-relative:margin;v-text-anchor:top" o:gfxdata="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" fillcolor="white [3201]" strokeweight=".5pt">
+              <v:shape w14:anchorId="09157BE1" id="Text Box 209" o:spid="_x0000_s1121" type="#_x0000_t202" style="position:absolute;margin-left:267.05pt;margin-top:6.6pt;width:20.35pt;height:19.65pt;z-index:251864064;visibility:visible;mso-wrap-style:square;mso-width-percent:0;mso-height-percent:0;mso-wrap-distance-left:9pt;mso-wrap-distance-top:0;mso-wrap-distance-right:9pt;mso-wrap-distance-bottom:0;mso-position-horizontal:absolute;mso-position-horizontal-relative:margin;mso-position-vertical:absolute;mso-position-vertical-relative:text;mso-width-percent:0;mso-height-percent:0;mso-width-relative:margin;mso-height-relative:margin;v-text-anchor:top" o:gfxdata="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" fillcolor="white [3201]" strokeweight=".5pt">
                 <v:textbox>
                   <w:txbxContent>
                     <w:p>
@@ -16057,7 +15989,7 @@
           </mc:Choice>
           <mc:Fallback>
             <w:pict>
-              <v:shape w14:anchorId="0EB39FCF" id="Text Box 208" o:spid="_x0000_s1121" type="#_x0000_t202" style="position:absolute;margin-left:241.3pt;margin-top:6.5pt;width:20.4pt;height:19.7pt;z-index:251862016;visibility:visible;mso-wrap-style:square;mso-width-percent:0;mso-height-percent:0;mso-wrap-distance-left:9pt;mso-wrap-distance-top:0;mso-wrap-distance-right:9pt;mso-wrap-distance-bottom:0;mso-position-horizontal:absolute;mso-position-horizontal-relative:margin;mso-position-vertical:absolute;mso-position-vertical-relative:text;mso-width-percent:0;mso-height-percent:0;mso-width-relative:margin;mso-height-relative:margin;v-text-anchor:top" o:gfxdata="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" fillcolor="white [3201]" strokeweight=".5pt">
+              <v:shape w14:anchorId="0EB39FCF" id="Text Box 208" o:spid="_x0000_s1122" type="#_x0000_t202" style="position:absolute;margin-left:241.3pt;margin-top:6.5pt;width:20.4pt;height:19.7pt;z-index:251862016;visibility:visible;mso-wrap-style:square;mso-width-percent:0;mso-height-percent:0;mso-wrap-distance-left:9pt;mso-wrap-distance-top:0;mso-wrap-distance-right:9pt;mso-wrap-distance-bottom:0;mso-position-horizontal:absolute;mso-position-horizontal-relative:margin;mso-position-vertical:absolute;mso-position-vertical-relative:text;mso-width-percent:0;mso-height-percent:0;mso-width-relative:margin;mso-height-relative:margin;v-text-anchor:top" o:gfxdata="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" fillcolor="white [3201]" strokeweight=".5pt">
                 <v:textbox>
                   <w:txbxContent>
                     <w:p>
@@ -16139,7 +16071,7 @@
           </mc:Choice>
           <mc:Fallback>
             <w:pict>
-              <v:shape w14:anchorId="76B7DB24" id="Text Box 196" o:spid="_x0000_s1122" type="#_x0000_t202" style="position:absolute;margin-left:0;margin-top:9.25pt;width:46.2pt;height:17pt;z-index:251855872;visibility:visible;mso-wrap-style:square;mso-width-percent:0;mso-height-percent:0;mso-wrap-distance-left:9pt;mso-wrap-distance-top:0;mso-wrap-distance-right:9pt;mso-wrap-distance-bottom:0;mso-position-horizontal:center;mso-position-horizontal-relative:margin;mso-position-vertical:absolute;mso-position-vertical-relative:text;mso-width-percent:0;mso-height-percent:0;mso-width-relative:margin;mso-height-relative:margin;v-text-anchor:top" o:gfxdata="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" fillcolor="white [3201]" strokeweight=".5pt">
+              <v:shape w14:anchorId="76B7DB24" id="Text Box 196" o:spid="_x0000_s1123" type="#_x0000_t202" style="position:absolute;margin-left:0;margin-top:9.25pt;width:46.2pt;height:17pt;z-index:251855872;visibility:visible;mso-wrap-style:square;mso-width-percent:0;mso-height-percent:0;mso-wrap-distance-left:9pt;mso-wrap-distance-top:0;mso-wrap-distance-right:9pt;mso-wrap-distance-bottom:0;mso-position-horizontal:center;mso-position-horizontal-relative:margin;mso-position-vertical:absolute;mso-position-vertical-relative:text;mso-width-percent:0;mso-height-percent:0;mso-width-relative:margin;mso-height-relative:margin;v-text-anchor:top" o:gfxdata="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" fillcolor="white [3201]" strokeweight=".5pt">
                 <v:textbox>
                   <w:txbxContent>
                     <w:p/>
@@ -16241,7 +16173,7 @@
           </mc:Choice>
           <mc:Fallback>
             <w:pict>
-              <v:shape w14:anchorId="04219C15" id="Text Box 197" o:spid="_x0000_s1123" type="#_x0000_t202" style="position:absolute;margin-left:150.05pt;margin-top:5.45pt;width:57.95pt;height:28.05pt;z-index:251857920;visibility:visible;mso-wrap-style:square;mso-width-percent:0;mso-height-percent:0;mso-wrap-distance-left:9pt;mso-wrap-distance-top:0;mso-wrap-distance-right:9pt;mso-wrap-distance-bottom:0;mso-position-horizontal:absolute;mso-position-horizontal-relative:text;mso-position-vertical:absolute;mso-position-vertical-relative:text;mso-width-percent:0;mso-height-percent:0;mso-width-relative:margin;mso-height-relative:margin;v-text-anchor:top" o:gfxdata="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" filled="f" stroked="f">
+              <v:shape w14:anchorId="04219C15" id="Text Box 197" o:spid="_x0000_s1124" type="#_x0000_t202" style="position:absolute;margin-left:150.05pt;margin-top:5.45pt;width:57.95pt;height:28.05pt;z-index:251857920;visibility:visible;mso-wrap-style:square;mso-width-percent:0;mso-height-percent:0;mso-wrap-distance-left:9pt;mso-wrap-distance-top:0;mso-wrap-distance-right:9pt;mso-wrap-distance-bottom:0;mso-position-horizontal:absolute;mso-position-horizontal-relative:text;mso-position-vertical:absolute;mso-position-vertical-relative:text;mso-width-percent:0;mso-height-percent:0;mso-width-relative:margin;mso-height-relative:margin;v-text-anchor:top" o:gfxdata="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" filled="f" stroked="f">
                 <v:textbox>
                   <w:txbxContent>
                     <w:p>
@@ -16332,7 +16264,7 @@
           </mc:Choice>
           <mc:Fallback>
             <w:pict>
-              <v:shape w14:anchorId="0D870EBE" id="Text Box 192" o:spid="_x0000_s1124" type="#_x0000_t202" style="position:absolute;margin-left:111.6pt;margin-top:9.2pt;width:38.7pt;height:16.95pt;z-index:251854848;visibility:visible;mso-wrap-style:square;mso-width-percent:0;mso-height-percent:0;mso-wrap-distance-left:9pt;mso-wrap-distance-top:0;mso-wrap-distance-right:9pt;mso-wrap-distance-bottom:0;mso-position-horizontal:absolute;mso-position-horizontal-relative:text;mso-position-vertical:absolute;mso-position-vertical-relative:text;mso-width-percent:0;mso-height-percent:0;mso-width-relative:margin;mso-height-relative:margin;v-text-anchor:top" o:gfxdata="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" fillcolor="white [3201]" strokeweight=".5pt">
+              <v:shape w14:anchorId="0D870EBE" id="Text Box 192" o:spid="_x0000_s1125" type="#_x0000_t202" style="position:absolute;margin-left:111.6pt;margin-top:9.2pt;width:38.7pt;height:16.95pt;z-index:251854848;visibility:visible;mso-wrap-style:square;mso-width-percent:0;mso-height-percent:0;mso-wrap-distance-left:9pt;mso-wrap-distance-top:0;mso-wrap-distance-right:9pt;mso-wrap-distance-bottom:0;mso-position-horizontal:absolute;mso-position-horizontal-relative:text;mso-position-vertical:absolute;mso-position-vertical-relative:text;mso-width-percent:0;mso-height-percent:0;mso-width-relative:margin;mso-height-relative:margin;v-text-anchor:top" o:gfxdata="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" fillcolor="white [3201]" strokeweight=".5pt">
                 <v:textbox>
                   <w:txbxContent>
                     <w:p/>
@@ -16433,7 +16365,7 @@
           </mc:Choice>
           <mc:Fallback>
             <w:pict>
-              <v:shape w14:anchorId="5F753235" id="Text Box 193" o:spid="_x0000_s1125" type="#_x0000_t202" style="position:absolute;margin-left:67.25pt;margin-top:6.55pt;width:75.4pt;height:28.05pt;z-index:251856896;visibility:visible;mso-wrap-style:square;mso-width-percent:0;mso-height-percent:0;mso-wrap-distance-left:9pt;mso-wrap-distance-top:0;mso-wrap-distance-right:9pt;mso-wrap-distance-bottom:0;mso-position-horizontal:absolute;mso-position-horizontal-relative:text;mso-position-vertical:absolute;mso-position-vertical-relative:text;mso-width-percent:0;mso-height-percent:0;mso-width-relative:margin;mso-height-relative:margin;v-text-anchor:top" o:gfxdata="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" filled="f" stroked="f">
+              <v:shape w14:anchorId="5F753235" id="Text Box 193" o:spid="_x0000_s1126" type="#_x0000_t202" style="position:absolute;margin-left:67.25pt;margin-top:6.55pt;width:75.4pt;height:28.05pt;z-index:251856896;visibility:visible;mso-wrap-style:square;mso-width-percent:0;mso-height-percent:0;mso-wrap-distance-left:9pt;mso-wrap-distance-top:0;mso-wrap-distance-right:9pt;mso-wrap-distance-bottom:0;mso-position-horizontal:absolute;mso-position-horizontal-relative:text;mso-position-vertical:absolute;mso-position-vertical-relative:text;mso-width-percent:0;mso-height-percent:0;mso-width-relative:margin;mso-height-relative:margin;v-text-anchor:top" o:gfxdata="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" filled="f" stroked="f">
                 <v:textbox>
                   <w:txbxContent>
                     <w:p>
@@ -16540,7 +16472,7 @@
           </mc:Choice>
           <mc:Fallback>
             <w:pict>
-              <v:shape w14:anchorId="695AF99E" id="Text Box 213" o:spid="_x0000_s1126" type="#_x0000_t202" style="position:absolute;margin-left:319.2pt;margin-top:8.2pt;width:20.4pt;height:19.7pt;z-index:251881472;visibility:visible;mso-wrap-style:square;mso-width-percent:0;mso-height-percent:0;mso-wrap-distance-left:9pt;mso-wrap-distance-top:0;mso-wrap-distance-right:9pt;mso-wrap-distance-bottom:0;mso-position-horizontal:absolute;mso-position-horizontal-relative:margin;mso-position-vertical:absolute;mso-position-vertical-relative:text;mso-width-percent:0;mso-height-percent:0;mso-width-relative:margin;mso-height-relative:margin;v-text-anchor:top" o:gfxdata="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" fillcolor="white [3201]" strokeweight=".5pt">
+              <v:shape w14:anchorId="695AF99E" id="Text Box 213" o:spid="_x0000_s1127" type="#_x0000_t202" style="position:absolute;margin-left:319.2pt;margin-top:8.2pt;width:20.4pt;height:19.7pt;z-index:251881472;visibility:visible;mso-wrap-style:square;mso-width-percent:0;mso-height-percent:0;mso-wrap-distance-left:9pt;mso-wrap-distance-top:0;mso-wrap-distance-right:9pt;mso-wrap-distance-bottom:0;mso-position-horizontal:absolute;mso-position-horizontal-relative:margin;mso-position-vertical:absolute;mso-position-vertical-relative:text;mso-width-percent:0;mso-height-percent:0;mso-width-relative:margin;mso-height-relative:margin;v-text-anchor:top" o:gfxdata="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" fillcolor="white [3201]" strokeweight=".5pt">
                 <v:textbox>
                   <w:txbxContent>
                     <w:p>
@@ -16626,7 +16558,7 @@
           </mc:Choice>
           <mc:Fallback>
             <w:pict>
-              <v:shape w14:anchorId="163F6933" id="Text Box 215" o:spid="_x0000_s1127" type="#_x0000_t202" style="position:absolute;margin-left:292.2pt;margin-top:8.9pt;width:20.4pt;height:19.7pt;z-index:251880448;visibility:visible;mso-wrap-style:square;mso-width-percent:0;mso-height-percent:0;mso-wrap-distance-left:9pt;mso-wrap-distance-top:0;mso-wrap-distance-right:9pt;mso-wrap-distance-bottom:0;mso-position-horizontal:absolute;mso-position-horizontal-relative:margin;mso-position-vertical:absolute;mso-position-vertical-relative:text;mso-width-percent:0;mso-height-percent:0;mso-width-relative:margin;mso-height-relative:margin;v-text-anchor:top" o:gfxdata="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" fillcolor="white [3201]" strokeweight=".5pt">
+              <v:shape w14:anchorId="163F6933" id="Text Box 215" o:spid="_x0000_s1128" type="#_x0000_t202" style="position:absolute;margin-left:292.2pt;margin-top:8.9pt;width:20.4pt;height:19.7pt;z-index:251880448;visibility:visible;mso-wrap-style:square;mso-width-percent:0;mso-height-percent:0;mso-wrap-distance-left:9pt;mso-wrap-distance-top:0;mso-wrap-distance-right:9pt;mso-wrap-distance-bottom:0;mso-position-horizontal:absolute;mso-position-horizontal-relative:margin;mso-position-vertical:absolute;mso-position-vertical-relative:text;mso-width-percent:0;mso-height-percent:0;mso-width-relative:margin;mso-height-relative:margin;v-text-anchor:top" o:gfxdata="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" fillcolor="white [3201]" strokeweight=".5pt">
                 <v:textbox>
                   <w:txbxContent>
                     <w:p>
@@ -16712,7 +16644,7 @@
           </mc:Choice>
           <mc:Fallback>
             <w:pict>
-              <v:shape w14:anchorId="118CC973" id="Text Box 214" o:spid="_x0000_s1128" type="#_x0000_t202" style="position:absolute;margin-left:267.05pt;margin-top:7.75pt;width:20.35pt;height:19.65pt;z-index:251879424;visibility:visible;mso-wrap-style:square;mso-width-percent:0;mso-height-percent:0;mso-wrap-distance-left:9pt;mso-wrap-distance-top:0;mso-wrap-distance-right:9pt;mso-wrap-distance-bottom:0;mso-position-horizontal:absolute;mso-position-horizontal-relative:margin;mso-position-vertical:absolute;mso-position-vertical-relative:text;mso-width-percent:0;mso-height-percent:0;mso-width-relative:margin;mso-height-relative:margin;v-text-anchor:top" o:gfxdata="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" fillcolor="white [3201]" strokeweight=".5pt">
+              <v:shape w14:anchorId="118CC973" id="Text Box 214" o:spid="_x0000_s1129" type="#_x0000_t202" style="position:absolute;margin-left:267.05pt;margin-top:7.75pt;width:20.35pt;height:19.65pt;z-index:251879424;visibility:visible;mso-wrap-style:square;mso-width-percent:0;mso-height-percent:0;mso-wrap-distance-left:9pt;mso-wrap-distance-top:0;mso-wrap-distance-right:9pt;mso-wrap-distance-bottom:0;mso-position-horizontal:absolute;mso-position-horizontal-relative:margin;mso-position-vertical:absolute;mso-position-vertical-relative:text;mso-width-percent:0;mso-height-percent:0;mso-width-relative:margin;mso-height-relative:margin;v-text-anchor:top" o:gfxdata="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" fillcolor="white [3201]" strokeweight=".5pt">
                 <v:textbox>
                   <w:txbxContent>
                     <w:p>
@@ -16798,7 +16730,7 @@
           </mc:Choice>
           <mc:Fallback>
             <w:pict>
-              <v:shape w14:anchorId="195038B0" id="Text Box 216" o:spid="_x0000_s1129" type="#_x0000_t202" style="position:absolute;margin-left:241.95pt;margin-top:8.65pt;width:20.35pt;height:18.9pt;z-index:251878400;visibility:visible;mso-wrap-style:square;mso-width-percent:0;mso-height-percent:0;mso-wrap-distance-left:9pt;mso-wrap-distance-top:0;mso-wrap-distance-right:9pt;mso-wrap-distance-bottom:0;mso-position-horizontal:absolute;mso-position-horizontal-relative:margin;mso-position-vertical:absolute;mso-position-vertical-relative:text;mso-width-percent:0;mso-height-percent:0;mso-width-relative:margin;mso-height-relative:margin;v-text-anchor:top" o:gfxdata="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" fillcolor="white [3201]" strokeweight=".5pt">
+              <v:shape w14:anchorId="195038B0" id="Text Box 216" o:spid="_x0000_s1130" type="#_x0000_t202" style="position:absolute;margin-left:241.95pt;margin-top:8.65pt;width:20.35pt;height:18.9pt;z-index:251878400;visibility:visible;mso-wrap-style:square;mso-width-percent:0;mso-height-percent:0;mso-wrap-distance-left:9pt;mso-wrap-distance-top:0;mso-wrap-distance-right:9pt;mso-wrap-distance-bottom:0;mso-position-horizontal:absolute;mso-position-horizontal-relative:margin;mso-position-vertical:absolute;mso-position-vertical-relative:text;mso-width-percent:0;mso-height-percent:0;mso-width-relative:margin;mso-height-relative:margin;v-text-anchor:top" o:gfxdata="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" fillcolor="white [3201]" strokeweight=".5pt">
                 <v:textbox>
                   <w:txbxContent>
                     <w:p>
@@ -16880,7 +16812,7 @@
           </mc:Choice>
           <mc:Fallback>
             <w:pict>
-              <v:shape w14:anchorId="7DD77D91" id="Text Box 219" o:spid="_x0000_s1130" type="#_x0000_t202" style="position:absolute;margin-left:0;margin-top:9.95pt;width:46.2pt;height:17pt;z-index:251873280;visibility:visible;mso-wrap-style:square;mso-width-percent:0;mso-height-percent:0;mso-wrap-distance-left:9pt;mso-wrap-distance-top:0;mso-wrap-distance-right:9pt;mso-wrap-distance-bottom:0;mso-position-horizontal:center;mso-position-horizontal-relative:margin;mso-position-vertical:absolute;mso-position-vertical-relative:text;mso-width-percent:0;mso-height-percent:0;mso-width-relative:margin;mso-height-relative:margin;v-text-anchor:top" o:gfxdata="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" fillcolor="white [3201]" strokeweight=".5pt">
+              <v:shape w14:anchorId="7DD77D91" id="Text Box 219" o:spid="_x0000_s1131" type="#_x0000_t202" style="position:absolute;margin-left:0;margin-top:9.95pt;width:46.2pt;height:17pt;z-index:251873280;visibility:visible;mso-wrap-style:square;mso-width-percent:0;mso-height-percent:0;mso-wrap-distance-left:9pt;mso-wrap-distance-top:0;mso-wrap-distance-right:9pt;mso-wrap-distance-bottom:0;mso-position-horizontal:center;mso-position-horizontal-relative:margin;mso-position-vertical:absolute;mso-position-vertical-relative:text;mso-width-percent:0;mso-height-percent:0;mso-width-relative:margin;mso-height-relative:margin;v-text-anchor:top" o:gfxdata="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" fillcolor="white [3201]" strokeweight=".5pt">
                 <v:textbox>
                   <w:txbxContent>
                     <w:p/>
@@ -16982,7 +16914,7 @@
           </mc:Choice>
           <mc:Fallback>
             <w:pict>
-              <v:shape w14:anchorId="47ED9462" id="Text Box 220" o:spid="_x0000_s1131" type="#_x0000_t202" style="position:absolute;margin-left:150.05pt;margin-top:8.4pt;width:57.95pt;height:28.05pt;z-index:251875328;visibility:visible;mso-wrap-style:square;mso-width-percent:0;mso-height-percent:0;mso-wrap-distance-left:9pt;mso-wrap-distance-top:0;mso-wrap-distance-right:9pt;mso-wrap-distance-bottom:0;mso-position-horizontal:absolute;mso-position-horizontal-relative:text;mso-position-vertical:absolute;mso-position-vertical-relative:text;mso-width-percent:0;mso-height-percent:0;mso-width-relative:margin;mso-height-relative:margin;v-text-anchor:top" o:gfxdata="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" filled="f" stroked="f">
+              <v:shape w14:anchorId="47ED9462" id="Text Box 220" o:spid="_x0000_s1132" type="#_x0000_t202" style="position:absolute;margin-left:150.05pt;margin-top:8.4pt;width:57.95pt;height:28.05pt;z-index:251875328;visibility:visible;mso-wrap-style:square;mso-width-percent:0;mso-height-percent:0;mso-wrap-distance-left:9pt;mso-wrap-distance-top:0;mso-wrap-distance-right:9pt;mso-wrap-distance-bottom:0;mso-position-horizontal:absolute;mso-position-horizontal-relative:text;mso-position-vertical:absolute;mso-position-vertical-relative:text;mso-width-percent:0;mso-height-percent:0;mso-width-relative:margin;mso-height-relative:margin;v-text-anchor:top" o:gfxdata="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" filled="f" stroked="f">
                 <v:textbox>
                   <w:txbxContent>
                     <w:p>
@@ -17073,7 +17005,7 @@
           </mc:Choice>
           <mc:Fallback>
             <w:pict>
-              <v:shape w14:anchorId="563ED9DA" id="Text Box 221" o:spid="_x0000_s1132" type="#_x0000_t202" style="position:absolute;margin-left:111.1pt;margin-top:10.05pt;width:38.7pt;height:16.95pt;z-index:251872256;visibility:visible;mso-wrap-style:square;mso-width-percent:0;mso-height-percent:0;mso-wrap-distance-left:9pt;mso-wrap-distance-top:0;mso-wrap-distance-right:9pt;mso-wrap-distance-bottom:0;mso-position-horizontal:absolute;mso-position-horizontal-relative:text;mso-position-vertical:absolute;mso-position-vertical-relative:text;mso-width-percent:0;mso-height-percent:0;mso-width-relative:margin;mso-height-relative:margin;v-text-anchor:top" o:gfxdata="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" fillcolor="white [3201]" strokeweight=".5pt">
+              <v:shape w14:anchorId="563ED9DA" id="Text Box 221" o:spid="_x0000_s1133" type="#_x0000_t202" style="position:absolute;margin-left:111.1pt;margin-top:10.05pt;width:38.7pt;height:16.95pt;z-index:251872256;visibility:visible;mso-wrap-style:square;mso-width-percent:0;mso-height-percent:0;mso-wrap-distance-left:9pt;mso-wrap-distance-top:0;mso-wrap-distance-right:9pt;mso-wrap-distance-bottom:0;mso-position-horizontal:absolute;mso-position-horizontal-relative:text;mso-position-vertical:absolute;mso-position-vertical-relative:text;mso-width-percent:0;mso-height-percent:0;mso-width-relative:margin;mso-height-relative:margin;v-text-anchor:top" o:gfxdata="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" fillcolor="white [3201]" strokeweight=".5pt">
                 <v:textbox>
                   <w:txbxContent>
                     <w:p/>
@@ -17174,7 +17106,7 @@
           </mc:Choice>
           <mc:Fallback>
             <w:pict>
-              <v:shape w14:anchorId="416FC4FE" id="Text Box 222" o:spid="_x0000_s1133" type="#_x0000_t202" style="position:absolute;margin-left:65.05pt;margin-top:8pt;width:75.35pt;height:28.05pt;z-index:251874304;visibility:visible;mso-wrap-style:square;mso-width-percent:0;mso-height-percent:0;mso-wrap-distance-left:9pt;mso-wrap-distance-top:0;mso-wrap-distance-right:9pt;mso-wrap-distance-bottom:0;mso-position-horizontal:absolute;mso-position-horizontal-relative:text;mso-position-vertical:absolute;mso-position-vertical-relative:text;mso-width-percent:0;mso-height-percent:0;mso-width-relative:margin;mso-height-relative:margin;v-text-anchor:top" o:gfxdata="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" filled="f" stroked="f">
+              <v:shape w14:anchorId="416FC4FE" id="Text Box 222" o:spid="_x0000_s1134" type="#_x0000_t202" style="position:absolute;margin-left:65.05pt;margin-top:8pt;width:75.35pt;height:28.05pt;z-index:251874304;visibility:visible;mso-wrap-style:square;mso-width-percent:0;mso-height-percent:0;mso-wrap-distance-left:9pt;mso-wrap-distance-top:0;mso-wrap-distance-right:9pt;mso-wrap-distance-bottom:0;mso-position-horizontal:absolute;mso-position-horizontal-relative:text;mso-position-vertical:absolute;mso-position-vertical-relative:text;mso-width-percent:0;mso-height-percent:0;mso-width-relative:margin;mso-height-relative:margin;v-text-anchor:top" o:gfxdata="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" filled="f" stroked="f">
                 <v:textbox>
                   <w:txbxContent>
                     <w:p>
@@ -17304,7 +17236,7 @@
           </mc:Choice>
           <mc:Fallback>
             <w:pict>
-              <v:shape w14:anchorId="0BC45E07" id="Text Box 202" o:spid="_x0000_s1134" type="#_x0000_t202" style="position:absolute;margin-left:253.8pt;margin-top:.85pt;width:93.75pt;height:22.15pt;z-index:251852800;visibility:visible;mso-wrap-style:square;mso-width-percent:0;mso-height-percent:0;mso-wrap-distance-left:9pt;mso-wrap-distance-top:0;mso-wrap-distance-right:9pt;mso-wrap-distance-bottom:0;mso-position-horizontal:absolute;mso-position-horizontal-relative:margin;mso-position-vertical:absolute;mso-position-vertical-relative:text;mso-width-percent:0;mso-height-percent:0;mso-width-relative:margin;mso-height-relative:margin;v-text-anchor:top" o:gfxdata="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" fillcolor="white [3201]" strokeweight=".5pt">
+              <v:shape w14:anchorId="0BC45E07" id="Text Box 202" o:spid="_x0000_s1135" type="#_x0000_t202" style="position:absolute;margin-left:253.8pt;margin-top:.85pt;width:93.75pt;height:22.15pt;z-index:251852800;visibility:visible;mso-wrap-style:square;mso-width-percent:0;mso-height-percent:0;mso-wrap-distance-left:9pt;mso-wrap-distance-top:0;mso-wrap-distance-right:9pt;mso-wrap-distance-bottom:0;mso-position-horizontal:absolute;mso-position-horizontal-relative:margin;mso-position-vertical:absolute;mso-position-vertical-relative:text;mso-width-percent:0;mso-height-percent:0;mso-width-relative:margin;mso-height-relative:margin;v-text-anchor:top" o:gfxdata="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" fillcolor="white [3201]" strokeweight=".5pt">
                 <v:textbox>
                   <w:txbxContent>
                     <w:p>
@@ -17390,7 +17322,7 @@
           </mc:Choice>
           <mc:Fallback>
             <w:pict>
-              <v:shape w14:anchorId="51E3C234" id="Text Box 203" o:spid="_x0000_s1135" type="#_x0000_t202" style="position:absolute;margin-left:151.25pt;margin-top:.5pt;width:88.3pt;height:22.85pt;z-index:251849728;visibility:visible;mso-wrap-style:square;mso-width-percent:0;mso-height-percent:0;mso-wrap-distance-left:9pt;mso-wrap-distance-top:0;mso-wrap-distance-right:9pt;mso-wrap-distance-bottom:0;mso-position-horizontal:absolute;mso-position-horizontal-relative:margin;mso-position-vertical:absolute;mso-position-vertical-relative:text;mso-width-percent:0;mso-height-percent:0;mso-width-relative:margin;mso-height-relative:margin;v-text-anchor:top" o:gfxdata="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" fillcolor="white [3201]" strokeweight=".5pt">
+              <v:shape w14:anchorId="51E3C234" id="Text Box 203" o:spid="_x0000_s1136" type="#_x0000_t202" style="position:absolute;margin-left:151.25pt;margin-top:.5pt;width:88.3pt;height:22.85pt;z-index:251849728;visibility:visible;mso-wrap-style:square;mso-width-percent:0;mso-height-percent:0;mso-wrap-distance-left:9pt;mso-wrap-distance-top:0;mso-wrap-distance-right:9pt;mso-wrap-distance-bottom:0;mso-position-horizontal:absolute;mso-position-horizontal-relative:margin;mso-position-vertical:absolute;mso-position-vertical-relative:text;mso-width-percent:0;mso-height-percent:0;mso-width-relative:margin;mso-height-relative:margin;v-text-anchor:top" o:gfxdata="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" fillcolor="white [3201]" strokeweight=".5pt">
                 <v:textbox>
                   <w:txbxContent>
                     <w:p>
@@ -17476,7 +17408,7 @@
           </mc:Choice>
           <mc:Fallback>
             <w:pict>
-              <v:shape w14:anchorId="11095904" id="Text Box 212" o:spid="_x0000_s1136" type="#_x0000_t202" style="position:absolute;margin-left:61.65pt;margin-top:.6pt;width:76.1pt;height:22.15pt;z-index:251870208;visibility:visible;mso-wrap-style:square;mso-width-percent:0;mso-height-percent:0;mso-wrap-distance-left:9pt;mso-wrap-distance-top:0;mso-wrap-distance-right:9pt;mso-wrap-distance-bottom:0;mso-position-horizontal:absolute;mso-position-horizontal-relative:margin;mso-position-vertical:absolute;mso-position-vertical-relative:text;mso-width-percent:0;mso-height-percent:0;mso-width-relative:margin;mso-height-relative:margin;v-text-anchor:top" o:gfxdata="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" fillcolor="white [3201]" strokeweight=".5pt">
+              <v:shape w14:anchorId="11095904" id="Text Box 212" o:spid="_x0000_s1137" type="#_x0000_t202" style="position:absolute;margin-left:61.65pt;margin-top:.6pt;width:76.1pt;height:22.15pt;z-index:251870208;visibility:visible;mso-wrap-style:square;mso-width-percent:0;mso-height-percent:0;mso-wrap-distance-left:9pt;mso-wrap-distance-top:0;mso-wrap-distance-right:9pt;mso-wrap-distance-bottom:0;mso-position-horizontal:absolute;mso-position-horizontal-relative:margin;mso-position-vertical:absolute;mso-position-vertical-relative:text;mso-width-percent:0;mso-height-percent:0;mso-width-relative:margin;mso-height-relative:margin;v-text-anchor:top" o:gfxdata="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" fillcolor="white [3201]" strokeweight=".5pt">
                 <v:textbox>
                   <w:txbxContent>
                     <w:p>
@@ -17710,7 +17642,7 @@
           </mc:Choice>
           <mc:Fallback>
             <w:pict>
-              <v:shape w14:anchorId="7D84B0B8" id="Text Box 224" o:spid="_x0000_s1137" type="#_x0000_t202" style="position:absolute;left:0;text-align:left;margin-left:361.9pt;margin-top:20.85pt;width:24.25pt;height:18.85pt;z-index:251887616;visibility:visible;mso-wrap-style:square;mso-height-percent:0;mso-wrap-distance-left:9pt;mso-wrap-distance-top:0;mso-wrap-distance-right:9pt;mso-wrap-distance-bottom:0;mso-position-horizontal:absolute;mso-position-horizontal-relative:text;mso-position-vertical:absolute;mso-position-vertical-relative:text;mso-height-percent:0;mso-height-relative:margin;v-text-anchor:top" o:gfxdata="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" fillcolor="white [3201]" strokeweight=".5pt">
+              <v:shape w14:anchorId="7D84B0B8" id="Text Box 224" o:spid="_x0000_s1138" type="#_x0000_t202" style="position:absolute;left:0;text-align:left;margin-left:361.9pt;margin-top:20.85pt;width:24.25pt;height:18.85pt;z-index:251887616;visibility:visible;mso-wrap-style:square;mso-height-percent:0;mso-wrap-distance-left:9pt;mso-wrap-distance-top:0;mso-wrap-distance-right:9pt;mso-wrap-distance-bottom:0;mso-position-horizontal:absolute;mso-position-horizontal-relative:text;mso-position-vertical:absolute;mso-position-vertical-relative:text;mso-height-percent:0;mso-height-relative:margin;v-text-anchor:top" o:gfxdata="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" fillcolor="white [3201]" strokeweight=".5pt">
                 <v:textbox>
                   <w:txbxContent>
                     <w:p>
@@ -17788,7 +17720,7 @@
           </mc:Choice>
           <mc:Fallback>
             <w:pict>
-              <v:shape w14:anchorId="4FF6098A" id="Text Box 225" o:spid="_x0000_s1138" type="#_x0000_t202" style="position:absolute;left:0;text-align:left;margin-left:336.75pt;margin-top:20.85pt;width:24.25pt;height:18.85pt;z-index:251888640;visibility:visible;mso-wrap-style:square;mso-height-percent:0;mso-wrap-distance-left:9pt;mso-wrap-distance-top:0;mso-wrap-distance-right:9pt;mso-wrap-distance-bottom:0;mso-position-horizontal:absolute;mso-position-horizontal-relative:text;mso-position-vertical:absolute;mso-position-vertical-relative:text;mso-height-percent:0;mso-height-relative:margin;v-text-anchor:top" o:gfxdata="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" fillcolor="white [3201]" strokeweight=".5pt">
+              <v:shape w14:anchorId="4FF6098A" id="Text Box 225" o:spid="_x0000_s1139" type="#_x0000_t202" style="position:absolute;left:0;text-align:left;margin-left:336.75pt;margin-top:20.85pt;width:24.25pt;height:18.85pt;z-index:251888640;visibility:visible;mso-wrap-style:square;mso-height-percent:0;mso-wrap-distance-left:9pt;mso-wrap-distance-top:0;mso-wrap-distance-right:9pt;mso-wrap-distance-bottom:0;mso-position-horizontal:absolute;mso-position-horizontal-relative:text;mso-position-vertical:absolute;mso-position-vertical-relative:text;mso-height-percent:0;mso-height-relative:margin;v-text-anchor:top" o:gfxdata="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" fillcolor="white [3201]" strokeweight=".5pt">
                 <v:textbox>
                   <w:txbxContent>
                     <w:p/>
@@ -17866,7 +17798,7 @@
           </mc:Choice>
           <mc:Fallback>
             <w:pict>
-              <v:shape w14:anchorId="150E14B1" id="Text Box 226" o:spid="_x0000_s1139" type="#_x0000_t202" style="position:absolute;left:0;text-align:left;margin-left:312.3pt;margin-top:20.15pt;width:24.25pt;height:19.5pt;z-index:251889664;visibility:visible;mso-wrap-style:square;mso-height-percent:0;mso-wrap-distance-left:9pt;mso-wrap-distance-top:0;mso-wrap-distance-right:9pt;mso-wrap-distance-bottom:0;mso-position-horizontal:absolute;mso-position-horizontal-relative:text;mso-position-vertical:absolute;mso-position-vertical-relative:text;mso-height-percent:0;mso-height-relative:margin;v-text-anchor:top" o:gfxdata="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" fillcolor="white [3201]" strokeweight=".5pt">
+              <v:shape w14:anchorId="150E14B1" id="Text Box 226" o:spid="_x0000_s1140" type="#_x0000_t202" style="position:absolute;left:0;text-align:left;margin-left:312.3pt;margin-top:20.15pt;width:24.25pt;height:19.5pt;z-index:251889664;visibility:visible;mso-wrap-style:square;mso-height-percent:0;mso-wrap-distance-left:9pt;mso-wrap-distance-top:0;mso-wrap-distance-right:9pt;mso-wrap-distance-bottom:0;mso-position-horizontal:absolute;mso-position-horizontal-relative:text;mso-position-vertical:absolute;mso-position-vertical-relative:text;mso-height-percent:0;mso-height-relative:margin;v-text-anchor:top" o:gfxdata="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" fillcolor="white [3201]" strokeweight=".5pt">
                 <v:textbox>
                   <w:txbxContent>
                     <w:p>
@@ -17881,6 +17813,7 @@
           </mc:Fallback>
         </mc:AlternateContent>
       </w:r>
+      <w:proofErr w:type="spellStart"/>
       <w:r>
         <w:t>MenuEdi</w:t>
       </w:r>
@@ -17888,8 +17821,12 @@
         <w:t>tor</w:t>
       </w:r>
       <w:r>
-        <w:t>.html</w:t>
-      </w:r>
+        <w:t>.</w:t>
+      </w:r>
+      <w:r>
+        <w:t>php</w:t>
+      </w:r>
+      <w:proofErr w:type="spellEnd"/>
     </w:p>
     <w:p>
       <w:r>
@@ -18381,7 +18318,7 @@
           </mc:Choice>
           <mc:Fallback>
             <w:pict>
-              <v:shape w14:anchorId="3B8AAE60" id="Text Box 231" o:spid="_x0000_s1140" type="#_x0000_t202" style="position:absolute;margin-left:0;margin-top:.6pt;width:69.95pt;height:32.75pt;z-index:251891712;visibility:visible;mso-wrap-style:square;mso-width-percent:0;mso-height-percent:0;mso-wrap-distance-left:9pt;mso-wrap-distance-top:0;mso-wrap-distance-right:9pt;mso-wrap-distance-bottom:0;mso-position-horizontal:center;mso-position-horizontal-relative:margin;mso-position-vertical:absolute;mso-position-vertical-relative:text;mso-width-percent:0;mso-height-percent:0;mso-width-relative:margin;mso-height-relative:margin;v-text-anchor:top" o:gfxdata="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" filled="f" stroked="f">
+              <v:shape w14:anchorId="3B8AAE60" id="Text Box 231" o:spid="_x0000_s1141" type="#_x0000_t202" style="position:absolute;margin-left:0;margin-top:.6pt;width:69.95pt;height:32.75pt;z-index:251891712;visibility:visible;mso-wrap-style:square;mso-width-percent:0;mso-height-percent:0;mso-wrap-distance-left:9pt;mso-wrap-distance-top:0;mso-wrap-distance-right:9pt;mso-wrap-distance-bottom:0;mso-position-horizontal:center;mso-position-horizontal-relative:margin;mso-position-vertical:absolute;mso-position-vertical-relative:text;mso-width-percent:0;mso-height-percent:0;mso-width-relative:margin;mso-height-relative:margin;v-text-anchor:top" o:gfxdata="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" filled="f" stroked="f">
                 <v:textbox>
                   <w:txbxContent>
                     <w:p>
@@ -18500,7 +18437,7 @@
           </mc:Choice>
           <mc:Fallback>
             <w:pict>
-              <v:shape w14:anchorId="5215F1B0" id="Text Box 254" o:spid="_x0000_s1141" type="#_x0000_t202" style="position:absolute;margin-left:163.55pt;margin-top:.55pt;width:103.9pt;height:22.15pt;z-index:251907072;visibility:visible;mso-wrap-style:square;mso-width-percent:0;mso-height-percent:0;mso-wrap-distance-left:9pt;mso-wrap-distance-top:0;mso-wrap-distance-right:9pt;mso-wrap-distance-bottom:0;mso-position-horizontal:absolute;mso-position-horizontal-relative:margin;mso-position-vertical:absolute;mso-position-vertical-relative:text;mso-width-percent:0;mso-height-percent:0;mso-width-relative:margin;mso-height-relative:margin;v-text-anchor:top" o:gfxdata="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" fillcolor="white [3201]" strokeweight=".5pt">
+              <v:shape w14:anchorId="5215F1B0" id="Text Box 254" o:spid="_x0000_s1142" type="#_x0000_t202" style="position:absolute;margin-left:163.55pt;margin-top:.55pt;width:103.9pt;height:22.15pt;z-index:251907072;visibility:visible;mso-wrap-style:square;mso-width-percent:0;mso-height-percent:0;mso-wrap-distance-left:9pt;mso-wrap-distance-top:0;mso-wrap-distance-right:9pt;mso-wrap-distance-bottom:0;mso-position-horizontal:absolute;mso-position-horizontal-relative:margin;mso-position-vertical:absolute;mso-position-vertical-relative:text;mso-width-percent:0;mso-height-percent:0;mso-width-relative:margin;mso-height-relative:margin;v-text-anchor:top" o:gfxdata="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" fillcolor="white [3201]" strokeweight=".5pt">
                 <v:textbox>
                   <w:txbxContent>
                     <w:p>
@@ -18598,7 +18535,7 @@
           </mc:Choice>
           <mc:Fallback>
             <w:pict>
-              <v:shape w14:anchorId="027DA675" id="Text Box 252" o:spid="_x0000_s1142" type="#_x0000_t202" style="position:absolute;margin-left:162.2pt;margin-top:10.7pt;width:105.25pt;height:22.15pt;z-index:251895808;visibility:visible;mso-wrap-style:square;mso-width-percent:0;mso-height-percent:0;mso-wrap-distance-left:9pt;mso-wrap-distance-top:0;mso-wrap-distance-right:9pt;mso-wrap-distance-bottom:0;mso-position-horizontal:absolute;mso-position-horizontal-relative:margin;mso-position-vertical:absolute;mso-position-vertical-relative:text;mso-width-percent:0;mso-height-percent:0;mso-width-relative:margin;mso-height-relative:margin;v-text-anchor:top" o:gfxdata="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" fillcolor="white [3201]" strokeweight=".5pt">
+              <v:shape w14:anchorId="027DA675" id="Text Box 252" o:spid="_x0000_s1143" type="#_x0000_t202" style="position:absolute;margin-left:162.2pt;margin-top:10.7pt;width:105.25pt;height:22.15pt;z-index:251895808;visibility:visible;mso-wrap-style:square;mso-width-percent:0;mso-height-percent:0;mso-wrap-distance-left:9pt;mso-wrap-distance-top:0;mso-wrap-distance-right:9pt;mso-wrap-distance-bottom:0;mso-position-horizontal:absolute;mso-position-horizontal-relative:margin;mso-position-vertical:absolute;mso-position-vertical-relative:text;mso-width-percent:0;mso-height-percent:0;mso-width-relative:margin;mso-height-relative:margin;v-text-anchor:top" o:gfxdata="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" fillcolor="white [3201]" strokeweight=".5pt">
                 <v:textbox>
                   <w:txbxContent>
                     <w:p>
@@ -18710,7 +18647,7 @@
           </mc:Choice>
           <mc:Fallback>
             <w:pict>
-              <v:shape w14:anchorId="0621FCF9" id="Text Box 253" o:spid="_x0000_s1143" type="#_x0000_t202" style="position:absolute;margin-left:162.2pt;margin-top:19pt;width:105.95pt;height:22.85pt;z-index:251892736;visibility:visible;mso-wrap-style:square;mso-width-percent:0;mso-height-percent:0;mso-wrap-distance-left:9pt;mso-wrap-distance-top:0;mso-wrap-distance-right:9pt;mso-wrap-distance-bottom:0;mso-position-horizontal:absolute;mso-position-horizontal-relative:margin;mso-position-vertical:absolute;mso-position-vertical-relative:text;mso-width-percent:0;mso-height-percent:0;mso-width-relative:margin;mso-height-relative:margin;v-text-anchor:top" o:gfxdata="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" fillcolor="white [3201]" strokeweight=".5pt">
+              <v:shape w14:anchorId="0621FCF9" id="Text Box 253" o:spid="_x0000_s1144" type="#_x0000_t202" style="position:absolute;margin-left:162.2pt;margin-top:19pt;width:105.95pt;height:22.85pt;z-index:251892736;visibility:visible;mso-wrap-style:square;mso-width-percent:0;mso-height-percent:0;mso-wrap-distance-left:9pt;mso-wrap-distance-top:0;mso-wrap-distance-right:9pt;mso-wrap-distance-bottom:0;mso-position-horizontal:absolute;mso-position-horizontal-relative:margin;mso-position-vertical:absolute;mso-position-vertical-relative:text;mso-width-percent:0;mso-height-percent:0;mso-width-relative:margin;mso-height-relative:margin;v-text-anchor:top" o:gfxdata="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" fillcolor="white [3201]" strokeweight=".5pt">
                 <v:textbox>
                   <w:txbxContent>
                     <w:p>
@@ -18958,7 +18895,7 @@
           </mc:Choice>
           <mc:Fallback>
             <w:pict>
-              <v:shape w14:anchorId="35241B07" id="Text Box 257" o:spid="_x0000_s1144" type="#_x0000_t202" style="position:absolute;left:0;text-align:left;margin-left:361.9pt;margin-top:20.85pt;width:24.25pt;height:18.85pt;z-index:251922432;visibility:visible;mso-wrap-style:square;mso-height-percent:0;mso-wrap-distance-left:9pt;mso-wrap-distance-top:0;mso-wrap-distance-right:9pt;mso-wrap-distance-bottom:0;mso-position-horizontal:absolute;mso-position-horizontal-relative:text;mso-position-vertical:absolute;mso-position-vertical-relative:text;mso-height-percent:0;mso-height-relative:margin;v-text-anchor:top" o:gfxdata="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" fillcolor="white [3201]" strokeweight=".5pt">
+              <v:shape w14:anchorId="35241B07" id="Text Box 257" o:spid="_x0000_s1145" type="#_x0000_t202" style="position:absolute;left:0;text-align:left;margin-left:361.9pt;margin-top:20.85pt;width:24.25pt;height:18.85pt;z-index:251922432;visibility:visible;mso-wrap-style:square;mso-height-percent:0;mso-wrap-distance-left:9pt;mso-wrap-distance-top:0;mso-wrap-distance-right:9pt;mso-wrap-distance-bottom:0;mso-position-horizontal:absolute;mso-position-horizontal-relative:text;mso-position-vertical:absolute;mso-position-vertical-relative:text;mso-height-percent:0;mso-height-relative:margin;v-text-anchor:top" o:gfxdata="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" fillcolor="white [3201]" strokeweight=".5pt">
                 <v:textbox>
                   <w:txbxContent>
                     <w:p>
@@ -19036,7 +18973,7 @@
           </mc:Choice>
           <mc:Fallback>
             <w:pict>
-              <v:shape w14:anchorId="01921072" id="Text Box 258" o:spid="_x0000_s1145" type="#_x0000_t202" style="position:absolute;left:0;text-align:left;margin-left:336.75pt;margin-top:20.85pt;width:24.25pt;height:18.85pt;z-index:251923456;visibility:visible;mso-wrap-style:square;mso-height-percent:0;mso-wrap-distance-left:9pt;mso-wrap-distance-top:0;mso-wrap-distance-right:9pt;mso-wrap-distance-bottom:0;mso-position-horizontal:absolute;mso-position-horizontal-relative:text;mso-position-vertical:absolute;mso-position-vertical-relative:text;mso-height-percent:0;mso-height-relative:margin;v-text-anchor:top" o:gfxdata="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" fillcolor="white [3201]" strokeweight=".5pt">
+              <v:shape w14:anchorId="01921072" id="Text Box 258" o:spid="_x0000_s1146" type="#_x0000_t202" style="position:absolute;left:0;text-align:left;margin-left:336.75pt;margin-top:20.85pt;width:24.25pt;height:18.85pt;z-index:251923456;visibility:visible;mso-wrap-style:square;mso-height-percent:0;mso-wrap-distance-left:9pt;mso-wrap-distance-top:0;mso-wrap-distance-right:9pt;mso-wrap-distance-bottom:0;mso-position-horizontal:absolute;mso-position-horizontal-relative:text;mso-position-vertical:absolute;mso-position-vertical-relative:text;mso-height-percent:0;mso-height-relative:margin;v-text-anchor:top" o:gfxdata="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" fillcolor="white [3201]" strokeweight=".5pt">
                 <v:textbox>
                   <w:txbxContent>
                     <w:p/>
@@ -19114,7 +19051,7 @@
           </mc:Choice>
           <mc:Fallback>
             <w:pict>
-              <v:shape w14:anchorId="64207E20" id="Text Box 259" o:spid="_x0000_s1146" type="#_x0000_t202" style="position:absolute;left:0;text-align:left;margin-left:312.3pt;margin-top:20.15pt;width:24.25pt;height:19.5pt;z-index:251924480;visibility:visible;mso-wrap-style:square;mso-height-percent:0;mso-wrap-distance-left:9pt;mso-wrap-distance-top:0;mso-wrap-distance-right:9pt;mso-wrap-distance-bottom:0;mso-position-horizontal:absolute;mso-position-horizontal-relative:text;mso-position-vertical:absolute;mso-position-vertical-relative:text;mso-height-percent:0;mso-height-relative:margin;v-text-anchor:top" o:gfxdata="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" fillcolor="white [3201]" strokeweight=".5pt">
+              <v:shape w14:anchorId="64207E20" id="Text Box 259" o:spid="_x0000_s1147" type="#_x0000_t202" style="position:absolute;left:0;text-align:left;margin-left:312.3pt;margin-top:20.15pt;width:24.25pt;height:19.5pt;z-index:251924480;visibility:visible;mso-wrap-style:square;mso-height-percent:0;mso-wrap-distance-left:9pt;mso-wrap-distance-top:0;mso-wrap-distance-right:9pt;mso-wrap-distance-bottom:0;mso-position-horizontal:absolute;mso-position-horizontal-relative:text;mso-position-vertical:absolute;mso-position-vertical-relative:text;mso-height-percent:0;mso-height-relative:margin;v-text-anchor:top" o:gfxdata="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" fillcolor="white [3201]" strokeweight=".5pt">
                 <v:textbox>
                   <w:txbxContent>
                     <w:p>
@@ -19129,9 +19066,14 @@
           </mc:Fallback>
         </mc:AlternateContent>
       </w:r>
-      <w:r>
-        <w:t>Preguntas.html</w:t>
-      </w:r>
+      <w:proofErr w:type="spellStart"/>
+      <w:r>
+        <w:t>Preguntas.</w:t>
+      </w:r>
+      <w:r>
+        <w:t>php</w:t>
+      </w:r>
+      <w:proofErr w:type="spellEnd"/>
     </w:p>
     <w:p>
       <w:r>
@@ -19623,7 +19565,7 @@
           </mc:Choice>
           <mc:Fallback>
             <w:pict>
-              <v:shape w14:anchorId="3A5D00EE" id="Text Box 264" o:spid="_x0000_s1147" type="#_x0000_t202" style="position:absolute;margin-left:166.2pt;margin-top:.6pt;width:104.25pt;height:32.75pt;z-index:251926528;visibility:visible;mso-wrap-style:square;mso-width-percent:0;mso-height-percent:0;mso-wrap-distance-left:9pt;mso-wrap-distance-top:0;mso-wrap-distance-right:9pt;mso-wrap-distance-bottom:0;mso-position-horizontal:absolute;mso-position-horizontal-relative:margin;mso-position-vertical:absolute;mso-position-vertical-relative:text;mso-width-percent:0;mso-height-percent:0;mso-width-relative:margin;mso-height-relative:margin;v-text-anchor:top" o:gfxdata="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" filled="f" stroked="f">
+              <v:shape w14:anchorId="3A5D00EE" id="Text Box 264" o:spid="_x0000_s1148" type="#_x0000_t202" style="position:absolute;margin-left:166.2pt;margin-top:.6pt;width:104.25pt;height:32.75pt;z-index:251926528;visibility:visible;mso-wrap-style:square;mso-width-percent:0;mso-height-percent:0;mso-wrap-distance-left:9pt;mso-wrap-distance-top:0;mso-wrap-distance-right:9pt;mso-wrap-distance-bottom:0;mso-position-horizontal:absolute;mso-position-horizontal-relative:margin;mso-position-vertical:absolute;mso-position-vertical-relative:text;mso-width-percent:0;mso-height-percent:0;mso-width-relative:margin;mso-height-relative:margin;v-text-anchor:top" o:gfxdata="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" filled="f" stroked="f">
                 <v:textbox>
                   <w:txbxContent>
                     <w:p>
@@ -19728,7 +19670,7 @@
           </mc:Choice>
           <mc:Fallback>
             <w:pict>
-              <v:shape w14:anchorId="1DEB2CD7" id="Text Box 271" o:spid="_x0000_s1148" type="#_x0000_t202" style="position:absolute;margin-left:325.95pt;margin-top:20.15pt;width:20.35pt;height:21pt;z-index:251936768;visibility:visible;mso-wrap-style:square;mso-width-percent:0;mso-height-percent:0;mso-wrap-distance-left:9pt;mso-wrap-distance-top:0;mso-wrap-distance-right:9pt;mso-wrap-distance-bottom:0;mso-position-horizontal:absolute;mso-position-horizontal-relative:margin;mso-position-vertical:absolute;mso-position-vertical-relative:text;mso-width-percent:0;mso-height-percent:0;mso-width-relative:margin;mso-height-relative:margin;v-text-anchor:top" o:gfxdata="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" fillcolor="white [3201]" strokeweight=".5pt">
+              <v:shape w14:anchorId="1DEB2CD7" id="Text Box 271" o:spid="_x0000_s1149" type="#_x0000_t202" style="position:absolute;margin-left:325.95pt;margin-top:20.15pt;width:20.35pt;height:21pt;z-index:251936768;visibility:visible;mso-wrap-style:square;mso-width-percent:0;mso-height-percent:0;mso-wrap-distance-left:9pt;mso-wrap-distance-top:0;mso-wrap-distance-right:9pt;mso-wrap-distance-bottom:0;mso-position-horizontal:absolute;mso-position-horizontal-relative:margin;mso-position-vertical:absolute;mso-position-vertical-relative:text;mso-width-percent:0;mso-height-percent:0;mso-width-relative:margin;mso-height-relative:margin;v-text-anchor:top" o:gfxdata="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" fillcolor="white [3201]" strokeweight=".5pt">
                 <v:textbox>
                   <w:txbxContent>
                     <w:p>
@@ -19814,7 +19756,7 @@
           </mc:Choice>
           <mc:Fallback>
             <w:pict>
-              <v:shape w14:anchorId="7BE9008E" id="Text Box 270" o:spid="_x0000_s1149" type="#_x0000_t202" style="position:absolute;margin-left:295.95pt;margin-top:20.15pt;width:20.35pt;height:21pt;z-index:251934720;visibility:visible;mso-wrap-style:square;mso-width-percent:0;mso-height-percent:0;mso-wrap-distance-left:9pt;mso-wrap-distance-top:0;mso-wrap-distance-right:9pt;mso-wrap-distance-bottom:0;mso-position-horizontal:absolute;mso-position-horizontal-relative:margin;mso-position-vertical:absolute;mso-position-vertical-relative:text;mso-width-percent:0;mso-height-percent:0;mso-width-relative:margin;mso-height-relative:margin;v-text-anchor:top" o:gfxdata="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" fillcolor="white [3201]" strokeweight=".5pt">
+              <v:shape w14:anchorId="7BE9008E" id="Text Box 270" o:spid="_x0000_s1150" type="#_x0000_t202" style="position:absolute;margin-left:295.95pt;margin-top:20.15pt;width:20.35pt;height:21pt;z-index:251934720;visibility:visible;mso-wrap-style:square;mso-width-percent:0;mso-height-percent:0;mso-wrap-distance-left:9pt;mso-wrap-distance-top:0;mso-wrap-distance-right:9pt;mso-wrap-distance-bottom:0;mso-position-horizontal:absolute;mso-position-horizontal-relative:margin;mso-position-vertical:absolute;mso-position-vertical-relative:text;mso-width-percent:0;mso-height-percent:0;mso-width-relative:margin;mso-height-relative:margin;v-text-anchor:top" o:gfxdata="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" fillcolor="white [3201]" strokeweight=".5pt">
                 <v:textbox>
                   <w:txbxContent>
                     <w:p>
@@ -19907,7 +19849,7 @@
           </mc:Choice>
           <mc:Fallback>
             <w:pict>
-              <v:shape w14:anchorId="7FE7E899" id="Text Box 273" o:spid="_x0000_s1150" type="#_x0000_t202" style="position:absolute;margin-left:229.95pt;margin-top:.65pt;width:47.25pt;height:15pt;z-index:251939840;visibility:visible;mso-wrap-style:square;mso-height-percent:0;mso-wrap-distance-left:9pt;mso-wrap-distance-top:0;mso-wrap-distance-right:9pt;mso-wrap-distance-bottom:0;mso-position-horizontal:absolute;mso-position-horizontal-relative:text;mso-position-vertical:absolute;mso-position-vertical-relative:text;mso-height-percent:0;mso-height-relative:margin;v-text-anchor:top" o:gfxdata="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" fillcolor="white [3201]" strokeweight=".5pt">
+              <v:shape w14:anchorId="7FE7E899" id="Text Box 273" o:spid="_x0000_s1151" type="#_x0000_t202" style="position:absolute;margin-left:229.95pt;margin-top:.65pt;width:47.25pt;height:15pt;z-index:251939840;visibility:visible;mso-wrap-style:square;mso-height-percent:0;mso-wrap-distance-left:9pt;mso-wrap-distance-top:0;mso-wrap-distance-right:9pt;mso-wrap-distance-bottom:0;mso-position-horizontal:absolute;mso-position-horizontal-relative:text;mso-position-vertical:absolute;mso-position-vertical-relative:text;mso-height-percent:0;mso-height-relative:margin;v-text-anchor:top" o:gfxdata="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" fillcolor="white [3201]" strokeweight=".5pt">
                 <v:textbox>
                   <w:txbxContent>
                     <w:p/>
@@ -19981,7 +19923,7 @@
           </mc:Choice>
           <mc:Fallback>
             <w:pict>
-              <v:shape w14:anchorId="2ACDE4C7" id="Text Box 272" o:spid="_x0000_s1151" type="#_x0000_t202" style="position:absolute;margin-left:115.2pt;margin-top:2.15pt;width:47.25pt;height:15pt;z-index:251937792;visibility:visible;mso-wrap-style:square;mso-height-percent:0;mso-wrap-distance-left:9pt;mso-wrap-distance-top:0;mso-wrap-distance-right:9pt;mso-wrap-distance-bottom:0;mso-position-horizontal:absolute;mso-position-horizontal-relative:text;mso-position-vertical:absolute;mso-position-vertical-relative:text;mso-height-percent:0;mso-height-relative:margin;v-text-anchor:top" o:gfxdata="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" fillcolor="white [3201]" strokeweight=".5pt">
+              <v:shape w14:anchorId="2ACDE4C7" id="Text Box 272" o:spid="_x0000_s1152" type="#_x0000_t202" style="position:absolute;margin-left:115.2pt;margin-top:2.15pt;width:47.25pt;height:15pt;z-index:251937792;visibility:visible;mso-wrap-style:square;mso-height-percent:0;mso-wrap-distance-left:9pt;mso-wrap-distance-top:0;mso-wrap-distance-right:9pt;mso-wrap-distance-bottom:0;mso-position-horizontal:absolute;mso-position-horizontal-relative:text;mso-position-vertical:absolute;mso-position-vertical-relative:text;mso-height-percent:0;mso-height-relative:margin;v-text-anchor:top" o:gfxdata="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" fillcolor="white [3201]" strokeweight=".5pt">
                 <v:textbox>
                   <w:txbxContent>
                     <w:p/>
@@ -20117,7 +20059,7 @@
           </mc:Choice>
           <mc:Fallback>
             <w:pict>
-              <v:shape w14:anchorId="623D07AA" id="Text Box 266" o:spid="_x0000_s1152" type="#_x0000_t202" style="position:absolute;margin-left:73.9pt;margin-top:1.2pt;width:77.25pt;height:22.15pt;z-index:251930624;visibility:visible;mso-wrap-style:square;mso-width-percent:0;mso-height-percent:0;mso-wrap-distance-left:9pt;mso-wrap-distance-top:0;mso-wrap-distance-right:9pt;mso-wrap-distance-bottom:0;mso-position-horizontal:absolute;mso-position-horizontal-relative:margin;mso-position-vertical:absolute;mso-position-vertical-relative:text;mso-width-percent:0;mso-height-percent:0;mso-width-relative:margin;mso-height-relative:margin;v-text-anchor:top" o:gfxdata="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" fillcolor="white [3201]" strokeweight=".5pt">
+              <v:shape w14:anchorId="623D07AA" id="Text Box 266" o:spid="_x0000_s1153" type="#_x0000_t202" style="position:absolute;margin-left:73.9pt;margin-top:1.2pt;width:77.25pt;height:22.15pt;z-index:251930624;visibility:visible;mso-wrap-style:square;mso-width-percent:0;mso-height-percent:0;mso-wrap-distance-left:9pt;mso-wrap-distance-top:0;mso-wrap-distance-right:9pt;mso-wrap-distance-bottom:0;mso-position-horizontal:absolute;mso-position-horizontal-relative:margin;mso-position-vertical:absolute;mso-position-vertical-relative:text;mso-width-percent:0;mso-height-percent:0;mso-width-relative:margin;mso-height-relative:margin;v-text-anchor:top" o:gfxdata="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" fillcolor="white [3201]" strokeweight=".5pt">
                 <v:textbox>
                   <w:txbxContent>
                     <w:p>
@@ -20203,7 +20145,7 @@
           </mc:Choice>
           <mc:Fallback>
             <w:pict>
-              <v:shape w14:anchorId="14854215" id="Text Box 267" o:spid="_x0000_s1153" type="#_x0000_t202" style="position:absolute;margin-left:0;margin-top:.85pt;width:78pt;height:22.85pt;z-index:251927552;visibility:visible;mso-wrap-style:square;mso-width-percent:0;mso-height-percent:0;mso-wrap-distance-left:9pt;mso-wrap-distance-top:0;mso-wrap-distance-right:9pt;mso-wrap-distance-bottom:0;mso-position-horizontal:center;mso-position-horizontal-relative:margin;mso-position-vertical:absolute;mso-position-vertical-relative:text;mso-width-percent:0;mso-height-percent:0;mso-width-relative:margin;mso-height-relative:margin;v-text-anchor:top" o:gfxdata="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" fillcolor="white [3201]" strokeweight=".5pt">
+              <v:shape w14:anchorId="14854215" id="Text Box 267" o:spid="_x0000_s1154" type="#_x0000_t202" style="position:absolute;margin-left:0;margin-top:.85pt;width:78pt;height:22.85pt;z-index:251927552;visibility:visible;mso-wrap-style:square;mso-width-percent:0;mso-height-percent:0;mso-wrap-distance-left:9pt;mso-wrap-distance-top:0;mso-wrap-distance-right:9pt;mso-wrap-distance-bottom:0;mso-position-horizontal:center;mso-position-horizontal-relative:margin;mso-position-vertical:absolute;mso-position-vertical-relative:text;mso-width-percent:0;mso-height-percent:0;mso-width-relative:margin;mso-height-relative:margin;v-text-anchor:top" o:gfxdata="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" fillcolor="white [3201]" strokeweight=".5pt">
                 <v:textbox>
                   <w:txbxContent>
                     <w:p>
@@ -20289,7 +20231,7 @@
           </mc:Choice>
           <mc:Fallback>
             <w:pict>
-              <v:shape w14:anchorId="2A5E1AC5" id="Text Box 265" o:spid="_x0000_s1154" type="#_x0000_t202" style="position:absolute;margin-left:268.95pt;margin-top:.85pt;width:87pt;height:22.15pt;z-index:251931648;visibility:visible;mso-wrap-style:square;mso-width-percent:0;mso-height-percent:0;mso-wrap-distance-left:9pt;mso-wrap-distance-top:0;mso-wrap-distance-right:9pt;mso-wrap-distance-bottom:0;mso-position-horizontal:absolute;mso-position-horizontal-relative:margin;mso-position-vertical:absolute;mso-position-vertical-relative:text;mso-width-percent:0;mso-height-percent:0;mso-width-relative:margin;mso-height-relative:margin;v-text-anchor:top" o:gfxdata="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" fillcolor="white [3201]" strokeweight=".5pt">
+              <v:shape w14:anchorId="2A5E1AC5" id="Text Box 265" o:spid="_x0000_s1155" type="#_x0000_t202" style="position:absolute;margin-left:268.95pt;margin-top:.85pt;width:87pt;height:22.15pt;z-index:251931648;visibility:visible;mso-wrap-style:square;mso-width-percent:0;mso-height-percent:0;mso-wrap-distance-left:9pt;mso-wrap-distance-top:0;mso-wrap-distance-right:9pt;mso-wrap-distance-bottom:0;mso-position-horizontal:absolute;mso-position-horizontal-relative:margin;mso-position-vertical:absolute;mso-position-vertical-relative:text;mso-width-percent:0;mso-height-percent:0;mso-width-relative:margin;mso-height-relative:margin;v-text-anchor:top" o:gfxdata="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" fillcolor="white [3201]" strokeweight=".5pt">
                 <v:textbox>
                   <w:txbxContent>
                     <w:p>
@@ -20528,7 +20470,7 @@
           </mc:Choice>
           <mc:Fallback>
             <w:pict>
-              <v:shape w14:anchorId="25B17533" id="Text Box 275" o:spid="_x0000_s1155" type="#_x0000_t202" style="position:absolute;left:0;text-align:left;margin-left:361.9pt;margin-top:20.85pt;width:24.25pt;height:18.85pt;z-index:251943936;visibility:visible;mso-wrap-style:square;mso-height-percent:0;mso-wrap-distance-left:9pt;mso-wrap-distance-top:0;mso-wrap-distance-right:9pt;mso-wrap-distance-bottom:0;mso-position-horizontal:absolute;mso-position-horizontal-relative:text;mso-position-vertical:absolute;mso-position-vertical-relative:text;mso-height-percent:0;mso-height-relative:margin;v-text-anchor:top" o:gfxdata="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" fillcolor="white [3201]" strokeweight=".5pt">
+              <v:shape w14:anchorId="25B17533" id="Text Box 275" o:spid="_x0000_s1156" type="#_x0000_t202" style="position:absolute;left:0;text-align:left;margin-left:361.9pt;margin-top:20.85pt;width:24.25pt;height:18.85pt;z-index:251943936;visibility:visible;mso-wrap-style:square;mso-height-percent:0;mso-wrap-distance-left:9pt;mso-wrap-distance-top:0;mso-wrap-distance-right:9pt;mso-wrap-distance-bottom:0;mso-position-horizontal:absolute;mso-position-horizontal-relative:text;mso-position-vertical:absolute;mso-position-vertical-relative:text;mso-height-percent:0;mso-height-relative:margin;v-text-anchor:top" o:gfxdata="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" fillcolor="white [3201]" strokeweight=".5pt">
                 <v:textbox>
                   <w:txbxContent>
                     <w:p>
@@ -20606,7 +20548,7 @@
           </mc:Choice>
           <mc:Fallback>
             <w:pict>
-              <v:shape w14:anchorId="5DC3A6B2" id="Text Box 276" o:spid="_x0000_s1156" type="#_x0000_t202" style="position:absolute;left:0;text-align:left;margin-left:336.75pt;margin-top:20.85pt;width:24.25pt;height:18.85pt;z-index:251944960;visibility:visible;mso-wrap-style:square;mso-height-percent:0;mso-wrap-distance-left:9pt;mso-wrap-distance-top:0;mso-wrap-distance-right:9pt;mso-wrap-distance-bottom:0;mso-position-horizontal:absolute;mso-position-horizontal-relative:text;mso-position-vertical:absolute;mso-position-vertical-relative:text;mso-height-percent:0;mso-height-relative:margin;v-text-anchor:top" o:gfxdata="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" fillcolor="white [3201]" strokeweight=".5pt">
+              <v:shape w14:anchorId="5DC3A6B2" id="Text Box 276" o:spid="_x0000_s1157" type="#_x0000_t202" style="position:absolute;left:0;text-align:left;margin-left:336.75pt;margin-top:20.85pt;width:24.25pt;height:18.85pt;z-index:251944960;visibility:visible;mso-wrap-style:square;mso-height-percent:0;mso-wrap-distance-left:9pt;mso-wrap-distance-top:0;mso-wrap-distance-right:9pt;mso-wrap-distance-bottom:0;mso-position-horizontal:absolute;mso-position-horizontal-relative:text;mso-position-vertical:absolute;mso-position-vertical-relative:text;mso-height-percent:0;mso-height-relative:margin;v-text-anchor:top" o:gfxdata="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" fillcolor="white [3201]" strokeweight=".5pt">
                 <v:textbox>
                   <w:txbxContent>
                     <w:p/>
@@ -20684,7 +20626,7 @@
           </mc:Choice>
           <mc:Fallback>
             <w:pict>
-              <v:shape w14:anchorId="44B59A8E" id="Text Box 277" o:spid="_x0000_s1157" type="#_x0000_t202" style="position:absolute;left:0;text-align:left;margin-left:312.3pt;margin-top:20.15pt;width:24.25pt;height:19.5pt;z-index:251945984;visibility:visible;mso-wrap-style:square;mso-height-percent:0;mso-wrap-distance-left:9pt;mso-wrap-distance-top:0;mso-wrap-distance-right:9pt;mso-wrap-distance-bottom:0;mso-position-horizontal:absolute;mso-position-horizontal-relative:text;mso-position-vertical:absolute;mso-position-vertical-relative:text;mso-height-percent:0;mso-height-relative:margin;v-text-anchor:top" o:gfxdata="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" fillcolor="white [3201]" strokeweight=".5pt">
+              <v:shape w14:anchorId="44B59A8E" id="Text Box 277" o:spid="_x0000_s1158" type="#_x0000_t202" style="position:absolute;left:0;text-align:left;margin-left:312.3pt;margin-top:20.15pt;width:24.25pt;height:19.5pt;z-index:251945984;visibility:visible;mso-wrap-style:square;mso-height-percent:0;mso-wrap-distance-left:9pt;mso-wrap-distance-top:0;mso-wrap-distance-right:9pt;mso-wrap-distance-bottom:0;mso-position-horizontal:absolute;mso-position-horizontal-relative:text;mso-position-vertical:absolute;mso-position-vertical-relative:text;mso-height-percent:0;mso-height-relative:margin;v-text-anchor:top" o:gfxdata="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" fillcolor="white [3201]" strokeweight=".5pt">
                 <v:textbox>
                   <w:txbxContent>
                     <w:p>
@@ -20699,12 +20641,17 @@
           </mc:Fallback>
         </mc:AlternateContent>
       </w:r>
+      <w:proofErr w:type="spellStart"/>
       <w:r>
         <w:t>Estadisticas</w:t>
       </w:r>
       <w:r>
-        <w:t>.html</w:t>
-      </w:r>
+        <w:t>.</w:t>
+      </w:r>
+      <w:r>
+        <w:t>php</w:t>
+      </w:r>
+      <w:proofErr w:type="spellEnd"/>
     </w:p>
     <w:p>
       <w:r>
@@ -21069,7 +21016,7 @@
           </mc:Choice>
           <mc:Fallback>
             <w:pict>
-              <v:shape w14:anchorId="2563D4C0" id="Text Box 282" o:spid="_x0000_s1158" type="#_x0000_t202" style="position:absolute;margin-left:158.7pt;margin-top:20.2pt;width:119.25pt;height:32.7pt;z-index:251948032;visibility:visible;mso-wrap-style:square;mso-width-percent:0;mso-height-percent:0;mso-wrap-distance-left:9pt;mso-wrap-distance-top:0;mso-wrap-distance-right:9pt;mso-wrap-distance-bottom:0;mso-position-horizontal:absolute;mso-position-horizontal-relative:margin;mso-position-vertical:absolute;mso-position-vertical-relative:text;mso-width-percent:0;mso-height-percent:0;mso-width-relative:margin;mso-height-relative:margin;v-text-anchor:top" o:gfxdata="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" filled="f" stroked="f">
+              <v:shape w14:anchorId="2563D4C0" id="Text Box 282" o:spid="_x0000_s1159" type="#_x0000_t202" style="position:absolute;margin-left:158.7pt;margin-top:20.2pt;width:119.25pt;height:32.7pt;z-index:251948032;visibility:visible;mso-wrap-style:square;mso-width-percent:0;mso-height-percent:0;mso-wrap-distance-left:9pt;mso-wrap-distance-top:0;mso-wrap-distance-right:9pt;mso-wrap-distance-bottom:0;mso-position-horizontal:absolute;mso-position-horizontal-relative:margin;mso-position-vertical:absolute;mso-position-vertical-relative:text;mso-width-percent:0;mso-height-percent:0;mso-width-relative:margin;mso-height-relative:margin;v-text-anchor:top" o:gfxdata="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" filled="f" stroked="f">
                 <v:textbox>
                   <w:txbxContent>
                     <w:p>
@@ -21352,7 +21299,7 @@
           </mc:Choice>
           <mc:Fallback>
             <w:pict>
-              <v:shape w14:anchorId="5050742A" id="Text Box 287" o:spid="_x0000_s1159" type="#_x0000_t202" style="position:absolute;margin-left:73.9pt;margin-top:1.2pt;width:77.25pt;height:22.15pt;z-index:251952128;visibility:visible;mso-wrap-style:square;mso-width-percent:0;mso-height-percent:0;mso-wrap-distance-left:9pt;mso-wrap-distance-top:0;mso-wrap-distance-right:9pt;mso-wrap-distance-bottom:0;mso-position-horizontal:absolute;mso-position-horizontal-relative:margin;mso-position-vertical:absolute;mso-position-vertical-relative:text;mso-width-percent:0;mso-height-percent:0;mso-width-relative:margin;mso-height-relative:margin;v-text-anchor:top" o:gfxdata="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" fillcolor="white [3201]" strokeweight=".5pt">
+              <v:shape w14:anchorId="5050742A" id="Text Box 287" o:spid="_x0000_s1160" type="#_x0000_t202" style="position:absolute;margin-left:73.9pt;margin-top:1.2pt;width:77.25pt;height:22.15pt;z-index:251952128;visibility:visible;mso-wrap-style:square;mso-width-percent:0;mso-height-percent:0;mso-wrap-distance-left:9pt;mso-wrap-distance-top:0;mso-wrap-distance-right:9pt;mso-wrap-distance-bottom:0;mso-position-horizontal:absolute;mso-position-horizontal-relative:margin;mso-position-vertical:absolute;mso-position-vertical-relative:text;mso-width-percent:0;mso-height-percent:0;mso-width-relative:margin;mso-height-relative:margin;v-text-anchor:top" o:gfxdata="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" fillcolor="white [3201]" strokeweight=".5pt">
                 <v:textbox>
                   <w:txbxContent>
                     <w:p>
@@ -21438,7 +21385,7 @@
           </mc:Choice>
           <mc:Fallback>
             <w:pict>
-              <v:shape w14:anchorId="4B7FBCAA" id="Text Box 288" o:spid="_x0000_s1160" type="#_x0000_t202" style="position:absolute;margin-left:0;margin-top:.85pt;width:78pt;height:22.85pt;z-index:251949056;visibility:visible;mso-wrap-style:square;mso-width-percent:0;mso-height-percent:0;mso-wrap-distance-left:9pt;mso-wrap-distance-top:0;mso-wrap-distance-right:9pt;mso-wrap-distance-bottom:0;mso-position-horizontal:center;mso-position-horizontal-relative:margin;mso-position-vertical:absolute;mso-position-vertical-relative:text;mso-width-percent:0;mso-height-percent:0;mso-width-relative:margin;mso-height-relative:margin;v-text-anchor:top" o:gfxdata="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" fillcolor="white [3201]" strokeweight=".5pt">
+              <v:shape w14:anchorId="4B7FBCAA" id="Text Box 288" o:spid="_x0000_s1161" type="#_x0000_t202" style="position:absolute;margin-left:0;margin-top:.85pt;width:78pt;height:22.85pt;z-index:251949056;visibility:visible;mso-wrap-style:square;mso-width-percent:0;mso-height-percent:0;mso-wrap-distance-left:9pt;mso-wrap-distance-top:0;mso-wrap-distance-right:9pt;mso-wrap-distance-bottom:0;mso-position-horizontal:center;mso-position-horizontal-relative:margin;mso-position-vertical:absolute;mso-position-vertical-relative:text;mso-width-percent:0;mso-height-percent:0;mso-width-relative:margin;mso-height-relative:margin;v-text-anchor:top" o:gfxdata="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" fillcolor="white [3201]" strokeweight=".5pt">
                 <v:textbox>
                   <w:txbxContent>
                     <w:p>
@@ -21524,7 +21471,7 @@
           </mc:Choice>
           <mc:Fallback>
             <w:pict>
-              <v:shape w14:anchorId="0252F86E" id="Text Box 289" o:spid="_x0000_s1161" type="#_x0000_t202" style="position:absolute;margin-left:268.95pt;margin-top:.85pt;width:87pt;height:22.15pt;z-index:251953152;visibility:visible;mso-wrap-style:square;mso-width-percent:0;mso-height-percent:0;mso-wrap-distance-left:9pt;mso-wrap-distance-top:0;mso-wrap-distance-right:9pt;mso-wrap-distance-bottom:0;mso-position-horizontal:absolute;mso-position-horizontal-relative:margin;mso-position-vertical:absolute;mso-position-vertical-relative:text;mso-width-percent:0;mso-height-percent:0;mso-width-relative:margin;mso-height-relative:margin;v-text-anchor:top" o:gfxdata="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" fillcolor="white [3201]" strokeweight=".5pt">
+              <v:shape w14:anchorId="0252F86E" id="Text Box 289" o:spid="_x0000_s1162" type="#_x0000_t202" style="position:absolute;margin-left:268.95pt;margin-top:.85pt;width:87pt;height:22.15pt;z-index:251953152;visibility:visible;mso-wrap-style:square;mso-width-percent:0;mso-height-percent:0;mso-wrap-distance-left:9pt;mso-wrap-distance-top:0;mso-wrap-distance-right:9pt;mso-wrap-distance-bottom:0;mso-position-horizontal:absolute;mso-position-horizontal-relative:margin;mso-position-vertical:absolute;mso-position-vertical-relative:text;mso-width-percent:0;mso-height-percent:0;mso-width-relative:margin;mso-height-relative:margin;v-text-anchor:top" o:gfxdata="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" fillcolor="white [3201]" strokeweight=".5pt">
                 <v:textbox>
                   <w:txbxContent>
                     <w:p>
@@ -21686,7 +21633,11 @@
         <w:t xml:space="preserve">       Email: EscapeRoom@juegos.com</w:t>
       </w:r>
     </w:p>
-    <w:p/>
+    <w:p>
+      <w:pPr>
+        <w:jc w:val="center"/>
+      </w:pPr>
+    </w:p>
     <w:p>
       <w:pPr>
         <w:ind w:left="2832" w:firstLine="708"/>
@@ -21758,7 +21709,7 @@
           </mc:Choice>
           <mc:Fallback>
             <w:pict>
-              <v:shape w14:anchorId="1C4FE6F9" id="Text Box 16" o:spid="_x0000_s1162" type="#_x0000_t202" style="position:absolute;left:0;text-align:left;margin-left:361.9pt;margin-top:20.85pt;width:24.25pt;height:18.85pt;z-index:251962368;visibility:visible;mso-wrap-style:square;mso-height-percent:0;mso-wrap-distance-left:9pt;mso-wrap-distance-top:0;mso-wrap-distance-right:9pt;mso-wrap-distance-bottom:0;mso-position-horizontal:absolute;mso-position-horizontal-relative:text;mso-position-vertical:absolute;mso-position-vertical-relative:text;mso-height-percent:0;mso-height-relative:margin;v-text-anchor:top" o:gfxdata="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" fillcolor="white [3201]" strokeweight=".5pt">
+              <v:shape w14:anchorId="1C4FE6F9" id="Text Box 16" o:spid="_x0000_s1163" type="#_x0000_t202" style="position:absolute;left:0;text-align:left;margin-left:361.9pt;margin-top:20.85pt;width:24.25pt;height:18.85pt;z-index:251962368;visibility:visible;mso-wrap-style:square;mso-height-percent:0;mso-wrap-distance-left:9pt;mso-wrap-distance-top:0;mso-wrap-distance-right:9pt;mso-wrap-distance-bottom:0;mso-position-horizontal:absolute;mso-position-horizontal-relative:text;mso-position-vertical:absolute;mso-position-vertical-relative:text;mso-height-percent:0;mso-height-relative:margin;v-text-anchor:top" o:gfxdata="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" fillcolor="white [3201]" strokeweight=".5pt">
                 <v:textbox>
                   <w:txbxContent>
                     <w:p>
@@ -21836,7 +21787,7 @@
           </mc:Choice>
           <mc:Fallback>
             <w:pict>
-              <v:shape w14:anchorId="3BD59E4C" id="Text Box 18" o:spid="_x0000_s1163" type="#_x0000_t202" style="position:absolute;left:0;text-align:left;margin-left:336.75pt;margin-top:20.85pt;width:24.25pt;height:18.85pt;z-index:251963392;visibility:visible;mso-wrap-style:square;mso-height-percent:0;mso-wrap-distance-left:9pt;mso-wrap-distance-top:0;mso-wrap-distance-right:9pt;mso-wrap-distance-bottom:0;mso-position-horizontal:absolute;mso-position-horizontal-relative:text;mso-position-vertical:absolute;mso-position-vertical-relative:text;mso-height-percent:0;mso-height-relative:margin;v-text-anchor:top" o:gfxdata="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" fillcolor="white [3201]" strokeweight=".5pt">
+              <v:shape w14:anchorId="3BD59E4C" id="Text Box 18" o:spid="_x0000_s1164" type="#_x0000_t202" style="position:absolute;left:0;text-align:left;margin-left:336.75pt;margin-top:20.85pt;width:24.25pt;height:18.85pt;z-index:251963392;visibility:visible;mso-wrap-style:square;mso-height-percent:0;mso-wrap-distance-left:9pt;mso-wrap-distance-top:0;mso-wrap-distance-right:9pt;mso-wrap-distance-bottom:0;mso-position-horizontal:absolute;mso-position-horizontal-relative:text;mso-position-vertical:absolute;mso-position-vertical-relative:text;mso-height-percent:0;mso-height-relative:margin;v-text-anchor:top" o:gfxdata="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" fillcolor="white [3201]" strokeweight=".5pt">
                 <v:textbox>
                   <w:txbxContent>
                     <w:p/>
@@ -21914,7 +21865,7 @@
           </mc:Choice>
           <mc:Fallback>
             <w:pict>
-              <v:shape w14:anchorId="1CA1783D" id="Text Box 26" o:spid="_x0000_s1164" type="#_x0000_t202" style="position:absolute;left:0;text-align:left;margin-left:312.3pt;margin-top:20.15pt;width:24.25pt;height:19.5pt;z-index:251964416;visibility:visible;mso-wrap-style:square;mso-height-percent:0;mso-wrap-distance-left:9pt;mso-wrap-distance-top:0;mso-wrap-distance-right:9pt;mso-wrap-distance-bottom:0;mso-position-horizontal:absolute;mso-position-horizontal-relative:text;mso-position-vertical:absolute;mso-position-vertical-relative:text;mso-height-percent:0;mso-height-relative:margin;v-text-anchor:top" o:gfxdata="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" fillcolor="white [3201]" strokeweight=".5pt">
+              <v:shape w14:anchorId="1CA1783D" id="Text Box 26" o:spid="_x0000_s1165" type="#_x0000_t202" style="position:absolute;left:0;text-align:left;margin-left:312.3pt;margin-top:20.15pt;width:24.25pt;height:19.5pt;z-index:251964416;visibility:visible;mso-wrap-style:square;mso-height-percent:0;mso-wrap-distance-left:9pt;mso-wrap-distance-top:0;mso-wrap-distance-right:9pt;mso-wrap-distance-bottom:0;mso-position-horizontal:absolute;mso-position-horizontal-relative:text;mso-position-vertical:absolute;mso-position-vertical-relative:text;mso-height-percent:0;mso-height-relative:margin;v-text-anchor:top" o:gfxdata="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" fillcolor="white [3201]" strokeweight=".5pt">
                 <v:textbox>
                   <w:txbxContent>
                     <w:p>
@@ -21929,12 +21880,17 @@
           </mc:Fallback>
         </mc:AlternateContent>
       </w:r>
+      <w:proofErr w:type="spellStart"/>
       <w:r>
         <w:t>Jugar</w:t>
       </w:r>
       <w:r>
-        <w:t>.html</w:t>
-      </w:r>
+        <w:t>.</w:t>
+      </w:r>
+      <w:r>
+        <w:t>php</w:t>
+      </w:r>
+      <w:proofErr w:type="spellEnd"/>
     </w:p>
     <w:p>
       <w:r>
@@ -22426,7 +22382,7 @@
           </mc:Choice>
           <mc:Fallback>
             <w:pict>
-              <v:shape w14:anchorId="7F702525" id="Text Box 39" o:spid="_x0000_s1165" type="#_x0000_t202" style="position:absolute;margin-left:0;margin-top:.6pt;width:69.75pt;height:32.7pt;z-index:251966464;visibility:visible;mso-wrap-style:square;mso-width-percent:0;mso-height-percent:0;mso-wrap-distance-left:9pt;mso-wrap-distance-top:0;mso-wrap-distance-right:9pt;mso-wrap-distance-bottom:0;mso-position-horizontal:center;mso-position-horizontal-relative:margin;mso-position-vertical:absolute;mso-position-vertical-relative:text;mso-width-percent:0;mso-height-percent:0;mso-width-relative:margin;mso-height-relative:margin;v-text-anchor:top" o:gfxdata="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" filled="f" stroked="f">
+              <v:shape w14:anchorId="7F702525" id="Text Box 39" o:spid="_x0000_s1166" type="#_x0000_t202" style="position:absolute;margin-left:0;margin-top:.6pt;width:69.75pt;height:32.7pt;z-index:251966464;visibility:visible;mso-wrap-style:square;mso-width-percent:0;mso-height-percent:0;mso-wrap-distance-left:9pt;mso-wrap-distance-top:0;mso-wrap-distance-right:9pt;mso-wrap-distance-bottom:0;mso-position-horizontal:center;mso-position-horizontal-relative:margin;mso-position-vertical:absolute;mso-position-vertical-relative:text;mso-width-percent:0;mso-height-percent:0;mso-width-relative:margin;mso-height-relative:margin;v-text-anchor:top" o:gfxdata="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" filled="f" stroked="f">
                 <v:textbox>
                   <w:txbxContent>
                     <w:p>
@@ -22531,7 +22487,7 @@
           </mc:Choice>
           <mc:Fallback>
             <w:pict>
-              <v:shape w14:anchorId="1B11EF4A" id="Text Box 78" o:spid="_x0000_s1166" type="#_x0000_t202" style="position:absolute;margin-left:290.7pt;margin-top:18.65pt;width:18pt;height:19.5pt;z-index:251975680;visibility:visible;mso-wrap-style:square;mso-width-percent:0;mso-height-percent:0;mso-wrap-distance-left:9pt;mso-wrap-distance-top:0;mso-wrap-distance-right:9pt;mso-wrap-distance-bottom:0;mso-position-horizontal:absolute;mso-position-horizontal-relative:text;mso-position-vertical:absolute;mso-position-vertical-relative:text;mso-width-percent:0;mso-height-percent:0;mso-width-relative:margin;mso-height-relative:margin;v-text-anchor:top" o:gfxdata="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" fillcolor="white [3201]" strokeweight=".5pt">
+              <v:shape w14:anchorId="1B11EF4A" id="Text Box 78" o:spid="_x0000_s1167" type="#_x0000_t202" style="position:absolute;margin-left:290.7pt;margin-top:18.65pt;width:18pt;height:19.5pt;z-index:251975680;visibility:visible;mso-wrap-style:square;mso-width-percent:0;mso-height-percent:0;mso-wrap-distance-left:9pt;mso-wrap-distance-top:0;mso-wrap-distance-right:9pt;mso-wrap-distance-bottom:0;mso-position-horizontal:absolute;mso-position-horizontal-relative:text;mso-position-vertical:absolute;mso-position-vertical-relative:text;mso-width-percent:0;mso-height-percent:0;mso-width-relative:margin;mso-height-relative:margin;v-text-anchor:top" o:gfxdata="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" fillcolor="white [3201]" strokeweight=".5pt">
                 <v:textbox>
                   <w:txbxContent>
                     <w:p>
@@ -22630,7 +22586,7 @@
           </mc:Choice>
           <mc:Fallback>
             <w:pict>
-              <v:shape w14:anchorId="128C2CC4" id="Text Box 81" o:spid="_x0000_s1167" type="#_x0000_t202" style="position:absolute;margin-left:290.7pt;margin-top:18.65pt;width:18pt;height:19.5pt;z-index:251977728;visibility:visible;mso-wrap-style:square;mso-width-percent:0;mso-height-percent:0;mso-wrap-distance-left:9pt;mso-wrap-distance-top:0;mso-wrap-distance-right:9pt;mso-wrap-distance-bottom:0;mso-position-horizontal:absolute;mso-position-horizontal-relative:text;mso-position-vertical:absolute;mso-position-vertical-relative:text;mso-width-percent:0;mso-height-percent:0;mso-width-relative:margin;mso-height-relative:margin;v-text-anchor:top" o:gfxdata="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" fillcolor="white [3201]" strokeweight=".5pt">
+              <v:shape w14:anchorId="128C2CC4" id="Text Box 81" o:spid="_x0000_s1168" type="#_x0000_t202" style="position:absolute;margin-left:290.7pt;margin-top:18.65pt;width:18pt;height:19.5pt;z-index:251977728;visibility:visible;mso-wrap-style:square;mso-width-percent:0;mso-height-percent:0;mso-wrap-distance-left:9pt;mso-wrap-distance-top:0;mso-wrap-distance-right:9pt;mso-wrap-distance-bottom:0;mso-position-horizontal:absolute;mso-position-horizontal-relative:text;mso-position-vertical:absolute;mso-position-vertical-relative:text;mso-width-percent:0;mso-height-percent:0;mso-width-relative:margin;mso-height-relative:margin;v-text-anchor:top" o:gfxdata="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" fillcolor="white [3201]" strokeweight=".5pt">
                 <v:textbox>
                   <w:txbxContent>
                     <w:p>
@@ -22775,7 +22731,7 @@
           </mc:Choice>
           <mc:Fallback>
             <w:pict>
-              <v:shape w14:anchorId="71BD013D" id="Text Box 93" o:spid="_x0000_s1168" type="#_x0000_t202" style="position:absolute;margin-left:132.45pt;margin-top:.7pt;width:83.25pt;height:20.25pt;z-index:251978752;visibility:visible;mso-wrap-style:square;mso-width-percent:0;mso-height-percent:0;mso-wrap-distance-left:9pt;mso-wrap-distance-top:0;mso-wrap-distance-right:9pt;mso-wrap-distance-bottom:0;mso-position-horizontal:absolute;mso-position-horizontal-relative:text;mso-position-vertical:absolute;mso-position-vertical-relative:text;mso-width-percent:0;mso-height-percent:0;mso-width-relative:margin;mso-height-relative:margin;v-text-anchor:top" o:gfxdata="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" fillcolor="white [3201]" strokeweight=".5pt">
+              <v:shape w14:anchorId="71BD013D" id="Text Box 93" o:spid="_x0000_s1169" type="#_x0000_t202" style="position:absolute;margin-left:132.45pt;margin-top:.7pt;width:83.25pt;height:20.25pt;z-index:251978752;visibility:visible;mso-wrap-style:square;mso-width-percent:0;mso-height-percent:0;mso-wrap-distance-left:9pt;mso-wrap-distance-top:0;mso-wrap-distance-right:9pt;mso-wrap-distance-bottom:0;mso-position-horizontal:absolute;mso-position-horizontal-relative:text;mso-position-vertical:absolute;mso-position-vertical-relative:text;mso-width-percent:0;mso-height-percent:0;mso-width-relative:margin;mso-height-relative:margin;v-text-anchor:top" o:gfxdata="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" fillcolor="white [3201]" strokeweight=".5pt">
                 <v:textbox>
                   <w:txbxContent>
                     <w:p>
@@ -22862,7 +22818,7 @@
           </mc:Choice>
           <mc:Fallback>
             <w:pict>
-              <v:shape w14:anchorId="26564922" id="Text Box 54" o:spid="_x0000_s1169" type="#_x0000_t202" style="position:absolute;margin-left:304.95pt;margin-top:.9pt;width:67.5pt;height:22.85pt;z-index:251967488;visibility:visible;mso-wrap-style:square;mso-width-percent:0;mso-height-percent:0;mso-wrap-distance-left:9pt;mso-wrap-distance-top:0;mso-wrap-distance-right:9pt;mso-wrap-distance-bottom:0;mso-position-horizontal:absolute;mso-position-horizontal-relative:margin;mso-position-vertical:absolute;mso-position-vertical-relative:text;mso-width-percent:0;mso-height-percent:0;mso-width-relative:margin;mso-height-relative:margin;v-text-anchor:top" o:gfxdata="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" fillcolor="white [3201]" strokeweight=".5pt">
+              <v:shape w14:anchorId="26564922" id="Text Box 54" o:spid="_x0000_s1170" type="#_x0000_t202" style="position:absolute;margin-left:304.95pt;margin-top:.9pt;width:67.5pt;height:22.85pt;z-index:251967488;visibility:visible;mso-wrap-style:square;mso-width-percent:0;mso-height-percent:0;mso-wrap-distance-left:9pt;mso-wrap-distance-top:0;mso-wrap-distance-right:9pt;mso-wrap-distance-bottom:0;mso-position-horizontal:absolute;mso-position-horizontal-relative:margin;mso-position-vertical:absolute;mso-position-vertical-relative:text;mso-width-percent:0;mso-height-percent:0;mso-width-relative:margin;mso-height-relative:margin;v-text-anchor:top" o:gfxdata="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" fillcolor="white [3201]" strokeweight=".5pt">
                 <v:textbox>
                   <w:txbxContent>
                     <w:p>
@@ -22948,7 +22904,7 @@
           </mc:Choice>
           <mc:Fallback>
             <w:pict>
-              <v:shape w14:anchorId="5D159C65" id="Text Box 56" o:spid="_x0000_s1170" type="#_x0000_t202" style="position:absolute;margin-left:221.7pt;margin-top:.85pt;width:75.75pt;height:22.15pt;z-index:251971584;visibility:visible;mso-wrap-style:square;mso-width-percent:0;mso-height-percent:0;mso-wrap-distance-left:9pt;mso-wrap-distance-top:0;mso-wrap-distance-right:9pt;mso-wrap-distance-bottom:0;mso-position-horizontal:absolute;mso-position-horizontal-relative:margin;mso-position-vertical:absolute;mso-position-vertical-relative:text;mso-width-percent:0;mso-height-percent:0;mso-width-relative:margin;mso-height-relative:margin;v-text-anchor:top" o:gfxdata="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" fillcolor="white [3201]" strokeweight=".5pt">
+              <v:shape w14:anchorId="5D159C65" id="Text Box 56" o:spid="_x0000_s1171" type="#_x0000_t202" style="position:absolute;margin-left:221.7pt;margin-top:.85pt;width:75.75pt;height:22.15pt;z-index:251971584;visibility:visible;mso-wrap-style:square;mso-width-percent:0;mso-height-percent:0;mso-wrap-distance-left:9pt;mso-wrap-distance-top:0;mso-wrap-distance-right:9pt;mso-wrap-distance-bottom:0;mso-position-horizontal:absolute;mso-position-horizontal-relative:margin;mso-position-vertical:absolute;mso-position-vertical-relative:text;mso-width-percent:0;mso-height-percent:0;mso-width-relative:margin;mso-height-relative:margin;v-text-anchor:top" o:gfxdata="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" fillcolor="white [3201]" strokeweight=".5pt">
                 <v:textbox>
                   <w:txbxContent>
                     <w:p>
@@ -23034,7 +22990,7 @@
           </mc:Choice>
           <mc:Fallback>
             <w:pict>
-              <v:shape w14:anchorId="22FDDBB0" id="Text Box 64" o:spid="_x0000_s1171" type="#_x0000_t202" style="position:absolute;margin-left:130.95pt;margin-top:.85pt;width:85.5pt;height:22.15pt;z-index:251974656;visibility:visible;mso-wrap-style:square;mso-width-percent:0;mso-height-percent:0;mso-wrap-distance-left:9pt;mso-wrap-distance-top:0;mso-wrap-distance-right:9pt;mso-wrap-distance-bottom:0;mso-position-horizontal:absolute;mso-position-horizontal-relative:margin;mso-position-vertical:absolute;mso-position-vertical-relative:text;mso-width-percent:0;mso-height-percent:0;mso-width-relative:margin;mso-height-relative:margin;v-text-anchor:top" o:gfxdata="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" fillcolor="white [3201]" strokeweight=".5pt">
+              <v:shape w14:anchorId="22FDDBB0" id="Text Box 64" o:spid="_x0000_s1172" type="#_x0000_t202" style="position:absolute;margin-left:130.95pt;margin-top:.85pt;width:85.5pt;height:22.15pt;z-index:251974656;visibility:visible;mso-wrap-style:square;mso-width-percent:0;mso-height-percent:0;mso-wrap-distance-left:9pt;mso-wrap-distance-top:0;mso-wrap-distance-right:9pt;mso-wrap-distance-bottom:0;mso-position-horizontal:absolute;mso-position-horizontal-relative:margin;mso-position-vertical:absolute;mso-position-vertical-relative:text;mso-width-percent:0;mso-height-percent:0;mso-width-relative:margin;mso-height-relative:margin;v-text-anchor:top" o:gfxdata="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" fillcolor="white [3201]" strokeweight=".5pt">
                 <v:textbox>
                   <w:txbxContent>
                     <w:p>
@@ -23120,7 +23076,7 @@
           </mc:Choice>
           <mc:Fallback>
             <w:pict>
-              <v:shape w14:anchorId="37E83F57" id="Text Box 53" o:spid="_x0000_s1172" type="#_x0000_t202" style="position:absolute;margin-left:44.7pt;margin-top:.85pt;width:82.5pt;height:22.15pt;z-index:251970560;visibility:visible;mso-wrap-style:square;mso-width-percent:0;mso-height-percent:0;mso-wrap-distance-left:9pt;mso-wrap-distance-top:0;mso-wrap-distance-right:9pt;mso-wrap-distance-bottom:0;mso-position-horizontal:absolute;mso-position-horizontal-relative:margin;mso-position-vertical:absolute;mso-position-vertical-relative:text;mso-width-percent:0;mso-height-percent:0;mso-width-relative:margin;mso-height-relative:margin;v-text-anchor:top" o:gfxdata="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" fillcolor="white [3201]" strokeweight=".5pt">
+              <v:shape w14:anchorId="37E83F57" id="Text Box 53" o:spid="_x0000_s1173" type="#_x0000_t202" style="position:absolute;margin-left:44.7pt;margin-top:.85pt;width:82.5pt;height:22.15pt;z-index:251970560;visibility:visible;mso-wrap-style:square;mso-width-percent:0;mso-height-percent:0;mso-wrap-distance-left:9pt;mso-wrap-distance-top:0;mso-wrap-distance-right:9pt;mso-wrap-distance-bottom:0;mso-position-horizontal:absolute;mso-position-horizontal-relative:margin;mso-position-vertical:absolute;mso-position-vertical-relative:text;mso-width-percent:0;mso-height-percent:0;mso-width-relative:margin;mso-height-relative:margin;v-text-anchor:top" o:gfxdata="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" fillcolor="white [3201]" strokeweight=".5pt">
                 <v:textbox>
                   <w:txbxContent>
                     <w:p>
@@ -23290,7 +23246,7 @@
           </mc:Choice>
           <mc:Fallback>
             <w:pict>
-              <v:shape w14:anchorId="77293DE1" id="Text Box 190" o:spid="_x0000_s1173" type="#_x0000_t202" style="position:absolute;left:0;text-align:left;margin-left:361.9pt;margin-top:20.85pt;width:24.25pt;height:18.85pt;z-index:251992064;visibility:visible;mso-wrap-style:square;mso-height-percent:0;mso-wrap-distance-left:9pt;mso-wrap-distance-top:0;mso-wrap-distance-right:9pt;mso-wrap-distance-bottom:0;mso-position-horizontal:absolute;mso-position-horizontal-relative:text;mso-position-vertical:absolute;mso-position-vertical-relative:text;mso-height-percent:0;mso-height-relative:margin;v-text-anchor:top" o:gfxdata="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" fillcolor="white [3201]" strokeweight=".5pt">
+              <v:shape w14:anchorId="77293DE1" id="Text Box 190" o:spid="_x0000_s1174" type="#_x0000_t202" style="position:absolute;left:0;text-align:left;margin-left:361.9pt;margin-top:20.85pt;width:24.25pt;height:18.85pt;z-index:251992064;visibility:visible;mso-wrap-style:square;mso-height-percent:0;mso-wrap-distance-left:9pt;mso-wrap-distance-top:0;mso-wrap-distance-right:9pt;mso-wrap-distance-bottom:0;mso-position-horizontal:absolute;mso-position-horizontal-relative:text;mso-position-vertical:absolute;mso-position-vertical-relative:text;mso-height-percent:0;mso-height-relative:margin;v-text-anchor:top" o:gfxdata="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" fillcolor="white [3201]" strokeweight=".5pt">
                 <v:textbox>
                   <w:txbxContent>
                     <w:p>
@@ -23368,7 +23324,7 @@
           </mc:Choice>
           <mc:Fallback>
             <w:pict>
-              <v:shape w14:anchorId="6EE86D6E" id="Text Box 191" o:spid="_x0000_s1174" type="#_x0000_t202" style="position:absolute;left:0;text-align:left;margin-left:336.75pt;margin-top:20.85pt;width:24.25pt;height:18.85pt;z-index:251993088;visibility:visible;mso-wrap-style:square;mso-height-percent:0;mso-wrap-distance-left:9pt;mso-wrap-distance-top:0;mso-wrap-distance-right:9pt;mso-wrap-distance-bottom:0;mso-position-horizontal:absolute;mso-position-horizontal-relative:text;mso-position-vertical:absolute;mso-position-vertical-relative:text;mso-height-percent:0;mso-height-relative:margin;v-text-anchor:top" o:gfxdata="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" fillcolor="white [3201]" strokeweight=".5pt">
+              <v:shape w14:anchorId="6EE86D6E" id="Text Box 191" o:spid="_x0000_s1175" type="#_x0000_t202" style="position:absolute;left:0;text-align:left;margin-left:336.75pt;margin-top:20.85pt;width:24.25pt;height:18.85pt;z-index:251993088;visibility:visible;mso-wrap-style:square;mso-height-percent:0;mso-wrap-distance-left:9pt;mso-wrap-distance-top:0;mso-wrap-distance-right:9pt;mso-wrap-distance-bottom:0;mso-position-horizontal:absolute;mso-position-horizontal-relative:text;mso-position-vertical:absolute;mso-position-vertical-relative:text;mso-height-percent:0;mso-height-relative:margin;v-text-anchor:top" o:gfxdata="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" fillcolor="white [3201]" strokeweight=".5pt">
                 <v:textbox>
                   <w:txbxContent>
                     <w:p/>
@@ -23446,7 +23402,7 @@
           </mc:Choice>
           <mc:Fallback>
             <w:pict>
-              <v:shape w14:anchorId="53A96F47" id="Text Box 194" o:spid="_x0000_s1175" type="#_x0000_t202" style="position:absolute;left:0;text-align:left;margin-left:312.3pt;margin-top:20.15pt;width:24.25pt;height:19.5pt;z-index:251994112;visibility:visible;mso-wrap-style:square;mso-height-percent:0;mso-wrap-distance-left:9pt;mso-wrap-distance-top:0;mso-wrap-distance-right:9pt;mso-wrap-distance-bottom:0;mso-position-horizontal:absolute;mso-position-horizontal-relative:text;mso-position-vertical:absolute;mso-position-vertical-relative:text;mso-height-percent:0;mso-height-relative:margin;v-text-anchor:top" o:gfxdata="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" fillcolor="white [3201]" strokeweight=".5pt">
+              <v:shape w14:anchorId="53A96F47" id="Text Box 194" o:spid="_x0000_s1176" type="#_x0000_t202" style="position:absolute;left:0;text-align:left;margin-left:312.3pt;margin-top:20.15pt;width:24.25pt;height:19.5pt;z-index:251994112;visibility:visible;mso-wrap-style:square;mso-height-percent:0;mso-wrap-distance-left:9pt;mso-wrap-distance-top:0;mso-wrap-distance-right:9pt;mso-wrap-distance-bottom:0;mso-position-horizontal:absolute;mso-position-horizontal-relative:text;mso-position-vertical:absolute;mso-position-vertical-relative:text;mso-height-percent:0;mso-height-relative:margin;v-text-anchor:top" o:gfxdata="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" fillcolor="white [3201]" strokeweight=".5pt">
                 <v:textbox>
                   <w:txbxContent>
                     <w:p>
@@ -23461,12 +23417,17 @@
           </mc:Fallback>
         </mc:AlternateContent>
       </w:r>
+      <w:proofErr w:type="spellStart"/>
       <w:r>
         <w:t>salaEspera</w:t>
       </w:r>
       <w:r>
-        <w:t>.html</w:t>
-      </w:r>
+        <w:t>.</w:t>
+      </w:r>
+      <w:r>
+        <w:t>php</w:t>
+      </w:r>
+      <w:proofErr w:type="spellEnd"/>
     </w:p>
     <w:p>
       <w:r>
@@ -23831,7 +23792,7 @@
           </mc:Choice>
           <mc:Fallback>
             <w:pict>
-              <v:shape w14:anchorId="748441F9" id="Text Box 206" o:spid="_x0000_s1176" type="#_x0000_t202" style="position:absolute;margin-left:163.55pt;margin-top:20.25pt;width:123.05pt;height:32.7pt;z-index:251996160;visibility:visible;mso-wrap-style:square;mso-width-percent:0;mso-height-percent:0;mso-wrap-distance-left:9pt;mso-wrap-distance-top:0;mso-wrap-distance-right:9pt;mso-wrap-distance-bottom:0;mso-position-horizontal:absolute;mso-position-horizontal-relative:margin;mso-position-vertical:absolute;mso-position-vertical-relative:text;mso-width-percent:0;mso-height-percent:0;mso-width-relative:margin;mso-height-relative:margin;v-text-anchor:top" o:gfxdata="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" filled="f" stroked="f">
+              <v:shape w14:anchorId="748441F9" id="Text Box 206" o:spid="_x0000_s1177" type="#_x0000_t202" style="position:absolute;margin-left:163.55pt;margin-top:20.25pt;width:123.05pt;height:32.7pt;z-index:251996160;visibility:visible;mso-wrap-style:square;mso-width-percent:0;mso-height-percent:0;mso-wrap-distance-left:9pt;mso-wrap-distance-top:0;mso-wrap-distance-right:9pt;mso-wrap-distance-bottom:0;mso-position-horizontal:absolute;mso-position-horizontal-relative:margin;mso-position-vertical:absolute;mso-position-vertical-relative:text;mso-width-percent:0;mso-height-percent:0;mso-width-relative:margin;mso-height-relative:margin;v-text-anchor:top" o:gfxdata="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" filled="f" stroked="f">
                 <v:textbox>
                   <w:txbxContent>
                     <w:p>
@@ -24128,7 +24089,7 @@
           </mc:Choice>
           <mc:Fallback>
             <w:pict>
-              <v:shape w14:anchorId="7A2B0BB5" id="Text Box 235" o:spid="_x0000_s1177" type="#_x0000_t202" style="position:absolute;margin-left:144.65pt;margin-top:.85pt;width:75.75pt;height:22.15pt;z-index:252000256;visibility:visible;mso-wrap-style:square;mso-width-percent:0;mso-height-percent:0;mso-wrap-distance-left:9pt;mso-wrap-distance-top:0;mso-wrap-distance-right:9pt;mso-wrap-distance-bottom:0;mso-position-horizontal:absolute;mso-position-horizontal-relative:margin;mso-position-vertical:absolute;mso-position-vertical-relative:text;mso-width-percent:0;mso-height-percent:0;mso-width-relative:margin;mso-height-relative:margin;v-text-anchor:top" o:gfxdata="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" fillcolor="white [3201]" strokeweight=".5pt">
+              <v:shape w14:anchorId="7A2B0BB5" id="Text Box 235" o:spid="_x0000_s1178" type="#_x0000_t202" style="position:absolute;margin-left:144.65pt;margin-top:.85pt;width:75.75pt;height:22.15pt;z-index:252000256;visibility:visible;mso-wrap-style:square;mso-width-percent:0;mso-height-percent:0;mso-wrap-distance-left:9pt;mso-wrap-distance-top:0;mso-wrap-distance-right:9pt;mso-wrap-distance-bottom:0;mso-position-horizontal:absolute;mso-position-horizontal-relative:margin;mso-position-vertical:absolute;mso-position-vertical-relative:text;mso-width-percent:0;mso-height-percent:0;mso-width-relative:margin;mso-height-relative:margin;v-text-anchor:top" o:gfxdata="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" fillcolor="white [3201]" strokeweight=".5pt">
                 <v:textbox>
                   <w:txbxContent>
                     <w:p>
@@ -24214,7 +24175,7 @@
           </mc:Choice>
           <mc:Fallback>
             <w:pict>
-              <v:shape w14:anchorId="67A806A5" id="Text Box 234" o:spid="_x0000_s1178" type="#_x0000_t202" style="position:absolute;margin-left:232.95pt;margin-top:.05pt;width:67.5pt;height:22.85pt;z-index:251997184;visibility:visible;mso-wrap-style:square;mso-width-percent:0;mso-height-percent:0;mso-wrap-distance-left:9pt;mso-wrap-distance-top:0;mso-wrap-distance-right:9pt;mso-wrap-distance-bottom:0;mso-position-horizontal:absolute;mso-position-horizontal-relative:margin;mso-position-vertical:absolute;mso-position-vertical-relative:text;mso-width-percent:0;mso-height-percent:0;mso-width-relative:margin;mso-height-relative:margin;v-text-anchor:top" o:gfxdata="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" fillcolor="white [3201]" strokeweight=".5pt">
+              <v:shape w14:anchorId="67A806A5" id="Text Box 234" o:spid="_x0000_s1179" type="#_x0000_t202" style="position:absolute;margin-left:232.95pt;margin-top:.05pt;width:67.5pt;height:22.85pt;z-index:251997184;visibility:visible;mso-wrap-style:square;mso-width-percent:0;mso-height-percent:0;mso-wrap-distance-left:9pt;mso-wrap-distance-top:0;mso-wrap-distance-right:9pt;mso-wrap-distance-bottom:0;mso-position-horizontal:absolute;mso-position-horizontal-relative:margin;mso-position-vertical:absolute;mso-position-vertical-relative:text;mso-width-percent:0;mso-height-percent:0;mso-width-relative:margin;mso-height-relative:margin;v-text-anchor:top" o:gfxdata="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" fillcolor="white [3201]" strokeweight=".5pt">
                 <v:textbox>
                   <w:txbxContent>
                     <w:p>
@@ -24378,7 +24339,7 @@
           </mc:Choice>
           <mc:Fallback>
             <w:pict>
-              <v:shape w14:anchorId="5B50A403" id="Text Box 295" o:spid="_x0000_s1179" type="#_x0000_t202" style="position:absolute;left:0;text-align:left;margin-left:361.9pt;margin-top:20.85pt;width:24.25pt;height:18.85pt;z-index:252034048;visibility:visible;mso-wrap-style:square;mso-height-percent:0;mso-wrap-distance-left:9pt;mso-wrap-distance-top:0;mso-wrap-distance-right:9pt;mso-wrap-distance-bottom:0;mso-position-horizontal:absolute;mso-position-horizontal-relative:text;mso-position-vertical:absolute;mso-position-vertical-relative:text;mso-height-percent:0;mso-height-relative:margin;v-text-anchor:top" o:gfxdata="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" fillcolor="white [3201]" strokeweight=".5pt">
+              <v:shape w14:anchorId="5B50A403" id="Text Box 295" o:spid="_x0000_s1180" type="#_x0000_t202" style="position:absolute;left:0;text-align:left;margin-left:361.9pt;margin-top:20.85pt;width:24.25pt;height:18.85pt;z-index:252034048;visibility:visible;mso-wrap-style:square;mso-height-percent:0;mso-wrap-distance-left:9pt;mso-wrap-distance-top:0;mso-wrap-distance-right:9pt;mso-wrap-distance-bottom:0;mso-position-horizontal:absolute;mso-position-horizontal-relative:text;mso-position-vertical:absolute;mso-position-vertical-relative:text;mso-height-percent:0;mso-height-relative:margin;v-text-anchor:top" o:gfxdata="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" fillcolor="white [3201]" strokeweight=".5pt">
                 <v:textbox>
                   <w:txbxContent>
                     <w:p>
@@ -24456,7 +24417,7 @@
           </mc:Choice>
           <mc:Fallback>
             <w:pict>
-              <v:shape w14:anchorId="7F97FD4B" id="Text Box 296" o:spid="_x0000_s1180" type="#_x0000_t202" style="position:absolute;left:0;text-align:left;margin-left:336.75pt;margin-top:20.85pt;width:24.25pt;height:18.85pt;z-index:252035072;visibility:visible;mso-wrap-style:square;mso-height-percent:0;mso-wrap-distance-left:9pt;mso-wrap-distance-top:0;mso-wrap-distance-right:9pt;mso-wrap-distance-bottom:0;mso-position-horizontal:absolute;mso-position-horizontal-relative:text;mso-position-vertical:absolute;mso-position-vertical-relative:text;mso-height-percent:0;mso-height-relative:margin;v-text-anchor:top" o:gfxdata="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" fillcolor="white [3201]" strokeweight=".5pt">
+              <v:shape w14:anchorId="7F97FD4B" id="Text Box 296" o:spid="_x0000_s1181" type="#_x0000_t202" style="position:absolute;left:0;text-align:left;margin-left:336.75pt;margin-top:20.85pt;width:24.25pt;height:18.85pt;z-index:252035072;visibility:visible;mso-wrap-style:square;mso-height-percent:0;mso-wrap-distance-left:9pt;mso-wrap-distance-top:0;mso-wrap-distance-right:9pt;mso-wrap-distance-bottom:0;mso-position-horizontal:absolute;mso-position-horizontal-relative:text;mso-position-vertical:absolute;mso-position-vertical-relative:text;mso-height-percent:0;mso-height-relative:margin;v-text-anchor:top" o:gfxdata="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" fillcolor="white [3201]" strokeweight=".5pt">
                 <v:textbox>
                   <w:txbxContent>
                     <w:p/>
@@ -24534,7 +24495,7 @@
           </mc:Choice>
           <mc:Fallback>
             <w:pict>
-              <v:shape w14:anchorId="32D6BE6D" id="Text Box 297" o:spid="_x0000_s1181" type="#_x0000_t202" style="position:absolute;left:0;text-align:left;margin-left:312.3pt;margin-top:20.15pt;width:24.25pt;height:19.5pt;z-index:252036096;visibility:visible;mso-wrap-style:square;mso-height-percent:0;mso-wrap-distance-left:9pt;mso-wrap-distance-top:0;mso-wrap-distance-right:9pt;mso-wrap-distance-bottom:0;mso-position-horizontal:absolute;mso-position-horizontal-relative:text;mso-position-vertical:absolute;mso-position-vertical-relative:text;mso-height-percent:0;mso-height-relative:margin;v-text-anchor:top" o:gfxdata="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" fillcolor="white [3201]" strokeweight=".5pt">
+              <v:shape w14:anchorId="32D6BE6D" id="Text Box 297" o:spid="_x0000_s1182" type="#_x0000_t202" style="position:absolute;left:0;text-align:left;margin-left:312.3pt;margin-top:20.15pt;width:24.25pt;height:19.5pt;z-index:252036096;visibility:visible;mso-wrap-style:square;mso-height-percent:0;mso-wrap-distance-left:9pt;mso-wrap-distance-top:0;mso-wrap-distance-right:9pt;mso-wrap-distance-bottom:0;mso-position-horizontal:absolute;mso-position-horizontal-relative:text;mso-position-vertical:absolute;mso-position-vertical-relative:text;mso-height-percent:0;mso-height-relative:margin;v-text-anchor:top" o:gfxdata="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" fillcolor="white [3201]" strokeweight=".5pt">
                 <v:textbox>
                   <w:txbxContent>
                     <w:p>
@@ -24549,12 +24510,17 @@
           </mc:Fallback>
         </mc:AlternateContent>
       </w:r>
+      <w:proofErr w:type="spellStart"/>
       <w:r>
         <w:t>crearPartida</w:t>
       </w:r>
       <w:r>
-        <w:t>.html</w:t>
-      </w:r>
+        <w:t>.</w:t>
+      </w:r>
+      <w:r>
+        <w:t>php</w:t>
+      </w:r>
+      <w:proofErr w:type="spellEnd"/>
     </w:p>
     <w:p>
       <w:r>
@@ -24919,7 +24885,7 @@
           </mc:Choice>
           <mc:Fallback>
             <w:pict>
-              <v:shape w14:anchorId="0B671E2C" id="Text Box 301" o:spid="_x0000_s1182" type="#_x0000_t202" style="position:absolute;margin-left:0;margin-top:20.2pt;width:138pt;height:32.7pt;z-index:252038144;visibility:visible;mso-wrap-style:square;mso-width-percent:0;mso-height-percent:0;mso-wrap-distance-left:9pt;mso-wrap-distance-top:0;mso-wrap-distance-right:9pt;mso-wrap-distance-bottom:0;mso-position-horizontal:center;mso-position-horizontal-relative:margin;mso-position-vertical:absolute;mso-position-vertical-relative:text;mso-width-percent:0;mso-height-percent:0;mso-width-relative:margin;mso-height-relative:margin;v-text-anchor:top" o:gfxdata="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" filled="f" stroked="f">
+              <v:shape w14:anchorId="0B671E2C" id="Text Box 301" o:spid="_x0000_s1183" type="#_x0000_t202" style="position:absolute;margin-left:0;margin-top:20.2pt;width:138pt;height:32.7pt;z-index:252038144;visibility:visible;mso-wrap-style:square;mso-width-percent:0;mso-height-percent:0;mso-wrap-distance-left:9pt;mso-wrap-distance-top:0;mso-wrap-distance-right:9pt;mso-wrap-distance-bottom:0;mso-position-horizontal:center;mso-position-horizontal-relative:margin;mso-position-vertical:absolute;mso-position-vertical-relative:text;mso-width-percent:0;mso-height-percent:0;mso-width-relative:margin;mso-height-relative:margin;v-text-anchor:top" o:gfxdata="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" filled="f" stroked="f">
                 <v:textbox>
                   <w:txbxContent>
                     <w:p>
@@ -25168,7 +25134,7 @@
           </mc:Choice>
           <mc:Fallback>
             <w:pict>
-              <v:shape w14:anchorId="007D9575" id="Text Box 306" o:spid="_x0000_s1183" type="#_x0000_t202" style="position:absolute;margin-left:112.95pt;margin-top:13.85pt;width:74.25pt;height:21.75pt;z-index:252043264;visibility:visible;mso-wrap-style:square;mso-width-percent:0;mso-height-percent:0;mso-wrap-distance-left:9pt;mso-wrap-distance-top:0;mso-wrap-distance-right:9pt;mso-wrap-distance-bottom:0;mso-position-horizontal:absolute;mso-position-horizontal-relative:text;mso-position-vertical:absolute;mso-position-vertical-relative:text;mso-width-percent:0;mso-height-percent:0;mso-width-relative:margin;mso-height-relative:margin;v-text-anchor:top" o:gfxdata="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" filled="f" stroked="f">
+              <v:shape w14:anchorId="007D9575" id="Text Box 306" o:spid="_x0000_s1184" type="#_x0000_t202" style="position:absolute;margin-left:112.95pt;margin-top:13.85pt;width:74.25pt;height:21.75pt;z-index:252043264;visibility:visible;mso-wrap-style:square;mso-width-percent:0;mso-height-percent:0;mso-wrap-distance-left:9pt;mso-wrap-distance-top:0;mso-wrap-distance-right:9pt;mso-wrap-distance-bottom:0;mso-position-horizontal:absolute;mso-position-horizontal-relative:text;mso-position-vertical:absolute;mso-position-vertical-relative:text;mso-width-percent:0;mso-height-percent:0;mso-width-relative:margin;mso-height-relative:margin;v-text-anchor:top" o:gfxdata="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" filled="f" stroked="f">
                 <v:textbox>
                   <w:txbxContent>
                     <w:p>
@@ -25258,7 +25224,7 @@
           </mc:Choice>
           <mc:Fallback>
             <w:pict>
-              <v:shape w14:anchorId="0C441BBC" id="Text Box 307" o:spid="_x0000_s1184" type="#_x0000_t202" style="position:absolute;margin-left:191.7pt;margin-top:14.6pt;width:65.25pt;height:18pt;z-index:252044288;visibility:visible;mso-wrap-style:square;mso-height-percent:0;mso-wrap-distance-left:9pt;mso-wrap-distance-top:0;mso-wrap-distance-right:9pt;mso-wrap-distance-bottom:0;mso-position-horizontal:absolute;mso-position-horizontal-relative:text;mso-position-vertical:absolute;mso-position-vertical-relative:text;mso-height-percent:0;mso-height-relative:margin;v-text-anchor:top" o:gfxdata="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" fillcolor="white [3201]" strokeweight=".5pt">
+              <v:shape w14:anchorId="0C441BBC" id="Text Box 307" o:spid="_x0000_s1185" type="#_x0000_t202" style="position:absolute;margin-left:191.7pt;margin-top:14.6pt;width:65.25pt;height:18pt;z-index:252044288;visibility:visible;mso-wrap-style:square;mso-height-percent:0;mso-wrap-distance-left:9pt;mso-wrap-distance-top:0;mso-wrap-distance-right:9pt;mso-wrap-distance-bottom:0;mso-position-horizontal:absolute;mso-position-horizontal-relative:text;mso-position-vertical:absolute;mso-position-vertical-relative:text;mso-height-percent:0;mso-height-relative:margin;v-text-anchor:top" o:gfxdata="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" fillcolor="white [3201]" strokeweight=".5pt">
                 <v:textbox>
                   <w:txbxContent>
                     <w:p>
@@ -25350,7 +25316,7 @@
           </mc:Choice>
           <mc:Fallback>
             <w:pict>
-              <v:shape w14:anchorId="7F351912" id="Text Box 309" o:spid="_x0000_s1185" type="#_x0000_t202" style="position:absolute;margin-left:192.45pt;margin-top:16.9pt;width:65.25pt;height:18pt;z-index:252048384;visibility:visible;mso-wrap-style:square;mso-height-percent:0;mso-wrap-distance-left:9pt;mso-wrap-distance-top:0;mso-wrap-distance-right:9pt;mso-wrap-distance-bottom:0;mso-position-horizontal:absolute;mso-position-horizontal-relative:text;mso-position-vertical:absolute;mso-position-vertical-relative:text;mso-height-percent:0;mso-height-relative:margin;v-text-anchor:top" o:gfxdata="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" fillcolor="white [3201]" strokeweight=".5pt">
+              <v:shape w14:anchorId="7F351912" id="Text Box 309" o:spid="_x0000_s1186" type="#_x0000_t202" style="position:absolute;margin-left:192.45pt;margin-top:16.9pt;width:65.25pt;height:18pt;z-index:252048384;visibility:visible;mso-wrap-style:square;mso-height-percent:0;mso-wrap-distance-left:9pt;mso-wrap-distance-top:0;mso-wrap-distance-right:9pt;mso-wrap-distance-bottom:0;mso-position-horizontal:absolute;mso-position-horizontal-relative:text;mso-position-vertical:absolute;mso-position-vertical-relative:text;mso-height-percent:0;mso-height-relative:margin;v-text-anchor:top" o:gfxdata="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" fillcolor="white [3201]" strokeweight=".5pt">
                 <v:textbox>
                   <w:txbxContent>
                     <w:p/>
@@ -25441,7 +25407,7 @@
           </mc:Choice>
           <mc:Fallback>
             <w:pict>
-              <v:shape w14:anchorId="7FDCA088" id="Text Box 308" o:spid="_x0000_s1186" type="#_x0000_t202" style="position:absolute;margin-left:109.95pt;margin-top:14.65pt;width:78.75pt;height:21.75pt;z-index:252046336;visibility:visible;mso-wrap-style:square;mso-width-percent:0;mso-height-percent:0;mso-wrap-distance-left:9pt;mso-wrap-distance-top:0;mso-wrap-distance-right:9pt;mso-wrap-distance-bottom:0;mso-position-horizontal:absolute;mso-position-horizontal-relative:text;mso-position-vertical:absolute;mso-position-vertical-relative:text;mso-width-percent:0;mso-height-percent:0;mso-width-relative:margin;mso-height-relative:margin;v-text-anchor:top" o:gfxdata="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" filled="f" stroked="f">
+              <v:shape w14:anchorId="7FDCA088" id="Text Box 308" o:spid="_x0000_s1187" type="#_x0000_t202" style="position:absolute;margin-left:109.95pt;margin-top:14.65pt;width:78.75pt;height:21.75pt;z-index:252046336;visibility:visible;mso-wrap-style:square;mso-width-percent:0;mso-height-percent:0;mso-wrap-distance-left:9pt;mso-wrap-distance-top:0;mso-wrap-distance-right:9pt;mso-wrap-distance-bottom:0;mso-position-horizontal:absolute;mso-position-horizontal-relative:text;mso-position-vertical:absolute;mso-position-vertical-relative:text;mso-width-percent:0;mso-height-percent:0;mso-width-relative:margin;mso-height-relative:margin;v-text-anchor:top" o:gfxdata="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" filled="f" stroked="f">
                 <v:textbox>
                   <w:txbxContent>
                     <w:p>
@@ -25578,7 +25544,7 @@
           </mc:Choice>
           <mc:Fallback>
             <w:pict>
-              <v:shape w14:anchorId="360CA714" id="Text Box 310" o:spid="_x0000_s1187" type="#_x0000_t202" style="position:absolute;margin-left:114.45pt;margin-top:.6pt;width:40.5pt;height:22.15pt;z-index:252050432;visibility:visible;mso-wrap-style:square;mso-width-percent:0;mso-height-percent:0;mso-wrap-distance-left:9pt;mso-wrap-distance-top:0;mso-wrap-distance-right:9pt;mso-wrap-distance-bottom:0;mso-position-horizontal:absolute;mso-position-horizontal-relative:margin;mso-position-vertical:absolute;mso-position-vertical-relative:text;mso-width-percent:0;mso-height-percent:0;mso-width-relative:margin;mso-height-relative:margin;v-text-anchor:top" o:gfxdata="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" fillcolor="white [3201]" strokeweight=".5pt">
+              <v:shape w14:anchorId="360CA714" id="Text Box 310" o:spid="_x0000_s1188" type="#_x0000_t202" style="position:absolute;margin-left:114.45pt;margin-top:.6pt;width:40.5pt;height:22.15pt;z-index:252050432;visibility:visible;mso-wrap-style:square;mso-width-percent:0;mso-height-percent:0;mso-wrap-distance-left:9pt;mso-wrap-distance-top:0;mso-wrap-distance-right:9pt;mso-wrap-distance-bottom:0;mso-position-horizontal:absolute;mso-position-horizontal-relative:margin;mso-position-vertical:absolute;mso-position-vertical-relative:text;mso-width-percent:0;mso-height-percent:0;mso-width-relative:margin;mso-height-relative:margin;v-text-anchor:top" o:gfxdata="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" fillcolor="white [3201]" strokeweight=".5pt">
                 <v:textbox>
                   <w:txbxContent>
                     <w:p>
@@ -25664,7 +25630,7 @@
           </mc:Choice>
           <mc:Fallback>
             <w:pict>
-              <v:shape w14:anchorId="2FA151EE" id="Text Box 303" o:spid="_x0000_s1188" type="#_x0000_t202" style="position:absolute;margin-left:173.1pt;margin-top:.85pt;width:75.75pt;height:22.15pt;z-index:252041216;visibility:visible;mso-wrap-style:square;mso-width-percent:0;mso-height-percent:0;mso-wrap-distance-left:9pt;mso-wrap-distance-top:0;mso-wrap-distance-right:9pt;mso-wrap-distance-bottom:0;mso-position-horizontal:absolute;mso-position-horizontal-relative:margin;mso-position-vertical:absolute;mso-position-vertical-relative:text;mso-width-percent:0;mso-height-percent:0;mso-width-relative:margin;mso-height-relative:margin;v-text-anchor:top" o:gfxdata="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" fillcolor="white [3201]" strokeweight=".5pt">
+              <v:shape w14:anchorId="2FA151EE" id="Text Box 303" o:spid="_x0000_s1189" type="#_x0000_t202" style="position:absolute;margin-left:173.1pt;margin-top:.85pt;width:75.75pt;height:22.15pt;z-index:252041216;visibility:visible;mso-wrap-style:square;mso-width-percent:0;mso-height-percent:0;mso-wrap-distance-left:9pt;mso-wrap-distance-top:0;mso-wrap-distance-right:9pt;mso-wrap-distance-bottom:0;mso-position-horizontal:absolute;mso-position-horizontal-relative:margin;mso-position-vertical:absolute;mso-position-vertical-relative:text;mso-width-percent:0;mso-height-percent:0;mso-width-relative:margin;mso-height-relative:margin;v-text-anchor:top" o:gfxdata="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" fillcolor="white [3201]" strokeweight=".5pt">
                 <v:textbox>
                   <w:txbxContent>
                     <w:p>
@@ -25750,7 +25716,7 @@
           </mc:Choice>
           <mc:Fallback>
             <w:pict>
-              <v:shape w14:anchorId="1A6763EF" id="Text Box 304" o:spid="_x0000_s1189" type="#_x0000_t202" style="position:absolute;margin-left:260.65pt;margin-top:.8pt;width:67.5pt;height:22.85pt;z-index:252039168;visibility:visible;mso-wrap-style:square;mso-width-percent:0;mso-height-percent:0;mso-wrap-distance-left:9pt;mso-wrap-distance-top:0;mso-wrap-distance-right:9pt;mso-wrap-distance-bottom:0;mso-position-horizontal:absolute;mso-position-horizontal-relative:margin;mso-position-vertical:absolute;mso-position-vertical-relative:text;mso-width-percent:0;mso-height-percent:0;mso-width-relative:margin;mso-height-relative:margin;v-text-anchor:top" o:gfxdata="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" fillcolor="white [3201]" strokeweight=".5pt">
+              <v:shape w14:anchorId="1A6763EF" id="Text Box 304" o:spid="_x0000_s1190" type="#_x0000_t202" style="position:absolute;margin-left:260.65pt;margin-top:.8pt;width:67.5pt;height:22.85pt;z-index:252039168;visibility:visible;mso-wrap-style:square;mso-width-percent:0;mso-height-percent:0;mso-wrap-distance-left:9pt;mso-wrap-distance-top:0;mso-wrap-distance-right:9pt;mso-wrap-distance-bottom:0;mso-position-horizontal:absolute;mso-position-horizontal-relative:margin;mso-position-vertical:absolute;mso-position-vertical-relative:text;mso-width-percent:0;mso-height-percent:0;mso-width-relative:margin;mso-height-relative:margin;v-text-anchor:top" o:gfxdata="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" fillcolor="white [3201]" strokeweight=".5pt">
                 <v:textbox>
                   <w:txbxContent>
                     <w:p>
@@ -25841,7 +25807,7 @@
         <w:tab/>
         <w:t xml:space="preserve">       Email: </w:t>
       </w:r>
-      <w:hyperlink r:id="rId8" w:history="1">
+      <w:hyperlink r:id="rId10" w:history="1">
         <w:r>
           <w:rPr>
             <w:rStyle w:val="Hyperlink"/>
@@ -25851,11 +25817,2479 @@
       </w:hyperlink>
     </w:p>
     <w:p>
-      <w:r>
+      <w:pPr>
+        <w:ind w:left="2832" w:firstLine="708"/>
+      </w:pPr>
+      <w:r>
+        <w:rPr>
+          <w:noProof/>
+        </w:rPr>
         <w:lastRenderedPageBreak/>
-        <w:t>-No entiendo la página de estadística del editor.</w:t>
-      </w:r>
+        <mc:AlternateContent>
+          <mc:Choice Requires="wps">
+            <w:drawing>
+              <wp:anchor distT="0" distB="0" distL="114300" distR="114300" simplePos="0" relativeHeight="252057600" behindDoc="0" locked="0" layoutInCell="1" allowOverlap="1" wp14:anchorId="7B44AD9E" wp14:editId="14C58302">
+                <wp:simplePos x="0" y="0"/>
+                <wp:positionH relativeFrom="column">
+                  <wp:posOffset>4596046</wp:posOffset>
+                </wp:positionH>
+                <wp:positionV relativeFrom="paragraph">
+                  <wp:posOffset>264771</wp:posOffset>
+                </wp:positionV>
+                <wp:extent cx="307975" cy="239239"/>
+                <wp:effectExtent l="0" t="0" r="15875" b="27940"/>
+                <wp:wrapNone/>
+                <wp:docPr id="103" name="Text Box 103"/>
+                <wp:cNvGraphicFramePr/>
+                <a:graphic xmlns:a="http://schemas.openxmlformats.org/drawingml/2006/main">
+                  <a:graphicData uri="http://schemas.microsoft.com/office/word/2010/wordprocessingShape">
+                    <wps:wsp>
+                      <wps:cNvSpPr txBox="1"/>
+                      <wps:spPr>
+                        <a:xfrm>
+                          <a:off x="0" y="0"/>
+                          <a:ext cx="307975" cy="239239"/>
+                        </a:xfrm>
+                        <a:prstGeom prst="rect">
+                          <a:avLst/>
+                        </a:prstGeom>
+                        <a:solidFill>
+                          <a:schemeClr val="lt1"/>
+                        </a:solidFill>
+                        <a:ln w="6350">
+                          <a:solidFill>
+                            <a:prstClr val="black"/>
+                          </a:solidFill>
+                        </a:ln>
+                      </wps:spPr>
+                      <wps:txbx>
+                        <w:txbxContent>
+                          <w:p>
+                            <w:r>
+                              <w:t>X</w:t>
+                            </w:r>
+                          </w:p>
+                        </w:txbxContent>
+                      </wps:txbx>
+                      <wps:bodyPr rot="0" spcFirstLastPara="0" vertOverflow="overflow" horzOverflow="overflow" vert="horz" wrap="square" lIns="91440" tIns="45720" rIns="91440" bIns="45720" numCol="1" spcCol="0" rtlCol="0" fromWordArt="0" anchor="t" anchorCtr="0" forceAA="0" compatLnSpc="1">
+                        <a:prstTxWarp prst="textNoShape">
+                          <a:avLst/>
+                        </a:prstTxWarp>
+                        <a:noAutofit/>
+                      </wps:bodyPr>
+                    </wps:wsp>
+                  </a:graphicData>
+                </a:graphic>
+                <wp14:sizeRelV relativeFrom="margin">
+                  <wp14:pctHeight>0</wp14:pctHeight>
+                </wp14:sizeRelV>
+              </wp:anchor>
+            </w:drawing>
+          </mc:Choice>
+          <mc:Fallback>
+            <w:pict>
+              <v:shape w14:anchorId="7B44AD9E" id="Text Box 103" o:spid="_x0000_s1191" type="#_x0000_t202" style="position:absolute;left:0;text-align:left;margin-left:361.9pt;margin-top:20.85pt;width:24.25pt;height:18.85pt;z-index:252057600;visibility:visible;mso-wrap-style:square;mso-height-percent:0;mso-wrap-distance-left:9pt;mso-wrap-distance-top:0;mso-wrap-distance-right:9pt;mso-wrap-distance-bottom:0;mso-position-horizontal:absolute;mso-position-horizontal-relative:text;mso-position-vertical:absolute;mso-position-vertical-relative:text;mso-height-percent:0;mso-height-relative:margin;v-text-anchor:top" o:gfxdata="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" fillcolor="white [3201]" strokeweight=".5pt">
+                <v:textbox>
+                  <w:txbxContent>
+                    <w:p>
+                      <w:r>
+                        <w:t>X</w:t>
+                      </w:r>
+                    </w:p>
+                  </w:txbxContent>
+                </v:textbox>
+              </v:shape>
+            </w:pict>
+          </mc:Fallback>
+        </mc:AlternateContent>
+      </w:r>
+      <w:r>
+        <w:rPr>
+          <w:noProof/>
+        </w:rPr>
+        <mc:AlternateContent>
+          <mc:Choice Requires="wps">
+            <w:drawing>
+              <wp:anchor distT="0" distB="0" distL="114300" distR="114300" simplePos="0" relativeHeight="252058624" behindDoc="0" locked="0" layoutInCell="1" allowOverlap="1" wp14:anchorId="783F99E6" wp14:editId="3AFFF2E8">
+                <wp:simplePos x="0" y="0"/>
+                <wp:positionH relativeFrom="column">
+                  <wp:posOffset>4276869</wp:posOffset>
+                </wp:positionH>
+                <wp:positionV relativeFrom="paragraph">
+                  <wp:posOffset>264771</wp:posOffset>
+                </wp:positionV>
+                <wp:extent cx="307975" cy="239239"/>
+                <wp:effectExtent l="0" t="0" r="15875" b="27940"/>
+                <wp:wrapNone/>
+                <wp:docPr id="104" name="Text Box 104"/>
+                <wp:cNvGraphicFramePr/>
+                <a:graphic xmlns:a="http://schemas.openxmlformats.org/drawingml/2006/main">
+                  <a:graphicData uri="http://schemas.microsoft.com/office/word/2010/wordprocessingShape">
+                    <wps:wsp>
+                      <wps:cNvSpPr txBox="1"/>
+                      <wps:spPr>
+                        <a:xfrm>
+                          <a:off x="0" y="0"/>
+                          <a:ext cx="307975" cy="239239"/>
+                        </a:xfrm>
+                        <a:prstGeom prst="rect">
+                          <a:avLst/>
+                        </a:prstGeom>
+                        <a:solidFill>
+                          <a:schemeClr val="lt1"/>
+                        </a:solidFill>
+                        <a:ln w="6350">
+                          <a:solidFill>
+                            <a:prstClr val="black"/>
+                          </a:solidFill>
+                        </a:ln>
+                      </wps:spPr>
+                      <wps:txbx>
+                        <w:txbxContent>
+                          <w:p/>
+                        </w:txbxContent>
+                      </wps:txbx>
+                      <wps:bodyPr rot="0" spcFirstLastPara="0" vertOverflow="overflow" horzOverflow="overflow" vert="horz" wrap="square" lIns="91440" tIns="45720" rIns="91440" bIns="45720" numCol="1" spcCol="0" rtlCol="0" fromWordArt="0" anchor="t" anchorCtr="0" forceAA="0" compatLnSpc="1">
+                        <a:prstTxWarp prst="textNoShape">
+                          <a:avLst/>
+                        </a:prstTxWarp>
+                        <a:noAutofit/>
+                      </wps:bodyPr>
+                    </wps:wsp>
+                  </a:graphicData>
+                </a:graphic>
+                <wp14:sizeRelV relativeFrom="margin">
+                  <wp14:pctHeight>0</wp14:pctHeight>
+                </wp14:sizeRelV>
+              </wp:anchor>
+            </w:drawing>
+          </mc:Choice>
+          <mc:Fallback>
+            <w:pict>
+              <v:shape w14:anchorId="783F99E6" id="Text Box 104" o:spid="_x0000_s1192" type="#_x0000_t202" style="position:absolute;left:0;text-align:left;margin-left:336.75pt;margin-top:20.85pt;width:24.25pt;height:18.85pt;z-index:252058624;visibility:visible;mso-wrap-style:square;mso-height-percent:0;mso-wrap-distance-left:9pt;mso-wrap-distance-top:0;mso-wrap-distance-right:9pt;mso-wrap-distance-bottom:0;mso-position-horizontal:absolute;mso-position-horizontal-relative:text;mso-position-vertical:absolute;mso-position-vertical-relative:text;mso-height-percent:0;mso-height-relative:margin;v-text-anchor:top" o:gfxdata="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" fillcolor="white [3201]" strokeweight=".5pt">
+                <v:textbox>
+                  <w:txbxContent>
+                    <w:p/>
+                  </w:txbxContent>
+                </v:textbox>
+              </v:shape>
+            </w:pict>
+          </mc:Fallback>
+        </mc:AlternateContent>
+      </w:r>
+      <w:r>
+        <w:rPr>
+          <w:noProof/>
+        </w:rPr>
+        <mc:AlternateContent>
+          <mc:Choice Requires="wps">
+            <w:drawing>
+              <wp:anchor distT="0" distB="0" distL="114300" distR="114300" simplePos="0" relativeHeight="252059648" behindDoc="0" locked="0" layoutInCell="1" allowOverlap="1" wp14:anchorId="08168CEB" wp14:editId="6428D6A8">
+                <wp:simplePos x="0" y="0"/>
+                <wp:positionH relativeFrom="column">
+                  <wp:posOffset>3966318</wp:posOffset>
+                </wp:positionH>
+                <wp:positionV relativeFrom="paragraph">
+                  <wp:posOffset>256145</wp:posOffset>
+                </wp:positionV>
+                <wp:extent cx="307975" cy="247865"/>
+                <wp:effectExtent l="0" t="0" r="15875" b="19050"/>
+                <wp:wrapNone/>
+                <wp:docPr id="114" name="Text Box 114"/>
+                <wp:cNvGraphicFramePr/>
+                <a:graphic xmlns:a="http://schemas.openxmlformats.org/drawingml/2006/main">
+                  <a:graphicData uri="http://schemas.microsoft.com/office/word/2010/wordprocessingShape">
+                    <wps:wsp>
+                      <wps:cNvSpPr txBox="1"/>
+                      <wps:spPr>
+                        <a:xfrm>
+                          <a:off x="0" y="0"/>
+                          <a:ext cx="307975" cy="247865"/>
+                        </a:xfrm>
+                        <a:prstGeom prst="rect">
+                          <a:avLst/>
+                        </a:prstGeom>
+                        <a:solidFill>
+                          <a:schemeClr val="lt1"/>
+                        </a:solidFill>
+                        <a:ln w="6350">
+                          <a:solidFill>
+                            <a:prstClr val="black"/>
+                          </a:solidFill>
+                        </a:ln>
+                      </wps:spPr>
+                      <wps:txbx>
+                        <w:txbxContent>
+                          <w:p>
+                            <w:r>
+                              <w:t>-</w:t>
+                            </w:r>
+                          </w:p>
+                        </w:txbxContent>
+                      </wps:txbx>
+                      <wps:bodyPr rot="0" spcFirstLastPara="0" vertOverflow="overflow" horzOverflow="overflow" vert="horz" wrap="square" lIns="91440" tIns="45720" rIns="91440" bIns="45720" numCol="1" spcCol="0" rtlCol="0" fromWordArt="0" anchor="t" anchorCtr="0" forceAA="0" compatLnSpc="1">
+                        <a:prstTxWarp prst="textNoShape">
+                          <a:avLst/>
+                        </a:prstTxWarp>
+                        <a:noAutofit/>
+                      </wps:bodyPr>
+                    </wps:wsp>
+                  </a:graphicData>
+                </a:graphic>
+                <wp14:sizeRelV relativeFrom="margin">
+                  <wp14:pctHeight>0</wp14:pctHeight>
+                </wp14:sizeRelV>
+              </wp:anchor>
+            </w:drawing>
+          </mc:Choice>
+          <mc:Fallback>
+            <w:pict>
+              <v:shape w14:anchorId="08168CEB" id="Text Box 114" o:spid="_x0000_s1193" type="#_x0000_t202" style="position:absolute;left:0;text-align:left;margin-left:312.3pt;margin-top:20.15pt;width:24.25pt;height:19.5pt;z-index:252059648;visibility:visible;mso-wrap-style:square;mso-height-percent:0;mso-wrap-distance-left:9pt;mso-wrap-distance-top:0;mso-wrap-distance-right:9pt;mso-wrap-distance-bottom:0;mso-position-horizontal:absolute;mso-position-horizontal-relative:text;mso-position-vertical:absolute;mso-position-vertical-relative:text;mso-height-percent:0;mso-height-relative:margin;v-text-anchor:top" o:gfxdata="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" fillcolor="white [3201]" strokeweight=".5pt">
+                <v:textbox>
+                  <w:txbxContent>
+                    <w:p>
+                      <w:r>
+                        <w:t>-</w:t>
+                      </w:r>
+                    </w:p>
+                  </w:txbxContent>
+                </v:textbox>
+              </v:shape>
+            </w:pict>
+          </mc:Fallback>
+        </mc:AlternateContent>
+      </w:r>
+      <w:proofErr w:type="spellStart"/>
+      <w:r>
+        <w:t>Gestion</w:t>
+      </w:r>
+      <w:r>
+        <w:t>Preguntas</w:t>
+      </w:r>
+      <w:r>
+        <w:t>.</w:t>
+      </w:r>
+      <w:r>
+        <w:t>php</w:t>
+      </w:r>
+      <w:proofErr w:type="spellEnd"/>
     </w:p>
+    <w:p>
+      <w:r>
+        <w:rPr>
+          <w:noProof/>
+        </w:rPr>
+        <mc:AlternateContent>
+          <mc:Choice Requires="wps">
+            <w:drawing>
+              <wp:anchor distT="0" distB="0" distL="114300" distR="114300" simplePos="0" relativeHeight="252060672" behindDoc="0" locked="0" layoutInCell="1" allowOverlap="1" wp14:anchorId="0DBFC938" wp14:editId="11972930">
+                <wp:simplePos x="0" y="0"/>
+                <wp:positionH relativeFrom="column">
+                  <wp:posOffset>4370326</wp:posOffset>
+                </wp:positionH>
+                <wp:positionV relativeFrom="paragraph">
+                  <wp:posOffset>48986</wp:posOffset>
+                </wp:positionV>
+                <wp:extent cx="130629" cy="118753"/>
+                <wp:effectExtent l="0" t="0" r="22225" b="14605"/>
+                <wp:wrapNone/>
+                <wp:docPr id="115" name="Rectangle 115"/>
+                <wp:cNvGraphicFramePr/>
+                <a:graphic xmlns:a="http://schemas.openxmlformats.org/drawingml/2006/main">
+                  <a:graphicData uri="http://schemas.microsoft.com/office/word/2010/wordprocessingShape">
+                    <wps:wsp>
+                      <wps:cNvSpPr/>
+                      <wps:spPr>
+                        <a:xfrm>
+                          <a:off x="0" y="0"/>
+                          <a:ext cx="130629" cy="118753"/>
+                        </a:xfrm>
+                        <a:prstGeom prst="rect">
+                          <a:avLst/>
+                        </a:prstGeom>
+                        <a:noFill/>
+                        <a:ln w="9525" cap="flat" cmpd="sng" algn="ctr">
+                          <a:solidFill>
+                            <a:schemeClr val="dk1"/>
+                          </a:solidFill>
+                          <a:prstDash val="solid"/>
+                          <a:round/>
+                          <a:headEnd type="none" w="med" len="med"/>
+                          <a:tailEnd type="none" w="med" len="med"/>
+                        </a:ln>
+                      </wps:spPr>
+                      <wps:style>
+                        <a:lnRef idx="0">
+                          <a:scrgbClr r="0" g="0" b="0"/>
+                        </a:lnRef>
+                        <a:fillRef idx="0">
+                          <a:scrgbClr r="0" g="0" b="0"/>
+                        </a:fillRef>
+                        <a:effectRef idx="0">
+                          <a:scrgbClr r="0" g="0" b="0"/>
+                        </a:effectRef>
+                        <a:fontRef idx="minor">
+                          <a:schemeClr val="dk1"/>
+                        </a:fontRef>
+                      </wps:style>
+                      <wps:bodyPr rot="0" spcFirstLastPara="0" vertOverflow="overflow" horzOverflow="overflow" vert="horz" wrap="square" lIns="91440" tIns="45720" rIns="91440" bIns="45720" numCol="1" spcCol="0" rtlCol="0" fromWordArt="0" anchor="ctr" anchorCtr="0" forceAA="0" compatLnSpc="1">
+                        <a:prstTxWarp prst="textNoShape">
+                          <a:avLst/>
+                        </a:prstTxWarp>
+                        <a:noAutofit/>
+                      </wps:bodyPr>
+                    </wps:wsp>
+                  </a:graphicData>
+                </a:graphic>
+              </wp:anchor>
+            </w:drawing>
+          </mc:Choice>
+          <mc:Fallback>
+            <w:pict>
+              <v:rect w14:anchorId="01CC0FFC" id="Rectangle 115" o:spid="_x0000_s1026" style="position:absolute;margin-left:344.1pt;margin-top:3.85pt;width:10.3pt;height:9.35pt;z-index:252060672;visibility:visible;mso-wrap-style:square;mso-wrap-distance-left:9pt;mso-wrap-distance-top:0;mso-wrap-distance-right:9pt;mso-wrap-distance-bottom:0;mso-position-horizontal:absolute;mso-position-horizontal-relative:text;mso-position-vertical:absolute;mso-position-vertical-relative:text;v-text-anchor:middle" o:gfxdata="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" filled="f" strokecolor="black [3200]">
+                <v:stroke joinstyle="round"/>
+              </v:rect>
+            </w:pict>
+          </mc:Fallback>
+        </mc:AlternateContent>
+      </w:r>
+      <w:r>
+        <w:rPr>
+          <w:noProof/>
+        </w:rPr>
+        <mc:AlternateContent>
+          <mc:Choice Requires="wps">
+            <w:drawing>
+              <wp:anchor distT="0" distB="0" distL="114300" distR="114300" simplePos="0" relativeHeight="252056576" behindDoc="0" locked="0" layoutInCell="1" allowOverlap="1" wp14:anchorId="6F13C09F" wp14:editId="63D177B7">
+                <wp:simplePos x="0" y="0"/>
+                <wp:positionH relativeFrom="margin">
+                  <wp:align>center</wp:align>
+                </wp:positionH>
+                <wp:positionV relativeFrom="paragraph">
+                  <wp:posOffset>227207</wp:posOffset>
+                </wp:positionV>
+                <wp:extent cx="4441371" cy="0"/>
+                <wp:effectExtent l="0" t="0" r="0" b="0"/>
+                <wp:wrapNone/>
+                <wp:docPr id="119" name="Straight Connector 119"/>
+                <wp:cNvGraphicFramePr/>
+                <a:graphic xmlns:a="http://schemas.openxmlformats.org/drawingml/2006/main">
+                  <a:graphicData uri="http://schemas.microsoft.com/office/word/2010/wordprocessingShape">
+                    <wps:wsp>
+                      <wps:cNvCnPr/>
+                      <wps:spPr>
+                        <a:xfrm>
+                          <a:off x="0" y="0"/>
+                          <a:ext cx="4441371" cy="0"/>
+                        </a:xfrm>
+                        <a:prstGeom prst="line">
+                          <a:avLst/>
+                        </a:prstGeom>
+                      </wps:spPr>
+                      <wps:style>
+                        <a:lnRef idx="1">
+                          <a:schemeClr val="dk1"/>
+                        </a:lnRef>
+                        <a:fillRef idx="0">
+                          <a:schemeClr val="dk1"/>
+                        </a:fillRef>
+                        <a:effectRef idx="0">
+                          <a:schemeClr val="dk1"/>
+                        </a:effectRef>
+                        <a:fontRef idx="minor">
+                          <a:schemeClr val="tx1"/>
+                        </a:fontRef>
+                      </wps:style>
+                      <wps:bodyPr/>
+                    </wps:wsp>
+                  </a:graphicData>
+                </a:graphic>
+              </wp:anchor>
+            </w:drawing>
+          </mc:Choice>
+          <mc:Fallback>
+            <w:pict>
+              <v:line w14:anchorId="7A9EB1D7" id="Straight Connector 119" o:spid="_x0000_s1026" style="position:absolute;z-index:252056576;visibility:visible;mso-wrap-style:square;mso-wrap-distance-left:9pt;mso-wrap-distance-top:0;mso-wrap-distance-right:9pt;mso-wrap-distance-bottom:0;mso-position-horizontal:center;mso-position-horizontal-relative:margin;mso-position-vertical:absolute;mso-position-vertical-relative:text" from="0,17.9pt" to="349.7pt,17.9pt" o:gfxdata="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" strokecolor="black [3200]" strokeweight=".5pt">
+                <v:stroke joinstyle="miter"/>
+                <w10:wrap anchorx="margin"/>
+              </v:line>
+            </w:pict>
+          </mc:Fallback>
+        </mc:AlternateContent>
+      </w:r>
+      <w:r>
+        <w:rPr>
+          <w:noProof/>
+        </w:rPr>
+        <mc:AlternateContent>
+          <mc:Choice Requires="wps">
+            <w:drawing>
+              <wp:anchor distT="0" distB="0" distL="114300" distR="114300" simplePos="0" relativeHeight="252055552" behindDoc="0" locked="0" layoutInCell="1" allowOverlap="1" wp14:anchorId="75EA8D4E" wp14:editId="423BE3C5">
+                <wp:simplePos x="0" y="0"/>
+                <wp:positionH relativeFrom="margin">
+                  <wp:align>center</wp:align>
+                </wp:positionH>
+                <wp:positionV relativeFrom="paragraph">
+                  <wp:posOffset>-8824</wp:posOffset>
+                </wp:positionV>
+                <wp:extent cx="4429496" cy="3764478"/>
+                <wp:effectExtent l="0" t="0" r="28575" b="26670"/>
+                <wp:wrapNone/>
+                <wp:docPr id="120" name="Rectangle 120"/>
+                <wp:cNvGraphicFramePr/>
+                <a:graphic xmlns:a="http://schemas.openxmlformats.org/drawingml/2006/main">
+                  <a:graphicData uri="http://schemas.microsoft.com/office/word/2010/wordprocessingShape">
+                    <wps:wsp>
+                      <wps:cNvSpPr/>
+                      <wps:spPr>
+                        <a:xfrm>
+                          <a:off x="0" y="0"/>
+                          <a:ext cx="4429496" cy="3764478"/>
+                        </a:xfrm>
+                        <a:prstGeom prst="rect">
+                          <a:avLst/>
+                        </a:prstGeom>
+                        <a:noFill/>
+                        <a:ln w="9525" cap="flat" cmpd="sng" algn="ctr">
+                          <a:solidFill>
+                            <a:schemeClr val="dk1"/>
+                          </a:solidFill>
+                          <a:prstDash val="solid"/>
+                          <a:round/>
+                          <a:headEnd type="none" w="med" len="med"/>
+                          <a:tailEnd type="none" w="med" len="med"/>
+                        </a:ln>
+                      </wps:spPr>
+                      <wps:style>
+                        <a:lnRef idx="0">
+                          <a:scrgbClr r="0" g="0" b="0"/>
+                        </a:lnRef>
+                        <a:fillRef idx="0">
+                          <a:scrgbClr r="0" g="0" b="0"/>
+                        </a:fillRef>
+                        <a:effectRef idx="0">
+                          <a:scrgbClr r="0" g="0" b="0"/>
+                        </a:effectRef>
+                        <a:fontRef idx="minor">
+                          <a:schemeClr val="dk1"/>
+                        </a:fontRef>
+                      </wps:style>
+                      <wps:bodyPr rot="0" spcFirstLastPara="0" vertOverflow="overflow" horzOverflow="overflow" vert="horz" wrap="square" lIns="91440" tIns="45720" rIns="91440" bIns="45720" numCol="1" spcCol="0" rtlCol="0" fromWordArt="0" anchor="ctr" anchorCtr="0" forceAA="0" compatLnSpc="1">
+                        <a:prstTxWarp prst="textNoShape">
+                          <a:avLst/>
+                        </a:prstTxWarp>
+                        <a:noAutofit/>
+                      </wps:bodyPr>
+                    </wps:wsp>
+                  </a:graphicData>
+                </a:graphic>
+              </wp:anchor>
+            </w:drawing>
+          </mc:Choice>
+          <mc:Fallback>
+            <w:pict>
+              <v:rect w14:anchorId="10FF25B0" id="Rectangle 120" o:spid="_x0000_s1026" style="position:absolute;margin-left:0;margin-top:-.7pt;width:348.8pt;height:296.4pt;z-index:252055552;visibility:visible;mso-wrap-style:square;mso-wrap-distance-left:9pt;mso-wrap-distance-top:0;mso-wrap-distance-right:9pt;mso-wrap-distance-bottom:0;mso-position-horizontal:center;mso-position-horizontal-relative:margin;mso-position-vertical:absolute;mso-position-vertical-relative:text;v-text-anchor:middle" o:gfxdata="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" filled="f" strokecolor="black [3200]">
+                <v:stroke joinstyle="round"/>
+                <w10:wrap anchorx="margin"/>
+              </v:rect>
+            </w:pict>
+          </mc:Fallback>
+        </mc:AlternateContent>
+      </w:r>
+    </w:p>
+    <w:p>
+      <w:pPr>
+        <w:rPr>
+          <w:sz w:val="28"/>
+          <w:szCs w:val="28"/>
+        </w:rPr>
+      </w:pPr>
+      <w:r>
+        <w:tab/>
+      </w:r>
+      <w:r>
+        <w:tab/>
+      </w:r>
+      <w:r>
+        <w:tab/>
+      </w:r>
+      <w:r>
+        <w:tab/>
+      </w:r>
+      <w:r>
+        <w:tab/>
+      </w:r>
+      <w:r>
+        <w:rPr>
+          <w:sz w:val="28"/>
+          <w:szCs w:val="28"/>
+        </w:rPr>
+        <w:t>ESCAPE WEB</w:t>
+      </w:r>
+    </w:p>
+    <w:p>
+      <w:pPr>
+        <w:rPr>
+          <w:sz w:val="18"/>
+          <w:szCs w:val="18"/>
+        </w:rPr>
+      </w:pPr>
+      <w:r>
+        <w:rPr>
+          <w:noProof/>
+        </w:rPr>
+        <mc:AlternateContent>
+          <mc:Choice Requires="wps">
+            <w:drawing>
+              <wp:anchor distT="0" distB="0" distL="114300" distR="114300" simplePos="0" relativeHeight="252064768" behindDoc="0" locked="0" layoutInCell="1" allowOverlap="1" wp14:anchorId="0E9DCEEA" wp14:editId="504528F2">
+                <wp:simplePos x="0" y="0"/>
+                <wp:positionH relativeFrom="margin">
+                  <wp:align>center</wp:align>
+                </wp:positionH>
+                <wp:positionV relativeFrom="paragraph">
+                  <wp:posOffset>156210</wp:posOffset>
+                </wp:positionV>
+                <wp:extent cx="4429125" cy="9525"/>
+                <wp:effectExtent l="0" t="0" r="28575" b="28575"/>
+                <wp:wrapNone/>
+                <wp:docPr id="132" name="Straight Connector 132"/>
+                <wp:cNvGraphicFramePr/>
+                <a:graphic xmlns:a="http://schemas.openxmlformats.org/drawingml/2006/main">
+                  <a:graphicData uri="http://schemas.microsoft.com/office/word/2010/wordprocessingShape">
+                    <wps:wsp>
+                      <wps:cNvCnPr/>
+                      <wps:spPr>
+                        <a:xfrm>
+                          <a:off x="0" y="0"/>
+                          <a:ext cx="4429125" cy="9525"/>
+                        </a:xfrm>
+                        <a:prstGeom prst="line">
+                          <a:avLst/>
+                        </a:prstGeom>
+                      </wps:spPr>
+                      <wps:style>
+                        <a:lnRef idx="1">
+                          <a:schemeClr val="dk1"/>
+                        </a:lnRef>
+                        <a:fillRef idx="0">
+                          <a:schemeClr val="dk1"/>
+                        </a:fillRef>
+                        <a:effectRef idx="0">
+                          <a:schemeClr val="dk1"/>
+                        </a:effectRef>
+                        <a:fontRef idx="minor">
+                          <a:schemeClr val="tx1"/>
+                        </a:fontRef>
+                      </wps:style>
+                      <wps:bodyPr/>
+                    </wps:wsp>
+                  </a:graphicData>
+                </a:graphic>
+              </wp:anchor>
+            </w:drawing>
+          </mc:Choice>
+          <mc:Fallback>
+            <w:pict>
+              <v:line w14:anchorId="4FAA09F5" id="Straight Connector 132" o:spid="_x0000_s1026" style="position:absolute;z-index:252064768;visibility:visible;mso-wrap-style:square;mso-wrap-distance-left:9pt;mso-wrap-distance-top:0;mso-wrap-distance-right:9pt;mso-wrap-distance-bottom:0;mso-position-horizontal:center;mso-position-horizontal-relative:margin;mso-position-vertical:absolute;mso-position-vertical-relative:text" from="0,12.3pt" to="348.75pt,13.05pt" o:gfxdata="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" strokecolor="black [3200]" strokeweight=".5pt">
+                <v:stroke joinstyle="miter"/>
+                <w10:wrap anchorx="margin"/>
+              </v:line>
+            </w:pict>
+          </mc:Fallback>
+        </mc:AlternateContent>
+      </w:r>
+      <w:r>
+        <w:rPr>
+          <w:sz w:val="28"/>
+          <w:szCs w:val="28"/>
+        </w:rPr>
+        <w:tab/>
+      </w:r>
+      <w:r>
+        <w:rPr>
+          <w:sz w:val="28"/>
+          <w:szCs w:val="28"/>
+        </w:rPr>
+        <w:tab/>
+      </w:r>
+      <w:r>
+        <w:rPr>
+          <w:sz w:val="28"/>
+          <w:szCs w:val="28"/>
+        </w:rPr>
+        <w:tab/>
+      </w:r>
+      <w:r>
+        <w:rPr>
+          <w:sz w:val="28"/>
+          <w:szCs w:val="28"/>
+        </w:rPr>
+        <w:tab/>
+        <w:t xml:space="preserve">        </w:t>
+      </w:r>
+      <w:r>
+        <w:rPr>
+          <w:sz w:val="18"/>
+          <w:szCs w:val="18"/>
+        </w:rPr>
+        <w:t xml:space="preserve">Tu Página de </w:t>
+      </w:r>
+      <w:proofErr w:type="spellStart"/>
+      <w:r>
+        <w:rPr>
+          <w:sz w:val="18"/>
+          <w:szCs w:val="18"/>
+        </w:rPr>
+        <w:t>Scape</w:t>
+      </w:r>
+      <w:proofErr w:type="spellEnd"/>
+      <w:r>
+        <w:rPr>
+          <w:sz w:val="18"/>
+          <w:szCs w:val="18"/>
+        </w:rPr>
+        <w:t xml:space="preserve"> </w:t>
+      </w:r>
+      <w:proofErr w:type="spellStart"/>
+      <w:r>
+        <w:rPr>
+          <w:sz w:val="18"/>
+          <w:szCs w:val="18"/>
+        </w:rPr>
+        <w:t>room</w:t>
+      </w:r>
+      <w:proofErr w:type="spellEnd"/>
+    </w:p>
+    <w:p>
+      <w:r>
+        <w:rPr>
+          <w:noProof/>
+        </w:rPr>
+        <mc:AlternateContent>
+          <mc:Choice Requires="wps">
+            <w:drawing>
+              <wp:anchor distT="0" distB="0" distL="114300" distR="114300" simplePos="0" relativeHeight="252069888" behindDoc="0" locked="0" layoutInCell="1" allowOverlap="1" wp14:anchorId="03962EE2" wp14:editId="0B381959">
+                <wp:simplePos x="0" y="0"/>
+                <wp:positionH relativeFrom="column">
+                  <wp:posOffset>805815</wp:posOffset>
+                </wp:positionH>
+                <wp:positionV relativeFrom="paragraph">
+                  <wp:posOffset>226695</wp:posOffset>
+                </wp:positionV>
+                <wp:extent cx="1076960" cy="356235"/>
+                <wp:effectExtent l="0" t="0" r="0" b="5715"/>
+                <wp:wrapNone/>
+                <wp:docPr id="137" name="Text Box 137"/>
+                <wp:cNvGraphicFramePr/>
+                <a:graphic xmlns:a="http://schemas.openxmlformats.org/drawingml/2006/main">
+                  <a:graphicData uri="http://schemas.microsoft.com/office/word/2010/wordprocessingShape">
+                    <wps:wsp>
+                      <wps:cNvSpPr txBox="1"/>
+                      <wps:spPr>
+                        <a:xfrm>
+                          <a:off x="0" y="0"/>
+                          <a:ext cx="1076960" cy="356235"/>
+                        </a:xfrm>
+                        <a:prstGeom prst="rect">
+                          <a:avLst/>
+                        </a:prstGeom>
+                        <a:noFill/>
+                        <a:ln>
+                          <a:noFill/>
+                        </a:ln>
+                      </wps:spPr>
+                      <wps:style>
+                        <a:lnRef idx="0">
+                          <a:scrgbClr r="0" g="0" b="0"/>
+                        </a:lnRef>
+                        <a:fillRef idx="0">
+                          <a:scrgbClr r="0" g="0" b="0"/>
+                        </a:fillRef>
+                        <a:effectRef idx="0">
+                          <a:scrgbClr r="0" g="0" b="0"/>
+                        </a:effectRef>
+                        <a:fontRef idx="minor">
+                          <a:schemeClr val="dk1"/>
+                        </a:fontRef>
+                      </wps:style>
+                      <wps:txbx>
+                        <w:txbxContent>
+                          <w:p>
+                            <w:pPr>
+                              <w:rPr>
+                                <w:sz w:val="32"/>
+                                <w:szCs w:val="32"/>
+                              </w:rPr>
+                            </w:pPr>
+                            <w:r>
+                              <w:rPr>
+                                <w:sz w:val="32"/>
+                                <w:szCs w:val="32"/>
+                              </w:rPr>
+                              <w:t>Pregunta</w:t>
+                            </w:r>
+                            <w:r>
+                              <w:rPr>
+                                <w:sz w:val="32"/>
+                                <w:szCs w:val="32"/>
+                              </w:rPr>
+                              <w:t>:</w:t>
+                            </w:r>
+                          </w:p>
+                        </w:txbxContent>
+                      </wps:txbx>
+                      <wps:bodyPr rot="0" spcFirstLastPara="0" vertOverflow="overflow" horzOverflow="overflow" vert="horz" wrap="square" lIns="91440" tIns="45720" rIns="91440" bIns="45720" numCol="1" spcCol="0" rtlCol="0" fromWordArt="0" anchor="t" anchorCtr="0" forceAA="0" compatLnSpc="1">
+                        <a:prstTxWarp prst="textNoShape">
+                          <a:avLst/>
+                        </a:prstTxWarp>
+                        <a:noAutofit/>
+                      </wps:bodyPr>
+                    </wps:wsp>
+                  </a:graphicData>
+                </a:graphic>
+                <wp14:sizeRelH relativeFrom="margin">
+                  <wp14:pctWidth>0</wp14:pctWidth>
+                </wp14:sizeRelH>
+                <wp14:sizeRelV relativeFrom="margin">
+                  <wp14:pctHeight>0</wp14:pctHeight>
+                </wp14:sizeRelV>
+              </wp:anchor>
+            </w:drawing>
+          </mc:Choice>
+          <mc:Fallback>
+            <w:pict>
+              <v:shape w14:anchorId="03962EE2" id="Text Box 137" o:spid="_x0000_s1194" type="#_x0000_t202" style="position:absolute;margin-left:63.45pt;margin-top:17.85pt;width:84.8pt;height:28.05pt;z-index:252069888;visibility:visible;mso-wrap-style:square;mso-width-percent:0;mso-height-percent:0;mso-wrap-distance-left:9pt;mso-wrap-distance-top:0;mso-wrap-distance-right:9pt;mso-wrap-distance-bottom:0;mso-position-horizontal:absolute;mso-position-horizontal-relative:text;mso-position-vertical:absolute;mso-position-vertical-relative:text;mso-width-percent:0;mso-height-percent:0;mso-width-relative:margin;mso-height-relative:margin;v-text-anchor:top" o:gfxdata="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" filled="f" stroked="f">
+                <v:textbox>
+                  <w:txbxContent>
+                    <w:p>
+                      <w:pPr>
+                        <w:rPr>
+                          <w:sz w:val="32"/>
+                          <w:szCs w:val="32"/>
+                        </w:rPr>
+                      </w:pPr>
+                      <w:r>
+                        <w:rPr>
+                          <w:sz w:val="32"/>
+                          <w:szCs w:val="32"/>
+                        </w:rPr>
+                        <w:t>Pregunta</w:t>
+                      </w:r>
+                      <w:r>
+                        <w:rPr>
+                          <w:sz w:val="32"/>
+                          <w:szCs w:val="32"/>
+                        </w:rPr>
+                        <w:t>:</w:t>
+                      </w:r>
+                    </w:p>
+                  </w:txbxContent>
+                </v:textbox>
+              </v:shape>
+            </w:pict>
+          </mc:Fallback>
+        </mc:AlternateContent>
+      </w:r>
+    </w:p>
+    <w:p>
+      <w:r>
+        <w:rPr>
+          <w:noProof/>
+        </w:rPr>
+        <mc:AlternateContent>
+          <mc:Choice Requires="wps">
+            <w:drawing>
+              <wp:anchor distT="0" distB="0" distL="114300" distR="114300" simplePos="0" relativeHeight="252067840" behindDoc="0" locked="0" layoutInCell="1" allowOverlap="1" wp14:anchorId="6A14980C" wp14:editId="76CE1C41">
+                <wp:simplePos x="0" y="0"/>
+                <wp:positionH relativeFrom="column">
+                  <wp:posOffset>1755140</wp:posOffset>
+                </wp:positionH>
+                <wp:positionV relativeFrom="paragraph">
+                  <wp:posOffset>5080</wp:posOffset>
+                </wp:positionV>
+                <wp:extent cx="1500996" cy="236855"/>
+                <wp:effectExtent l="0" t="0" r="23495" b="10795"/>
+                <wp:wrapNone/>
+                <wp:docPr id="136" name="Text Box 136"/>
+                <wp:cNvGraphicFramePr/>
+                <a:graphic xmlns:a="http://schemas.openxmlformats.org/drawingml/2006/main">
+                  <a:graphicData uri="http://schemas.microsoft.com/office/word/2010/wordprocessingShape">
+                    <wps:wsp>
+                      <wps:cNvSpPr txBox="1"/>
+                      <wps:spPr>
+                        <a:xfrm>
+                          <a:off x="0" y="0"/>
+                          <a:ext cx="1500996" cy="236855"/>
+                        </a:xfrm>
+                        <a:prstGeom prst="rect">
+                          <a:avLst/>
+                        </a:prstGeom>
+                        <a:solidFill>
+                          <a:schemeClr val="lt1"/>
+                        </a:solidFill>
+                        <a:ln w="6350">
+                          <a:solidFill>
+                            <a:prstClr val="black"/>
+                          </a:solidFill>
+                        </a:ln>
+                      </wps:spPr>
+                      <wps:txbx>
+                        <w:txbxContent>
+                          <w:p/>
+                        </w:txbxContent>
+                      </wps:txbx>
+                      <wps:bodyPr rot="0" spcFirstLastPara="0" vertOverflow="overflow" horzOverflow="overflow" vert="horz" wrap="square" lIns="91440" tIns="45720" rIns="91440" bIns="45720" numCol="1" spcCol="0" rtlCol="0" fromWordArt="0" anchor="t" anchorCtr="0" forceAA="0" compatLnSpc="1">
+                        <a:prstTxWarp prst="textNoShape">
+                          <a:avLst/>
+                        </a:prstTxWarp>
+                        <a:noAutofit/>
+                      </wps:bodyPr>
+                    </wps:wsp>
+                  </a:graphicData>
+                </a:graphic>
+                <wp14:sizeRelH relativeFrom="margin">
+                  <wp14:pctWidth>0</wp14:pctWidth>
+                </wp14:sizeRelH>
+                <wp14:sizeRelV relativeFrom="margin">
+                  <wp14:pctHeight>0</wp14:pctHeight>
+                </wp14:sizeRelV>
+              </wp:anchor>
+            </w:drawing>
+          </mc:Choice>
+          <mc:Fallback>
+            <w:pict>
+              <v:shape w14:anchorId="6A14980C" id="Text Box 136" o:spid="_x0000_s1195" type="#_x0000_t202" style="position:absolute;margin-left:138.2pt;margin-top:.4pt;width:118.2pt;height:18.65pt;z-index:252067840;visibility:visible;mso-wrap-style:square;mso-width-percent:0;mso-height-percent:0;mso-wrap-distance-left:9pt;mso-wrap-distance-top:0;mso-wrap-distance-right:9pt;mso-wrap-distance-bottom:0;mso-position-horizontal:absolute;mso-position-horizontal-relative:text;mso-position-vertical:absolute;mso-position-vertical-relative:text;mso-width-percent:0;mso-height-percent:0;mso-width-relative:margin;mso-height-relative:margin;v-text-anchor:top" o:gfxdata="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" fillcolor="white [3201]" strokeweight=".5pt">
+                <v:textbox>
+                  <w:txbxContent>
+                    <w:p/>
+                  </w:txbxContent>
+                </v:textbox>
+              </v:shape>
+            </w:pict>
+          </mc:Fallback>
+        </mc:AlternateContent>
+      </w:r>
+    </w:p>
+    <w:p>
+      <w:pPr>
+        <w:rPr>
+          <w:sz w:val="32"/>
+          <w:szCs w:val="32"/>
+        </w:rPr>
+      </w:pPr>
+      <w:r>
+        <w:rPr>
+          <w:noProof/>
+        </w:rPr>
+        <mc:AlternateContent>
+          <mc:Choice Requires="wps">
+            <w:drawing>
+              <wp:anchor distT="0" distB="0" distL="114300" distR="114300" simplePos="0" relativeHeight="252082176" behindDoc="0" locked="0" layoutInCell="1" allowOverlap="1" wp14:anchorId="50DC68DF" wp14:editId="13EE581E">
+                <wp:simplePos x="0" y="0"/>
+                <wp:positionH relativeFrom="column">
+                  <wp:posOffset>3348990</wp:posOffset>
+                </wp:positionH>
+                <wp:positionV relativeFrom="paragraph">
+                  <wp:posOffset>103505</wp:posOffset>
+                </wp:positionV>
+                <wp:extent cx="133350" cy="133350"/>
+                <wp:effectExtent l="0" t="0" r="19050" b="19050"/>
+                <wp:wrapNone/>
+                <wp:docPr id="242" name="Oval 242"/>
+                <wp:cNvGraphicFramePr/>
+                <a:graphic xmlns:a="http://schemas.openxmlformats.org/drawingml/2006/main">
+                  <a:graphicData uri="http://schemas.microsoft.com/office/word/2010/wordprocessingShape">
+                    <wps:wsp>
+                      <wps:cNvSpPr/>
+                      <wps:spPr>
+                        <a:xfrm>
+                          <a:off x="0" y="0"/>
+                          <a:ext cx="133350" cy="133350"/>
+                        </a:xfrm>
+                        <a:prstGeom prst="ellipse">
+                          <a:avLst/>
+                        </a:prstGeom>
+                        <a:noFill/>
+                        <a:ln w="9525" cap="flat" cmpd="sng" algn="ctr">
+                          <a:solidFill>
+                            <a:schemeClr val="dk1"/>
+                          </a:solidFill>
+                          <a:prstDash val="solid"/>
+                          <a:round/>
+                          <a:headEnd type="none" w="med" len="med"/>
+                          <a:tailEnd type="none" w="med" len="med"/>
+                        </a:ln>
+                      </wps:spPr>
+                      <wps:style>
+                        <a:lnRef idx="0">
+                          <a:scrgbClr r="0" g="0" b="0"/>
+                        </a:lnRef>
+                        <a:fillRef idx="0">
+                          <a:scrgbClr r="0" g="0" b="0"/>
+                        </a:fillRef>
+                        <a:effectRef idx="0">
+                          <a:scrgbClr r="0" g="0" b="0"/>
+                        </a:effectRef>
+                        <a:fontRef idx="minor">
+                          <a:schemeClr val="dk1"/>
+                        </a:fontRef>
+                      </wps:style>
+                      <wps:bodyPr rot="0" spcFirstLastPara="0" vertOverflow="overflow" horzOverflow="overflow" vert="horz" wrap="square" lIns="91440" tIns="45720" rIns="91440" bIns="45720" numCol="1" spcCol="0" rtlCol="0" fromWordArt="0" anchor="ctr" anchorCtr="0" forceAA="0" compatLnSpc="1">
+                        <a:prstTxWarp prst="textNoShape">
+                          <a:avLst/>
+                        </a:prstTxWarp>
+                        <a:noAutofit/>
+                      </wps:bodyPr>
+                    </wps:wsp>
+                  </a:graphicData>
+                </a:graphic>
+              </wp:anchor>
+            </w:drawing>
+          </mc:Choice>
+          <mc:Fallback>
+            <w:pict>
+              <v:oval w14:anchorId="5123AE9D" id="Oval 242" o:spid="_x0000_s1026" style="position:absolute;margin-left:263.7pt;margin-top:8.15pt;width:10.5pt;height:10.5pt;z-index:252082176;visibility:visible;mso-wrap-style:square;mso-wrap-distance-left:9pt;mso-wrap-distance-top:0;mso-wrap-distance-right:9pt;mso-wrap-distance-bottom:0;mso-position-horizontal:absolute;mso-position-horizontal-relative:text;mso-position-vertical:absolute;mso-position-vertical-relative:text;v-text-anchor:middle" o:gfxdata="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" filled="f" strokecolor="black [3200]"/>
+            </w:pict>
+          </mc:Fallback>
+        </mc:AlternateContent>
+      </w:r>
+      <w:r>
+        <w:rPr>
+          <w:noProof/>
+        </w:rPr>
+        <mc:AlternateContent>
+          <mc:Choice Requires="wps">
+            <w:drawing>
+              <wp:anchor distT="0" distB="0" distL="114300" distR="114300" simplePos="0" relativeHeight="252072960" behindDoc="0" locked="0" layoutInCell="1" allowOverlap="1" wp14:anchorId="019584AF" wp14:editId="5E12ECE7">
+                <wp:simplePos x="0" y="0"/>
+                <wp:positionH relativeFrom="column">
+                  <wp:posOffset>815340</wp:posOffset>
+                </wp:positionH>
+                <wp:positionV relativeFrom="paragraph">
+                  <wp:posOffset>313055</wp:posOffset>
+                </wp:positionV>
+                <wp:extent cx="962025" cy="356235"/>
+                <wp:effectExtent l="0" t="0" r="0" b="5715"/>
+                <wp:wrapNone/>
+                <wp:docPr id="201" name="Text Box 201"/>
+                <wp:cNvGraphicFramePr/>
+                <a:graphic xmlns:a="http://schemas.openxmlformats.org/drawingml/2006/main">
+                  <a:graphicData uri="http://schemas.microsoft.com/office/word/2010/wordprocessingShape">
+                    <wps:wsp>
+                      <wps:cNvSpPr txBox="1"/>
+                      <wps:spPr>
+                        <a:xfrm>
+                          <a:off x="0" y="0"/>
+                          <a:ext cx="962025" cy="356235"/>
+                        </a:xfrm>
+                        <a:prstGeom prst="rect">
+                          <a:avLst/>
+                        </a:prstGeom>
+                        <a:noFill/>
+                        <a:ln>
+                          <a:noFill/>
+                        </a:ln>
+                      </wps:spPr>
+                      <wps:style>
+                        <a:lnRef idx="0">
+                          <a:scrgbClr r="0" g="0" b="0"/>
+                        </a:lnRef>
+                        <a:fillRef idx="0">
+                          <a:scrgbClr r="0" g="0" b="0"/>
+                        </a:fillRef>
+                        <a:effectRef idx="0">
+                          <a:scrgbClr r="0" g="0" b="0"/>
+                        </a:effectRef>
+                        <a:fontRef idx="minor">
+                          <a:schemeClr val="dk1"/>
+                        </a:fontRef>
+                      </wps:style>
+                      <wps:txbx>
+                        <w:txbxContent>
+                          <w:p>
+                            <w:pPr>
+                              <w:rPr>
+                                <w:sz w:val="32"/>
+                                <w:szCs w:val="32"/>
+                              </w:rPr>
+                            </w:pPr>
+                            <w:r>
+                              <w:rPr>
+                                <w:sz w:val="32"/>
+                                <w:szCs w:val="32"/>
+                              </w:rPr>
+                              <w:t>Opcion2</w:t>
+                            </w:r>
+                            <w:r>
+                              <w:rPr>
+                                <w:sz w:val="32"/>
+                                <w:szCs w:val="32"/>
+                              </w:rPr>
+                              <w:t xml:space="preserve">: </w:t>
+                            </w:r>
+                          </w:p>
+                        </w:txbxContent>
+                      </wps:txbx>
+                      <wps:bodyPr rot="0" spcFirstLastPara="0" vertOverflow="overflow" horzOverflow="overflow" vert="horz" wrap="square" lIns="91440" tIns="45720" rIns="91440" bIns="45720" numCol="1" spcCol="0" rtlCol="0" fromWordArt="0" anchor="t" anchorCtr="0" forceAA="0" compatLnSpc="1">
+                        <a:prstTxWarp prst="textNoShape">
+                          <a:avLst/>
+                        </a:prstTxWarp>
+                        <a:noAutofit/>
+                      </wps:bodyPr>
+                    </wps:wsp>
+                  </a:graphicData>
+                </a:graphic>
+                <wp14:sizeRelH relativeFrom="margin">
+                  <wp14:pctWidth>0</wp14:pctWidth>
+                </wp14:sizeRelH>
+                <wp14:sizeRelV relativeFrom="margin">
+                  <wp14:pctHeight>0</wp14:pctHeight>
+                </wp14:sizeRelV>
+              </wp:anchor>
+            </w:drawing>
+          </mc:Choice>
+          <mc:Fallback>
+            <w:pict>
+              <v:shape w14:anchorId="019584AF" id="Text Box 201" o:spid="_x0000_s1196" type="#_x0000_t202" style="position:absolute;margin-left:64.2pt;margin-top:24.65pt;width:75.75pt;height:28.05pt;z-index:252072960;visibility:visible;mso-wrap-style:square;mso-width-percent:0;mso-height-percent:0;mso-wrap-distance-left:9pt;mso-wrap-distance-top:0;mso-wrap-distance-right:9pt;mso-wrap-distance-bottom:0;mso-position-horizontal:absolute;mso-position-horizontal-relative:text;mso-position-vertical:absolute;mso-position-vertical-relative:text;mso-width-percent:0;mso-height-percent:0;mso-width-relative:margin;mso-height-relative:margin;v-text-anchor:top" o:gfxdata="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" filled="f" stroked="f">
+                <v:textbox>
+                  <w:txbxContent>
+                    <w:p>
+                      <w:pPr>
+                        <w:rPr>
+                          <w:sz w:val="32"/>
+                          <w:szCs w:val="32"/>
+                        </w:rPr>
+                      </w:pPr>
+                      <w:r>
+                        <w:rPr>
+                          <w:sz w:val="32"/>
+                          <w:szCs w:val="32"/>
+                        </w:rPr>
+                        <w:t>Opcion2</w:t>
+                      </w:r>
+                      <w:r>
+                        <w:rPr>
+                          <w:sz w:val="32"/>
+                          <w:szCs w:val="32"/>
+                        </w:rPr>
+                        <w:t xml:space="preserve">: </w:t>
+                      </w:r>
+                    </w:p>
+                  </w:txbxContent>
+                </v:textbox>
+              </v:shape>
+            </w:pict>
+          </mc:Fallback>
+        </mc:AlternateContent>
+      </w:r>
+      <w:r>
+        <w:rPr>
+          <w:noProof/>
+        </w:rPr>
+        <mc:AlternateContent>
+          <mc:Choice Requires="wps">
+            <w:drawing>
+              <wp:anchor distT="0" distB="0" distL="114300" distR="114300" simplePos="0" relativeHeight="252068864" behindDoc="0" locked="0" layoutInCell="1" allowOverlap="1" wp14:anchorId="7E6FB7AA" wp14:editId="37ABD658">
+                <wp:simplePos x="0" y="0"/>
+                <wp:positionH relativeFrom="column">
+                  <wp:posOffset>1739265</wp:posOffset>
+                </wp:positionH>
+                <wp:positionV relativeFrom="paragraph">
+                  <wp:posOffset>55880</wp:posOffset>
+                </wp:positionV>
+                <wp:extent cx="1533525" cy="237490"/>
+                <wp:effectExtent l="0" t="0" r="28575" b="10160"/>
+                <wp:wrapNone/>
+                <wp:docPr id="140" name="Text Box 140"/>
+                <wp:cNvGraphicFramePr/>
+                <a:graphic xmlns:a="http://schemas.openxmlformats.org/drawingml/2006/main">
+                  <a:graphicData uri="http://schemas.microsoft.com/office/word/2010/wordprocessingShape">
+                    <wps:wsp>
+                      <wps:cNvSpPr txBox="1"/>
+                      <wps:spPr>
+                        <a:xfrm>
+                          <a:off x="0" y="0"/>
+                          <a:ext cx="1533525" cy="237490"/>
+                        </a:xfrm>
+                        <a:prstGeom prst="rect">
+                          <a:avLst/>
+                        </a:prstGeom>
+                        <a:solidFill>
+                          <a:schemeClr val="lt1"/>
+                        </a:solidFill>
+                        <a:ln w="6350">
+                          <a:solidFill>
+                            <a:prstClr val="black"/>
+                          </a:solidFill>
+                        </a:ln>
+                      </wps:spPr>
+                      <wps:txbx>
+                        <w:txbxContent>
+                          <w:p/>
+                        </w:txbxContent>
+                      </wps:txbx>
+                      <wps:bodyPr rot="0" spcFirstLastPara="0" vertOverflow="overflow" horzOverflow="overflow" vert="horz" wrap="square" lIns="91440" tIns="45720" rIns="91440" bIns="45720" numCol="1" spcCol="0" rtlCol="0" fromWordArt="0" anchor="t" anchorCtr="0" forceAA="0" compatLnSpc="1">
+                        <a:prstTxWarp prst="textNoShape">
+                          <a:avLst/>
+                        </a:prstTxWarp>
+                        <a:noAutofit/>
+                      </wps:bodyPr>
+                    </wps:wsp>
+                  </a:graphicData>
+                </a:graphic>
+                <wp14:sizeRelH relativeFrom="margin">
+                  <wp14:pctWidth>0</wp14:pctWidth>
+                </wp14:sizeRelH>
+              </wp:anchor>
+            </w:drawing>
+          </mc:Choice>
+          <mc:Fallback>
+            <w:pict>
+              <v:shape w14:anchorId="7E6FB7AA" id="Text Box 140" o:spid="_x0000_s1197" type="#_x0000_t202" style="position:absolute;margin-left:136.95pt;margin-top:4.4pt;width:120.75pt;height:18.7pt;z-index:252068864;visibility:visible;mso-wrap-style:square;mso-width-percent:0;mso-wrap-distance-left:9pt;mso-wrap-distance-top:0;mso-wrap-distance-right:9pt;mso-wrap-distance-bottom:0;mso-position-horizontal:absolute;mso-position-horizontal-relative:text;mso-position-vertical:absolute;mso-position-vertical-relative:text;mso-width-percent:0;mso-width-relative:margin;v-text-anchor:top" o:gfxdata="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" fillcolor="white [3201]" strokeweight=".5pt">
+                <v:textbox>
+                  <w:txbxContent>
+                    <w:p/>
+                  </w:txbxContent>
+                </v:textbox>
+              </v:shape>
+            </w:pict>
+          </mc:Fallback>
+        </mc:AlternateContent>
+      </w:r>
+      <w:r>
+        <w:rPr>
+          <w:noProof/>
+        </w:rPr>
+        <mc:AlternateContent>
+          <mc:Choice Requires="wps">
+            <w:drawing>
+              <wp:anchor distT="0" distB="0" distL="114300" distR="114300" simplePos="0" relativeHeight="252070912" behindDoc="0" locked="0" layoutInCell="1" allowOverlap="1" wp14:anchorId="788E60B1" wp14:editId="00163CFB">
+                <wp:simplePos x="0" y="0"/>
+                <wp:positionH relativeFrom="column">
+                  <wp:posOffset>824230</wp:posOffset>
+                </wp:positionH>
+                <wp:positionV relativeFrom="paragraph">
+                  <wp:posOffset>12065</wp:posOffset>
+                </wp:positionV>
+                <wp:extent cx="1000125" cy="356235"/>
+                <wp:effectExtent l="0" t="0" r="0" b="5715"/>
+                <wp:wrapNone/>
+                <wp:docPr id="141" name="Text Box 141"/>
+                <wp:cNvGraphicFramePr/>
+                <a:graphic xmlns:a="http://schemas.openxmlformats.org/drawingml/2006/main">
+                  <a:graphicData uri="http://schemas.microsoft.com/office/word/2010/wordprocessingShape">
+                    <wps:wsp>
+                      <wps:cNvSpPr txBox="1"/>
+                      <wps:spPr>
+                        <a:xfrm>
+                          <a:off x="0" y="0"/>
+                          <a:ext cx="1000125" cy="356235"/>
+                        </a:xfrm>
+                        <a:prstGeom prst="rect">
+                          <a:avLst/>
+                        </a:prstGeom>
+                        <a:noFill/>
+                        <a:ln>
+                          <a:noFill/>
+                        </a:ln>
+                      </wps:spPr>
+                      <wps:style>
+                        <a:lnRef idx="0">
+                          <a:scrgbClr r="0" g="0" b="0"/>
+                        </a:lnRef>
+                        <a:fillRef idx="0">
+                          <a:scrgbClr r="0" g="0" b="0"/>
+                        </a:fillRef>
+                        <a:effectRef idx="0">
+                          <a:scrgbClr r="0" g="0" b="0"/>
+                        </a:effectRef>
+                        <a:fontRef idx="minor">
+                          <a:schemeClr val="dk1"/>
+                        </a:fontRef>
+                      </wps:style>
+                      <wps:txbx>
+                        <w:txbxContent>
+                          <w:p>
+                            <w:pPr>
+                              <w:rPr>
+                                <w:sz w:val="32"/>
+                                <w:szCs w:val="32"/>
+                              </w:rPr>
+                            </w:pPr>
+                            <w:r>
+                              <w:rPr>
+                                <w:sz w:val="32"/>
+                                <w:szCs w:val="32"/>
+                              </w:rPr>
+                              <w:t>Opcion1</w:t>
+                            </w:r>
+                            <w:r>
+                              <w:rPr>
+                                <w:sz w:val="32"/>
+                                <w:szCs w:val="32"/>
+                              </w:rPr>
+                              <w:t>:</w:t>
+                            </w:r>
+                          </w:p>
+                        </w:txbxContent>
+                      </wps:txbx>
+                      <wps:bodyPr rot="0" spcFirstLastPara="0" vertOverflow="overflow" horzOverflow="overflow" vert="horz" wrap="square" lIns="91440" tIns="45720" rIns="91440" bIns="45720" numCol="1" spcCol="0" rtlCol="0" fromWordArt="0" anchor="t" anchorCtr="0" forceAA="0" compatLnSpc="1">
+                        <a:prstTxWarp prst="textNoShape">
+                          <a:avLst/>
+                        </a:prstTxWarp>
+                        <a:noAutofit/>
+                      </wps:bodyPr>
+                    </wps:wsp>
+                  </a:graphicData>
+                </a:graphic>
+                <wp14:sizeRelH relativeFrom="margin">
+                  <wp14:pctWidth>0</wp14:pctWidth>
+                </wp14:sizeRelH>
+                <wp14:sizeRelV relativeFrom="margin">
+                  <wp14:pctHeight>0</wp14:pctHeight>
+                </wp14:sizeRelV>
+              </wp:anchor>
+            </w:drawing>
+          </mc:Choice>
+          <mc:Fallback>
+            <w:pict>
+              <v:shape w14:anchorId="788E60B1" id="Text Box 141" o:spid="_x0000_s1198" type="#_x0000_t202" style="position:absolute;margin-left:64.9pt;margin-top:.95pt;width:78.75pt;height:28.05pt;z-index:252070912;visibility:visible;mso-wrap-style:square;mso-width-percent:0;mso-height-percent:0;mso-wrap-distance-left:9pt;mso-wrap-distance-top:0;mso-wrap-distance-right:9pt;mso-wrap-distance-bottom:0;mso-position-horizontal:absolute;mso-position-horizontal-relative:text;mso-position-vertical:absolute;mso-position-vertical-relative:text;mso-width-percent:0;mso-height-percent:0;mso-width-relative:margin;mso-height-relative:margin;v-text-anchor:top" o:gfxdata="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" filled="f" stroked="f">
+                <v:textbox>
+                  <w:txbxContent>
+                    <w:p>
+                      <w:pPr>
+                        <w:rPr>
+                          <w:sz w:val="32"/>
+                          <w:szCs w:val="32"/>
+                        </w:rPr>
+                      </w:pPr>
+                      <w:r>
+                        <w:rPr>
+                          <w:sz w:val="32"/>
+                          <w:szCs w:val="32"/>
+                        </w:rPr>
+                        <w:t>Opcion1</w:t>
+                      </w:r>
+                      <w:r>
+                        <w:rPr>
+                          <w:sz w:val="32"/>
+                          <w:szCs w:val="32"/>
+                        </w:rPr>
+                        <w:t>:</w:t>
+                      </w:r>
+                    </w:p>
+                  </w:txbxContent>
+                </v:textbox>
+              </v:shape>
+            </w:pict>
+          </mc:Fallback>
+        </mc:AlternateContent>
+      </w:r>
+      <w:r>
+        <w:tab/>
+      </w:r>
+      <w:r>
+        <w:tab/>
+      </w:r>
+      <w:r>
+        <w:tab/>
+      </w:r>
+      <w:r>
+        <w:tab/>
+      </w:r>
+      <w:r>
+        <w:tab/>
+      </w:r>
+      <w:r>
+        <w:tab/>
+      </w:r>
+      <w:r>
+        <w:tab/>
+      </w:r>
+      <w:r>
+        <w:tab/>
+        <w:t xml:space="preserve">    </w:t>
+      </w:r>
+    </w:p>
+    <w:p>
+      <w:r>
+        <w:rPr>
+          <w:noProof/>
+        </w:rPr>
+        <mc:AlternateContent>
+          <mc:Choice Requires="wps">
+            <w:drawing>
+              <wp:anchor distT="0" distB="0" distL="114300" distR="114300" simplePos="0" relativeHeight="252084224" behindDoc="0" locked="0" layoutInCell="1" allowOverlap="1" wp14:anchorId="262505E6" wp14:editId="67E043D6">
+                <wp:simplePos x="0" y="0"/>
+                <wp:positionH relativeFrom="column">
+                  <wp:posOffset>3358515</wp:posOffset>
+                </wp:positionH>
+                <wp:positionV relativeFrom="paragraph">
+                  <wp:posOffset>67310</wp:posOffset>
+                </wp:positionV>
+                <wp:extent cx="133350" cy="133350"/>
+                <wp:effectExtent l="0" t="0" r="19050" b="19050"/>
+                <wp:wrapNone/>
+                <wp:docPr id="244" name="Oval 244"/>
+                <wp:cNvGraphicFramePr/>
+                <a:graphic xmlns:a="http://schemas.openxmlformats.org/drawingml/2006/main">
+                  <a:graphicData uri="http://schemas.microsoft.com/office/word/2010/wordprocessingShape">
+                    <wps:wsp>
+                      <wps:cNvSpPr/>
+                      <wps:spPr>
+                        <a:xfrm>
+                          <a:off x="0" y="0"/>
+                          <a:ext cx="133350" cy="133350"/>
+                        </a:xfrm>
+                        <a:prstGeom prst="ellipse">
+                          <a:avLst/>
+                        </a:prstGeom>
+                        <a:noFill/>
+                        <a:ln w="9525" cap="flat" cmpd="sng" algn="ctr">
+                          <a:solidFill>
+                            <a:schemeClr val="dk1"/>
+                          </a:solidFill>
+                          <a:prstDash val="solid"/>
+                          <a:round/>
+                          <a:headEnd type="none" w="med" len="med"/>
+                          <a:tailEnd type="none" w="med" len="med"/>
+                        </a:ln>
+                      </wps:spPr>
+                      <wps:style>
+                        <a:lnRef idx="0">
+                          <a:scrgbClr r="0" g="0" b="0"/>
+                        </a:lnRef>
+                        <a:fillRef idx="0">
+                          <a:scrgbClr r="0" g="0" b="0"/>
+                        </a:fillRef>
+                        <a:effectRef idx="0">
+                          <a:scrgbClr r="0" g="0" b="0"/>
+                        </a:effectRef>
+                        <a:fontRef idx="minor">
+                          <a:schemeClr val="dk1"/>
+                        </a:fontRef>
+                      </wps:style>
+                      <wps:bodyPr rot="0" spcFirstLastPara="0" vertOverflow="overflow" horzOverflow="overflow" vert="horz" wrap="square" lIns="91440" tIns="45720" rIns="91440" bIns="45720" numCol="1" spcCol="0" rtlCol="0" fromWordArt="0" anchor="ctr" anchorCtr="0" forceAA="0" compatLnSpc="1">
+                        <a:prstTxWarp prst="textNoShape">
+                          <a:avLst/>
+                        </a:prstTxWarp>
+                        <a:noAutofit/>
+                      </wps:bodyPr>
+                    </wps:wsp>
+                  </a:graphicData>
+                </a:graphic>
+              </wp:anchor>
+            </w:drawing>
+          </mc:Choice>
+          <mc:Fallback>
+            <w:pict>
+              <v:oval w14:anchorId="7093FE64" id="Oval 244" o:spid="_x0000_s1026" style="position:absolute;margin-left:264.45pt;margin-top:5.3pt;width:10.5pt;height:10.5pt;z-index:252084224;visibility:visible;mso-wrap-style:square;mso-wrap-distance-left:9pt;mso-wrap-distance-top:0;mso-wrap-distance-right:9pt;mso-wrap-distance-bottom:0;mso-position-horizontal:absolute;mso-position-horizontal-relative:text;mso-position-vertical:absolute;mso-position-vertical-relative:text;v-text-anchor:middle" o:gfxdata="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" filled="f" strokecolor="black [3200]"/>
+            </w:pict>
+          </mc:Fallback>
+        </mc:AlternateContent>
+      </w:r>
+      <w:r>
+        <w:rPr>
+          <w:noProof/>
+        </w:rPr>
+        <mc:AlternateContent>
+          <mc:Choice Requires="wps">
+            <w:drawing>
+              <wp:anchor distT="0" distB="0" distL="114300" distR="114300" simplePos="0" relativeHeight="252075008" behindDoc="0" locked="0" layoutInCell="1" allowOverlap="1" wp14:anchorId="1CCB84D0" wp14:editId="34A121DC">
+                <wp:simplePos x="0" y="0"/>
+                <wp:positionH relativeFrom="column">
+                  <wp:posOffset>805815</wp:posOffset>
+                </wp:positionH>
+                <wp:positionV relativeFrom="paragraph">
+                  <wp:posOffset>219710</wp:posOffset>
+                </wp:positionV>
+                <wp:extent cx="962025" cy="356235"/>
+                <wp:effectExtent l="0" t="0" r="0" b="5715"/>
+                <wp:wrapNone/>
+                <wp:docPr id="237" name="Text Box 237"/>
+                <wp:cNvGraphicFramePr/>
+                <a:graphic xmlns:a="http://schemas.openxmlformats.org/drawingml/2006/main">
+                  <a:graphicData uri="http://schemas.microsoft.com/office/word/2010/wordprocessingShape">
+                    <wps:wsp>
+                      <wps:cNvSpPr txBox="1"/>
+                      <wps:spPr>
+                        <a:xfrm>
+                          <a:off x="0" y="0"/>
+                          <a:ext cx="962025" cy="356235"/>
+                        </a:xfrm>
+                        <a:prstGeom prst="rect">
+                          <a:avLst/>
+                        </a:prstGeom>
+                        <a:noFill/>
+                        <a:ln>
+                          <a:noFill/>
+                        </a:ln>
+                      </wps:spPr>
+                      <wps:style>
+                        <a:lnRef idx="0">
+                          <a:scrgbClr r="0" g="0" b="0"/>
+                        </a:lnRef>
+                        <a:fillRef idx="0">
+                          <a:scrgbClr r="0" g="0" b="0"/>
+                        </a:fillRef>
+                        <a:effectRef idx="0">
+                          <a:scrgbClr r="0" g="0" b="0"/>
+                        </a:effectRef>
+                        <a:fontRef idx="minor">
+                          <a:schemeClr val="dk1"/>
+                        </a:fontRef>
+                      </wps:style>
+                      <wps:txbx>
+                        <w:txbxContent>
+                          <w:p>
+                            <w:pPr>
+                              <w:rPr>
+                                <w:sz w:val="32"/>
+                                <w:szCs w:val="32"/>
+                              </w:rPr>
+                            </w:pPr>
+                            <w:r>
+                              <w:rPr>
+                                <w:sz w:val="32"/>
+                                <w:szCs w:val="32"/>
+                              </w:rPr>
+                              <w:t>Opcion</w:t>
+                            </w:r>
+                            <w:r>
+                              <w:rPr>
+                                <w:sz w:val="32"/>
+                                <w:szCs w:val="32"/>
+                              </w:rPr>
+                              <w:t>3</w:t>
+                            </w:r>
+                            <w:r>
+                              <w:rPr>
+                                <w:sz w:val="32"/>
+                                <w:szCs w:val="32"/>
+                              </w:rPr>
+                              <w:t xml:space="preserve">: </w:t>
+                            </w:r>
+                          </w:p>
+                        </w:txbxContent>
+                      </wps:txbx>
+                      <wps:bodyPr rot="0" spcFirstLastPara="0" vertOverflow="overflow" horzOverflow="overflow" vert="horz" wrap="square" lIns="91440" tIns="45720" rIns="91440" bIns="45720" numCol="1" spcCol="0" rtlCol="0" fromWordArt="0" anchor="t" anchorCtr="0" forceAA="0" compatLnSpc="1">
+                        <a:prstTxWarp prst="textNoShape">
+                          <a:avLst/>
+                        </a:prstTxWarp>
+                        <a:noAutofit/>
+                      </wps:bodyPr>
+                    </wps:wsp>
+                  </a:graphicData>
+                </a:graphic>
+                <wp14:sizeRelH relativeFrom="margin">
+                  <wp14:pctWidth>0</wp14:pctWidth>
+                </wp14:sizeRelH>
+                <wp14:sizeRelV relativeFrom="margin">
+                  <wp14:pctHeight>0</wp14:pctHeight>
+                </wp14:sizeRelV>
+              </wp:anchor>
+            </w:drawing>
+          </mc:Choice>
+          <mc:Fallback>
+            <w:pict>
+              <v:shape w14:anchorId="1CCB84D0" id="Text Box 237" o:spid="_x0000_s1199" type="#_x0000_t202" style="position:absolute;margin-left:63.45pt;margin-top:17.3pt;width:75.75pt;height:28.05pt;z-index:252075008;visibility:visible;mso-wrap-style:square;mso-width-percent:0;mso-height-percent:0;mso-wrap-distance-left:9pt;mso-wrap-distance-top:0;mso-wrap-distance-right:9pt;mso-wrap-distance-bottom:0;mso-position-horizontal:absolute;mso-position-horizontal-relative:text;mso-position-vertical:absolute;mso-position-vertical-relative:text;mso-width-percent:0;mso-height-percent:0;mso-width-relative:margin;mso-height-relative:margin;v-text-anchor:top" o:gfxdata="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" filled="f" stroked="f">
+                <v:textbox>
+                  <w:txbxContent>
+                    <w:p>
+                      <w:pPr>
+                        <w:rPr>
+                          <w:sz w:val="32"/>
+                          <w:szCs w:val="32"/>
+                        </w:rPr>
+                      </w:pPr>
+                      <w:r>
+                        <w:rPr>
+                          <w:sz w:val="32"/>
+                          <w:szCs w:val="32"/>
+                        </w:rPr>
+                        <w:t>Opcion</w:t>
+                      </w:r>
+                      <w:r>
+                        <w:rPr>
+                          <w:sz w:val="32"/>
+                          <w:szCs w:val="32"/>
+                        </w:rPr>
+                        <w:t>3</w:t>
+                      </w:r>
+                      <w:r>
+                        <w:rPr>
+                          <w:sz w:val="32"/>
+                          <w:szCs w:val="32"/>
+                        </w:rPr>
+                        <w:t xml:space="preserve">: </w:t>
+                      </w:r>
+                    </w:p>
+                  </w:txbxContent>
+                </v:textbox>
+              </v:shape>
+            </w:pict>
+          </mc:Fallback>
+        </mc:AlternateContent>
+      </w:r>
+      <w:r>
+        <w:rPr>
+          <w:noProof/>
+        </w:rPr>
+        <mc:AlternateContent>
+          <mc:Choice Requires="wps">
+            <w:drawing>
+              <wp:anchor distT="0" distB="0" distL="114300" distR="114300" simplePos="0" relativeHeight="252071936" behindDoc="0" locked="0" layoutInCell="1" allowOverlap="1" wp14:anchorId="2B91F6A3" wp14:editId="47DE995B">
+                <wp:simplePos x="0" y="0"/>
+                <wp:positionH relativeFrom="column">
+                  <wp:posOffset>1755140</wp:posOffset>
+                </wp:positionH>
+                <wp:positionV relativeFrom="paragraph">
+                  <wp:posOffset>14605</wp:posOffset>
+                </wp:positionV>
+                <wp:extent cx="1500996" cy="237490"/>
+                <wp:effectExtent l="0" t="0" r="23495" b="10160"/>
+                <wp:wrapNone/>
+                <wp:docPr id="200" name="Text Box 200"/>
+                <wp:cNvGraphicFramePr/>
+                <a:graphic xmlns:a="http://schemas.openxmlformats.org/drawingml/2006/main">
+                  <a:graphicData uri="http://schemas.microsoft.com/office/word/2010/wordprocessingShape">
+                    <wps:wsp>
+                      <wps:cNvSpPr txBox="1"/>
+                      <wps:spPr>
+                        <a:xfrm>
+                          <a:off x="0" y="0"/>
+                          <a:ext cx="1500996" cy="237490"/>
+                        </a:xfrm>
+                        <a:prstGeom prst="rect">
+                          <a:avLst/>
+                        </a:prstGeom>
+                        <a:solidFill>
+                          <a:schemeClr val="lt1"/>
+                        </a:solidFill>
+                        <a:ln w="6350">
+                          <a:solidFill>
+                            <a:prstClr val="black"/>
+                          </a:solidFill>
+                        </a:ln>
+                      </wps:spPr>
+                      <wps:txbx>
+                        <w:txbxContent>
+                          <w:p/>
+                        </w:txbxContent>
+                      </wps:txbx>
+                      <wps:bodyPr rot="0" spcFirstLastPara="0" vertOverflow="overflow" horzOverflow="overflow" vert="horz" wrap="square" lIns="91440" tIns="45720" rIns="91440" bIns="45720" numCol="1" spcCol="0" rtlCol="0" fromWordArt="0" anchor="t" anchorCtr="0" forceAA="0" compatLnSpc="1">
+                        <a:prstTxWarp prst="textNoShape">
+                          <a:avLst/>
+                        </a:prstTxWarp>
+                        <a:noAutofit/>
+                      </wps:bodyPr>
+                    </wps:wsp>
+                  </a:graphicData>
+                </a:graphic>
+                <wp14:sizeRelH relativeFrom="margin">
+                  <wp14:pctWidth>0</wp14:pctWidth>
+                </wp14:sizeRelH>
+              </wp:anchor>
+            </w:drawing>
+          </mc:Choice>
+          <mc:Fallback>
+            <w:pict>
+              <v:shape w14:anchorId="2B91F6A3" id="Text Box 200" o:spid="_x0000_s1200" type="#_x0000_t202" style="position:absolute;margin-left:138.2pt;margin-top:1.15pt;width:118.2pt;height:18.7pt;z-index:252071936;visibility:visible;mso-wrap-style:square;mso-width-percent:0;mso-wrap-distance-left:9pt;mso-wrap-distance-top:0;mso-wrap-distance-right:9pt;mso-wrap-distance-bottom:0;mso-position-horizontal:absolute;mso-position-horizontal-relative:text;mso-position-vertical:absolute;mso-position-vertical-relative:text;mso-width-percent:0;mso-width-relative:margin;v-text-anchor:top" o:gfxdata="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" fillcolor="white [3201]" strokeweight=".5pt">
+                <v:textbox>
+                  <w:txbxContent>
+                    <w:p/>
+                  </w:txbxContent>
+                </v:textbox>
+              </v:shape>
+            </w:pict>
+          </mc:Fallback>
+        </mc:AlternateContent>
+      </w:r>
+    </w:p>
+    <w:p>
+      <w:r>
+        <w:rPr>
+          <w:noProof/>
+        </w:rPr>
+        <mc:AlternateContent>
+          <mc:Choice Requires="wps">
+            <w:drawing>
+              <wp:anchor distT="0" distB="0" distL="114300" distR="114300" simplePos="0" relativeHeight="252086272" behindDoc="0" locked="0" layoutInCell="1" allowOverlap="1" wp14:anchorId="76974AF6" wp14:editId="114A27D9">
+                <wp:simplePos x="0" y="0"/>
+                <wp:positionH relativeFrom="column">
+                  <wp:posOffset>3358515</wp:posOffset>
+                </wp:positionH>
+                <wp:positionV relativeFrom="paragraph">
+                  <wp:posOffset>57785</wp:posOffset>
+                </wp:positionV>
+                <wp:extent cx="133350" cy="133350"/>
+                <wp:effectExtent l="0" t="0" r="19050" b="19050"/>
+                <wp:wrapNone/>
+                <wp:docPr id="245" name="Oval 245"/>
+                <wp:cNvGraphicFramePr/>
+                <a:graphic xmlns:a="http://schemas.openxmlformats.org/drawingml/2006/main">
+                  <a:graphicData uri="http://schemas.microsoft.com/office/word/2010/wordprocessingShape">
+                    <wps:wsp>
+                      <wps:cNvSpPr/>
+                      <wps:spPr>
+                        <a:xfrm>
+                          <a:off x="0" y="0"/>
+                          <a:ext cx="133350" cy="133350"/>
+                        </a:xfrm>
+                        <a:prstGeom prst="ellipse">
+                          <a:avLst/>
+                        </a:prstGeom>
+                        <a:noFill/>
+                        <a:ln w="9525" cap="flat" cmpd="sng" algn="ctr">
+                          <a:solidFill>
+                            <a:schemeClr val="dk1"/>
+                          </a:solidFill>
+                          <a:prstDash val="solid"/>
+                          <a:round/>
+                          <a:headEnd type="none" w="med" len="med"/>
+                          <a:tailEnd type="none" w="med" len="med"/>
+                        </a:ln>
+                      </wps:spPr>
+                      <wps:style>
+                        <a:lnRef idx="0">
+                          <a:scrgbClr r="0" g="0" b="0"/>
+                        </a:lnRef>
+                        <a:fillRef idx="0">
+                          <a:scrgbClr r="0" g="0" b="0"/>
+                        </a:fillRef>
+                        <a:effectRef idx="0">
+                          <a:scrgbClr r="0" g="0" b="0"/>
+                        </a:effectRef>
+                        <a:fontRef idx="minor">
+                          <a:schemeClr val="dk1"/>
+                        </a:fontRef>
+                      </wps:style>
+                      <wps:bodyPr rot="0" spcFirstLastPara="0" vertOverflow="overflow" horzOverflow="overflow" vert="horz" wrap="square" lIns="91440" tIns="45720" rIns="91440" bIns="45720" numCol="1" spcCol="0" rtlCol="0" fromWordArt="0" anchor="ctr" anchorCtr="0" forceAA="0" compatLnSpc="1">
+                        <a:prstTxWarp prst="textNoShape">
+                          <a:avLst/>
+                        </a:prstTxWarp>
+                        <a:noAutofit/>
+                      </wps:bodyPr>
+                    </wps:wsp>
+                  </a:graphicData>
+                </a:graphic>
+              </wp:anchor>
+            </w:drawing>
+          </mc:Choice>
+          <mc:Fallback>
+            <w:pict>
+              <v:oval w14:anchorId="06F07217" id="Oval 245" o:spid="_x0000_s1026" style="position:absolute;margin-left:264.45pt;margin-top:4.55pt;width:10.5pt;height:10.5pt;z-index:252086272;visibility:visible;mso-wrap-style:square;mso-wrap-distance-left:9pt;mso-wrap-distance-top:0;mso-wrap-distance-right:9pt;mso-wrap-distance-bottom:0;mso-position-horizontal:absolute;mso-position-horizontal-relative:text;mso-position-vertical:absolute;mso-position-vertical-relative:text;v-text-anchor:middle" o:gfxdata="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" filled="f" strokecolor="black [3200]"/>
+            </w:pict>
+          </mc:Fallback>
+        </mc:AlternateContent>
+      </w:r>
+      <w:r>
+        <w:rPr>
+          <w:noProof/>
+        </w:rPr>
+        <mc:AlternateContent>
+          <mc:Choice Requires="wps">
+            <w:drawing>
+              <wp:anchor distT="0" distB="0" distL="114300" distR="114300" simplePos="0" relativeHeight="252077056" behindDoc="0" locked="0" layoutInCell="1" allowOverlap="1" wp14:anchorId="6D7E6F4F" wp14:editId="2BA5A862">
+                <wp:simplePos x="0" y="0"/>
+                <wp:positionH relativeFrom="column">
+                  <wp:posOffset>824865</wp:posOffset>
+                </wp:positionH>
+                <wp:positionV relativeFrom="paragraph">
+                  <wp:posOffset>210185</wp:posOffset>
+                </wp:positionV>
+                <wp:extent cx="962025" cy="356235"/>
+                <wp:effectExtent l="0" t="0" r="0" b="5715"/>
+                <wp:wrapNone/>
+                <wp:docPr id="239" name="Text Box 239"/>
+                <wp:cNvGraphicFramePr/>
+                <a:graphic xmlns:a="http://schemas.openxmlformats.org/drawingml/2006/main">
+                  <a:graphicData uri="http://schemas.microsoft.com/office/word/2010/wordprocessingShape">
+                    <wps:wsp>
+                      <wps:cNvSpPr txBox="1"/>
+                      <wps:spPr>
+                        <a:xfrm>
+                          <a:off x="0" y="0"/>
+                          <a:ext cx="962025" cy="356235"/>
+                        </a:xfrm>
+                        <a:prstGeom prst="rect">
+                          <a:avLst/>
+                        </a:prstGeom>
+                        <a:noFill/>
+                        <a:ln>
+                          <a:noFill/>
+                        </a:ln>
+                      </wps:spPr>
+                      <wps:style>
+                        <a:lnRef idx="0">
+                          <a:scrgbClr r="0" g="0" b="0"/>
+                        </a:lnRef>
+                        <a:fillRef idx="0">
+                          <a:scrgbClr r="0" g="0" b="0"/>
+                        </a:fillRef>
+                        <a:effectRef idx="0">
+                          <a:scrgbClr r="0" g="0" b="0"/>
+                        </a:effectRef>
+                        <a:fontRef idx="minor">
+                          <a:schemeClr val="dk1"/>
+                        </a:fontRef>
+                      </wps:style>
+                      <wps:txbx>
+                        <w:txbxContent>
+                          <w:p>
+                            <w:pPr>
+                              <w:rPr>
+                                <w:sz w:val="32"/>
+                                <w:szCs w:val="32"/>
+                              </w:rPr>
+                            </w:pPr>
+                            <w:r>
+                              <w:rPr>
+                                <w:sz w:val="32"/>
+                                <w:szCs w:val="32"/>
+                              </w:rPr>
+                              <w:t>Opcion</w:t>
+                            </w:r>
+                            <w:r>
+                              <w:rPr>
+                                <w:sz w:val="32"/>
+                                <w:szCs w:val="32"/>
+                              </w:rPr>
+                              <w:t>4</w:t>
+                            </w:r>
+                            <w:r>
+                              <w:rPr>
+                                <w:sz w:val="32"/>
+                                <w:szCs w:val="32"/>
+                              </w:rPr>
+                              <w:t xml:space="preserve">: </w:t>
+                            </w:r>
+                          </w:p>
+                        </w:txbxContent>
+                      </wps:txbx>
+                      <wps:bodyPr rot="0" spcFirstLastPara="0" vertOverflow="overflow" horzOverflow="overflow" vert="horz" wrap="square" lIns="91440" tIns="45720" rIns="91440" bIns="45720" numCol="1" spcCol="0" rtlCol="0" fromWordArt="0" anchor="t" anchorCtr="0" forceAA="0" compatLnSpc="1">
+                        <a:prstTxWarp prst="textNoShape">
+                          <a:avLst/>
+                        </a:prstTxWarp>
+                        <a:noAutofit/>
+                      </wps:bodyPr>
+                    </wps:wsp>
+                  </a:graphicData>
+                </a:graphic>
+                <wp14:sizeRelH relativeFrom="margin">
+                  <wp14:pctWidth>0</wp14:pctWidth>
+                </wp14:sizeRelH>
+                <wp14:sizeRelV relativeFrom="margin">
+                  <wp14:pctHeight>0</wp14:pctHeight>
+                </wp14:sizeRelV>
+              </wp:anchor>
+            </w:drawing>
+          </mc:Choice>
+          <mc:Fallback>
+            <w:pict>
+              <v:shape w14:anchorId="6D7E6F4F" id="Text Box 239" o:spid="_x0000_s1201" type="#_x0000_t202" style="position:absolute;margin-left:64.95pt;margin-top:16.55pt;width:75.75pt;height:28.05pt;z-index:252077056;visibility:visible;mso-wrap-style:square;mso-width-percent:0;mso-height-percent:0;mso-wrap-distance-left:9pt;mso-wrap-distance-top:0;mso-wrap-distance-right:9pt;mso-wrap-distance-bottom:0;mso-position-horizontal:absolute;mso-position-horizontal-relative:text;mso-position-vertical:absolute;mso-position-vertical-relative:text;mso-width-percent:0;mso-height-percent:0;mso-width-relative:margin;mso-height-relative:margin;v-text-anchor:top" o:gfxdata="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" filled="f" stroked="f">
+                <v:textbox>
+                  <w:txbxContent>
+                    <w:p>
+                      <w:pPr>
+                        <w:rPr>
+                          <w:sz w:val="32"/>
+                          <w:szCs w:val="32"/>
+                        </w:rPr>
+                      </w:pPr>
+                      <w:r>
+                        <w:rPr>
+                          <w:sz w:val="32"/>
+                          <w:szCs w:val="32"/>
+                        </w:rPr>
+                        <w:t>Opcion</w:t>
+                      </w:r>
+                      <w:r>
+                        <w:rPr>
+                          <w:sz w:val="32"/>
+                          <w:szCs w:val="32"/>
+                        </w:rPr>
+                        <w:t>4</w:t>
+                      </w:r>
+                      <w:r>
+                        <w:rPr>
+                          <w:sz w:val="32"/>
+                          <w:szCs w:val="32"/>
+                        </w:rPr>
+                        <w:t xml:space="preserve">: </w:t>
+                      </w:r>
+                    </w:p>
+                  </w:txbxContent>
+                </v:textbox>
+              </v:shape>
+            </w:pict>
+          </mc:Fallback>
+        </mc:AlternateContent>
+      </w:r>
+      <w:r>
+        <w:rPr>
+          <w:noProof/>
+        </w:rPr>
+        <mc:AlternateContent>
+          <mc:Choice Requires="wps">
+            <w:drawing>
+              <wp:anchor distT="0" distB="0" distL="114300" distR="114300" simplePos="0" relativeHeight="252079104" behindDoc="0" locked="0" layoutInCell="1" allowOverlap="1" wp14:anchorId="3230D88A" wp14:editId="1A593D1D">
+                <wp:simplePos x="0" y="0"/>
+                <wp:positionH relativeFrom="column">
+                  <wp:posOffset>1772285</wp:posOffset>
+                </wp:positionH>
+                <wp:positionV relativeFrom="paragraph">
+                  <wp:posOffset>13970</wp:posOffset>
+                </wp:positionV>
+                <wp:extent cx="1500996" cy="237490"/>
+                <wp:effectExtent l="0" t="0" r="23495" b="10160"/>
+                <wp:wrapNone/>
+                <wp:docPr id="240" name="Text Box 240"/>
+                <wp:cNvGraphicFramePr/>
+                <a:graphic xmlns:a="http://schemas.openxmlformats.org/drawingml/2006/main">
+                  <a:graphicData uri="http://schemas.microsoft.com/office/word/2010/wordprocessingShape">
+                    <wps:wsp>
+                      <wps:cNvSpPr txBox="1"/>
+                      <wps:spPr>
+                        <a:xfrm>
+                          <a:off x="0" y="0"/>
+                          <a:ext cx="1500996" cy="237490"/>
+                        </a:xfrm>
+                        <a:prstGeom prst="rect">
+                          <a:avLst/>
+                        </a:prstGeom>
+                        <a:solidFill>
+                          <a:schemeClr val="lt1"/>
+                        </a:solidFill>
+                        <a:ln w="6350">
+                          <a:solidFill>
+                            <a:prstClr val="black"/>
+                          </a:solidFill>
+                        </a:ln>
+                      </wps:spPr>
+                      <wps:txbx>
+                        <w:txbxContent>
+                          <w:p/>
+                        </w:txbxContent>
+                      </wps:txbx>
+                      <wps:bodyPr rot="0" spcFirstLastPara="0" vertOverflow="overflow" horzOverflow="overflow" vert="horz" wrap="square" lIns="91440" tIns="45720" rIns="91440" bIns="45720" numCol="1" spcCol="0" rtlCol="0" fromWordArt="0" anchor="t" anchorCtr="0" forceAA="0" compatLnSpc="1">
+                        <a:prstTxWarp prst="textNoShape">
+                          <a:avLst/>
+                        </a:prstTxWarp>
+                        <a:noAutofit/>
+                      </wps:bodyPr>
+                    </wps:wsp>
+                  </a:graphicData>
+                </a:graphic>
+                <wp14:sizeRelH relativeFrom="margin">
+                  <wp14:pctWidth>0</wp14:pctWidth>
+                </wp14:sizeRelH>
+              </wp:anchor>
+            </w:drawing>
+          </mc:Choice>
+          <mc:Fallback>
+            <w:pict>
+              <v:shape w14:anchorId="3230D88A" id="Text Box 240" o:spid="_x0000_s1202" type="#_x0000_t202" style="position:absolute;margin-left:139.55pt;margin-top:1.1pt;width:118.2pt;height:18.7pt;z-index:252079104;visibility:visible;mso-wrap-style:square;mso-width-percent:0;mso-wrap-distance-left:9pt;mso-wrap-distance-top:0;mso-wrap-distance-right:9pt;mso-wrap-distance-bottom:0;mso-position-horizontal:absolute;mso-position-horizontal-relative:text;mso-position-vertical:absolute;mso-position-vertical-relative:text;mso-width-percent:0;mso-width-relative:margin;v-text-anchor:top" o:gfxdata="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" fillcolor="white [3201]" strokeweight=".5pt">
+                <v:textbox>
+                  <w:txbxContent>
+                    <w:p/>
+                  </w:txbxContent>
+                </v:textbox>
+              </v:shape>
+            </w:pict>
+          </mc:Fallback>
+        </mc:AlternateContent>
+      </w:r>
+    </w:p>
+    <w:p>
+      <w:pPr>
+        <w:tabs>
+          <w:tab w:val="left" w:pos="6433"/>
+        </w:tabs>
+      </w:pPr>
+      <w:r>
+        <w:rPr>
+          <w:noProof/>
+        </w:rPr>
+        <mc:AlternateContent>
+          <mc:Choice Requires="wps">
+            <w:drawing>
+              <wp:anchor distT="0" distB="0" distL="114300" distR="114300" simplePos="0" relativeHeight="252088320" behindDoc="0" locked="0" layoutInCell="1" allowOverlap="1" wp14:anchorId="764D8CAA" wp14:editId="533EFBBD">
+                <wp:simplePos x="0" y="0"/>
+                <wp:positionH relativeFrom="column">
+                  <wp:posOffset>3368040</wp:posOffset>
+                </wp:positionH>
+                <wp:positionV relativeFrom="paragraph">
+                  <wp:posOffset>67945</wp:posOffset>
+                </wp:positionV>
+                <wp:extent cx="133350" cy="133350"/>
+                <wp:effectExtent l="0" t="0" r="19050" b="19050"/>
+                <wp:wrapNone/>
+                <wp:docPr id="246" name="Oval 246"/>
+                <wp:cNvGraphicFramePr/>
+                <a:graphic xmlns:a="http://schemas.openxmlformats.org/drawingml/2006/main">
+                  <a:graphicData uri="http://schemas.microsoft.com/office/word/2010/wordprocessingShape">
+                    <wps:wsp>
+                      <wps:cNvSpPr/>
+                      <wps:spPr>
+                        <a:xfrm>
+                          <a:off x="0" y="0"/>
+                          <a:ext cx="133350" cy="133350"/>
+                        </a:xfrm>
+                        <a:prstGeom prst="ellipse">
+                          <a:avLst/>
+                        </a:prstGeom>
+                        <a:noFill/>
+                        <a:ln w="9525" cap="flat" cmpd="sng" algn="ctr">
+                          <a:solidFill>
+                            <a:schemeClr val="dk1"/>
+                          </a:solidFill>
+                          <a:prstDash val="solid"/>
+                          <a:round/>
+                          <a:headEnd type="none" w="med" len="med"/>
+                          <a:tailEnd type="none" w="med" len="med"/>
+                        </a:ln>
+                      </wps:spPr>
+                      <wps:style>
+                        <a:lnRef idx="0">
+                          <a:scrgbClr r="0" g="0" b="0"/>
+                        </a:lnRef>
+                        <a:fillRef idx="0">
+                          <a:scrgbClr r="0" g="0" b="0"/>
+                        </a:fillRef>
+                        <a:effectRef idx="0">
+                          <a:scrgbClr r="0" g="0" b="0"/>
+                        </a:effectRef>
+                        <a:fontRef idx="minor">
+                          <a:schemeClr val="dk1"/>
+                        </a:fontRef>
+                      </wps:style>
+                      <wps:bodyPr rot="0" spcFirstLastPara="0" vertOverflow="overflow" horzOverflow="overflow" vert="horz" wrap="square" lIns="91440" tIns="45720" rIns="91440" bIns="45720" numCol="1" spcCol="0" rtlCol="0" fromWordArt="0" anchor="ctr" anchorCtr="0" forceAA="0" compatLnSpc="1">
+                        <a:prstTxWarp prst="textNoShape">
+                          <a:avLst/>
+                        </a:prstTxWarp>
+                        <a:noAutofit/>
+                      </wps:bodyPr>
+                    </wps:wsp>
+                  </a:graphicData>
+                </a:graphic>
+              </wp:anchor>
+            </w:drawing>
+          </mc:Choice>
+          <mc:Fallback>
+            <w:pict>
+              <v:oval w14:anchorId="3AF150D2" id="Oval 246" o:spid="_x0000_s1026" style="position:absolute;margin-left:265.2pt;margin-top:5.35pt;width:10.5pt;height:10.5pt;z-index:252088320;visibility:visible;mso-wrap-style:square;mso-wrap-distance-left:9pt;mso-wrap-distance-top:0;mso-wrap-distance-right:9pt;mso-wrap-distance-bottom:0;mso-position-horizontal:absolute;mso-position-horizontal-relative:text;mso-position-vertical:absolute;mso-position-vertical-relative:text;v-text-anchor:middle" o:gfxdata="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" filled="f" strokecolor="black [3200]"/>
+            </w:pict>
+          </mc:Fallback>
+        </mc:AlternateContent>
+      </w:r>
+      <w:r>
+        <w:rPr>
+          <w:noProof/>
+        </w:rPr>
+        <mc:AlternateContent>
+          <mc:Choice Requires="wps">
+            <w:drawing>
+              <wp:anchor distT="0" distB="0" distL="114300" distR="114300" simplePos="0" relativeHeight="252081152" behindDoc="0" locked="0" layoutInCell="1" allowOverlap="1" wp14:anchorId="211AA4D5" wp14:editId="26BDF2E3">
+                <wp:simplePos x="0" y="0"/>
+                <wp:positionH relativeFrom="column">
+                  <wp:posOffset>1777365</wp:posOffset>
+                </wp:positionH>
+                <wp:positionV relativeFrom="paragraph">
+                  <wp:posOffset>20320</wp:posOffset>
+                </wp:positionV>
+                <wp:extent cx="1500996" cy="237490"/>
+                <wp:effectExtent l="0" t="0" r="23495" b="10160"/>
+                <wp:wrapNone/>
+                <wp:docPr id="241" name="Text Box 241"/>
+                <wp:cNvGraphicFramePr/>
+                <a:graphic xmlns:a="http://schemas.openxmlformats.org/drawingml/2006/main">
+                  <a:graphicData uri="http://schemas.microsoft.com/office/word/2010/wordprocessingShape">
+                    <wps:wsp>
+                      <wps:cNvSpPr txBox="1"/>
+                      <wps:spPr>
+                        <a:xfrm>
+                          <a:off x="0" y="0"/>
+                          <a:ext cx="1500996" cy="237490"/>
+                        </a:xfrm>
+                        <a:prstGeom prst="rect">
+                          <a:avLst/>
+                        </a:prstGeom>
+                        <a:solidFill>
+                          <a:schemeClr val="lt1"/>
+                        </a:solidFill>
+                        <a:ln w="6350">
+                          <a:solidFill>
+                            <a:prstClr val="black"/>
+                          </a:solidFill>
+                        </a:ln>
+                      </wps:spPr>
+                      <wps:txbx>
+                        <w:txbxContent>
+                          <w:p/>
+                        </w:txbxContent>
+                      </wps:txbx>
+                      <wps:bodyPr rot="0" spcFirstLastPara="0" vertOverflow="overflow" horzOverflow="overflow" vert="horz" wrap="square" lIns="91440" tIns="45720" rIns="91440" bIns="45720" numCol="1" spcCol="0" rtlCol="0" fromWordArt="0" anchor="t" anchorCtr="0" forceAA="0" compatLnSpc="1">
+                        <a:prstTxWarp prst="textNoShape">
+                          <a:avLst/>
+                        </a:prstTxWarp>
+                        <a:noAutofit/>
+                      </wps:bodyPr>
+                    </wps:wsp>
+                  </a:graphicData>
+                </a:graphic>
+                <wp14:sizeRelH relativeFrom="margin">
+                  <wp14:pctWidth>0</wp14:pctWidth>
+                </wp14:sizeRelH>
+              </wp:anchor>
+            </w:drawing>
+          </mc:Choice>
+          <mc:Fallback>
+            <w:pict>
+              <v:shape w14:anchorId="211AA4D5" id="Text Box 241" o:spid="_x0000_s1203" type="#_x0000_t202" style="position:absolute;margin-left:139.95pt;margin-top:1.6pt;width:118.2pt;height:18.7pt;z-index:252081152;visibility:visible;mso-wrap-style:square;mso-width-percent:0;mso-wrap-distance-left:9pt;mso-wrap-distance-top:0;mso-wrap-distance-right:9pt;mso-wrap-distance-bottom:0;mso-position-horizontal:absolute;mso-position-horizontal-relative:text;mso-position-vertical:absolute;mso-position-vertical-relative:text;mso-width-percent:0;mso-width-relative:margin;v-text-anchor:top" o:gfxdata="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" fillcolor="white [3201]" strokeweight=".5pt">
+                <v:textbox>
+                  <w:txbxContent>
+                    <w:p/>
+                  </w:txbxContent>
+                </v:textbox>
+              </v:shape>
+            </w:pict>
+          </mc:Fallback>
+        </mc:AlternateContent>
+      </w:r>
+    </w:p>
+    <w:p>
+      <w:r>
+        <w:rPr>
+          <w:noProof/>
+        </w:rPr>
+        <mc:AlternateContent>
+          <mc:Choice Requires="wps">
+            <w:drawing>
+              <wp:anchor distT="0" distB="0" distL="114300" distR="114300" simplePos="0" relativeHeight="252066816" behindDoc="0" locked="0" layoutInCell="1" allowOverlap="1" wp14:anchorId="2BB01CA0" wp14:editId="300BA97F">
+                <wp:simplePos x="0" y="0"/>
+                <wp:positionH relativeFrom="margin">
+                  <wp:posOffset>796290</wp:posOffset>
+                </wp:positionH>
+                <wp:positionV relativeFrom="paragraph">
+                  <wp:posOffset>96520</wp:posOffset>
+                </wp:positionV>
+                <wp:extent cx="895350" cy="281305"/>
+                <wp:effectExtent l="0" t="0" r="19050" b="23495"/>
+                <wp:wrapNone/>
+                <wp:docPr id="218" name="Text Box 218"/>
+                <wp:cNvGraphicFramePr/>
+                <a:graphic xmlns:a="http://schemas.openxmlformats.org/drawingml/2006/main">
+                  <a:graphicData uri="http://schemas.microsoft.com/office/word/2010/wordprocessingShape">
+                    <wps:wsp>
+                      <wps:cNvSpPr txBox="1"/>
+                      <wps:spPr>
+                        <a:xfrm>
+                          <a:off x="0" y="0"/>
+                          <a:ext cx="895350" cy="281305"/>
+                        </a:xfrm>
+                        <a:prstGeom prst="rect">
+                          <a:avLst/>
+                        </a:prstGeom>
+                        <a:solidFill>
+                          <a:schemeClr val="lt1"/>
+                        </a:solidFill>
+                        <a:ln w="6350">
+                          <a:solidFill>
+                            <a:prstClr val="black"/>
+                          </a:solidFill>
+                        </a:ln>
+                      </wps:spPr>
+                      <wps:txbx>
+                        <w:txbxContent>
+                          <w:p>
+                            <w:r>
+                              <w:t xml:space="preserve">      Editar</w:t>
+                            </w:r>
+                          </w:p>
+                        </w:txbxContent>
+                      </wps:txbx>
+                      <wps:bodyPr rot="0" spcFirstLastPara="0" vertOverflow="overflow" horzOverflow="overflow" vert="horz" wrap="square" lIns="91440" tIns="45720" rIns="91440" bIns="45720" numCol="1" spcCol="0" rtlCol="0" fromWordArt="0" anchor="t" anchorCtr="0" forceAA="0" compatLnSpc="1">
+                        <a:prstTxWarp prst="textNoShape">
+                          <a:avLst/>
+                        </a:prstTxWarp>
+                        <a:noAutofit/>
+                      </wps:bodyPr>
+                    </wps:wsp>
+                  </a:graphicData>
+                </a:graphic>
+                <wp14:sizeRelH relativeFrom="margin">
+                  <wp14:pctWidth>0</wp14:pctWidth>
+                </wp14:sizeRelH>
+                <wp14:sizeRelV relativeFrom="margin">
+                  <wp14:pctHeight>0</wp14:pctHeight>
+                </wp14:sizeRelV>
+              </wp:anchor>
+            </w:drawing>
+          </mc:Choice>
+          <mc:Fallback>
+            <w:pict>
+              <v:shape w14:anchorId="2BB01CA0" id="Text Box 218" o:spid="_x0000_s1204" type="#_x0000_t202" style="position:absolute;margin-left:62.7pt;margin-top:7.6pt;width:70.5pt;height:22.15pt;z-index:252066816;visibility:visible;mso-wrap-style:square;mso-width-percent:0;mso-height-percent:0;mso-wrap-distance-left:9pt;mso-wrap-distance-top:0;mso-wrap-distance-right:9pt;mso-wrap-distance-bottom:0;mso-position-horizontal:absolute;mso-position-horizontal-relative:margin;mso-position-vertical:absolute;mso-position-vertical-relative:text;mso-width-percent:0;mso-height-percent:0;mso-width-relative:margin;mso-height-relative:margin;v-text-anchor:top" o:gfxdata="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" fillcolor="white [3201]" strokeweight=".5pt">
+                <v:textbox>
+                  <w:txbxContent>
+                    <w:p>
+                      <w:r>
+                        <w:t xml:space="preserve">      Editar</w:t>
+                      </w:r>
+                    </w:p>
+                  </w:txbxContent>
+                </v:textbox>
+                <w10:wrap anchorx="margin"/>
+              </v:shape>
+            </w:pict>
+          </mc:Fallback>
+        </mc:AlternateContent>
+      </w:r>
+      <w:r>
+        <w:rPr>
+          <w:noProof/>
+        </w:rPr>
+        <mc:AlternateContent>
+          <mc:Choice Requires="wps">
+            <w:drawing>
+              <wp:anchor distT="0" distB="0" distL="114300" distR="114300" simplePos="0" relativeHeight="252062720" behindDoc="0" locked="0" layoutInCell="1" allowOverlap="1" wp14:anchorId="5DD9CEA2" wp14:editId="3764191F">
+                <wp:simplePos x="0" y="0"/>
+                <wp:positionH relativeFrom="margin">
+                  <wp:posOffset>2644140</wp:posOffset>
+                </wp:positionH>
+                <wp:positionV relativeFrom="paragraph">
+                  <wp:posOffset>96520</wp:posOffset>
+                </wp:positionV>
+                <wp:extent cx="885825" cy="290195"/>
+                <wp:effectExtent l="0" t="0" r="28575" b="14605"/>
+                <wp:wrapNone/>
+                <wp:docPr id="217" name="Text Box 217"/>
+                <wp:cNvGraphicFramePr/>
+                <a:graphic xmlns:a="http://schemas.openxmlformats.org/drawingml/2006/main">
+                  <a:graphicData uri="http://schemas.microsoft.com/office/word/2010/wordprocessingShape">
+                    <wps:wsp>
+                      <wps:cNvSpPr txBox="1"/>
+                      <wps:spPr>
+                        <a:xfrm>
+                          <a:off x="0" y="0"/>
+                          <a:ext cx="885825" cy="290195"/>
+                        </a:xfrm>
+                        <a:prstGeom prst="rect">
+                          <a:avLst/>
+                        </a:prstGeom>
+                        <a:solidFill>
+                          <a:schemeClr val="lt1"/>
+                        </a:solidFill>
+                        <a:ln w="6350">
+                          <a:solidFill>
+                            <a:prstClr val="black"/>
+                          </a:solidFill>
+                        </a:ln>
+                      </wps:spPr>
+                      <wps:txbx>
+                        <w:txbxContent>
+                          <w:p>
+                            <w:r>
+                              <w:t xml:space="preserve">      Volver</w:t>
+                            </w:r>
+                          </w:p>
+                        </w:txbxContent>
+                      </wps:txbx>
+                      <wps:bodyPr rot="0" spcFirstLastPara="0" vertOverflow="overflow" horzOverflow="overflow" vert="horz" wrap="square" lIns="91440" tIns="45720" rIns="91440" bIns="45720" numCol="1" spcCol="0" rtlCol="0" fromWordArt="0" anchor="t" anchorCtr="0" forceAA="0" compatLnSpc="1">
+                        <a:prstTxWarp prst="textNoShape">
+                          <a:avLst/>
+                        </a:prstTxWarp>
+                        <a:noAutofit/>
+                      </wps:bodyPr>
+                    </wps:wsp>
+                  </a:graphicData>
+                </a:graphic>
+                <wp14:sizeRelH relativeFrom="margin">
+                  <wp14:pctWidth>0</wp14:pctWidth>
+                </wp14:sizeRelH>
+                <wp14:sizeRelV relativeFrom="margin">
+                  <wp14:pctHeight>0</wp14:pctHeight>
+                </wp14:sizeRelV>
+              </wp:anchor>
+            </w:drawing>
+          </mc:Choice>
+          <mc:Fallback>
+            <w:pict>
+              <v:shape w14:anchorId="5DD9CEA2" id="Text Box 217" o:spid="_x0000_s1205" type="#_x0000_t202" style="position:absolute;margin-left:208.2pt;margin-top:7.6pt;width:69.75pt;height:22.85pt;z-index:252062720;visibility:visible;mso-wrap-style:square;mso-width-percent:0;mso-height-percent:0;mso-wrap-distance-left:9pt;mso-wrap-distance-top:0;mso-wrap-distance-right:9pt;mso-wrap-distance-bottom:0;mso-position-horizontal:absolute;mso-position-horizontal-relative:margin;mso-position-vertical:absolute;mso-position-vertical-relative:text;mso-width-percent:0;mso-height-percent:0;mso-width-relative:margin;mso-height-relative:margin;v-text-anchor:top" o:gfxdata="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" fillcolor="white [3201]" strokeweight=".5pt">
+                <v:textbox>
+                  <w:txbxContent>
+                    <w:p>
+                      <w:r>
+                        <w:t xml:space="preserve">      Volver</w:t>
+                      </w:r>
+                    </w:p>
+                  </w:txbxContent>
+                </v:textbox>
+                <w10:wrap anchorx="margin"/>
+              </v:shape>
+            </w:pict>
+          </mc:Fallback>
+        </mc:AlternateContent>
+      </w:r>
+      <w:r>
+        <w:rPr>
+          <w:noProof/>
+        </w:rPr>
+        <mc:AlternateContent>
+          <mc:Choice Requires="wps">
+            <w:drawing>
+              <wp:anchor distT="0" distB="0" distL="114300" distR="114300" simplePos="0" relativeHeight="252065792" behindDoc="0" locked="0" layoutInCell="1" allowOverlap="1" wp14:anchorId="5E86C6E2" wp14:editId="1C6D4434">
+                <wp:simplePos x="0" y="0"/>
+                <wp:positionH relativeFrom="margin">
+                  <wp:posOffset>3571240</wp:posOffset>
+                </wp:positionH>
+                <wp:positionV relativeFrom="paragraph">
+                  <wp:posOffset>86995</wp:posOffset>
+                </wp:positionV>
+                <wp:extent cx="1009650" cy="281305"/>
+                <wp:effectExtent l="0" t="0" r="19050" b="23495"/>
+                <wp:wrapNone/>
+                <wp:docPr id="207" name="Text Box 207"/>
+                <wp:cNvGraphicFramePr/>
+                <a:graphic xmlns:a="http://schemas.openxmlformats.org/drawingml/2006/main">
+                  <a:graphicData uri="http://schemas.microsoft.com/office/word/2010/wordprocessingShape">
+                    <wps:wsp>
+                      <wps:cNvSpPr txBox="1"/>
+                      <wps:spPr>
+                        <a:xfrm>
+                          <a:off x="0" y="0"/>
+                          <a:ext cx="1009650" cy="281305"/>
+                        </a:xfrm>
+                        <a:prstGeom prst="rect">
+                          <a:avLst/>
+                        </a:prstGeom>
+                        <a:solidFill>
+                          <a:schemeClr val="lt1"/>
+                        </a:solidFill>
+                        <a:ln w="6350">
+                          <a:solidFill>
+                            <a:prstClr val="black"/>
+                          </a:solidFill>
+                        </a:ln>
+                      </wps:spPr>
+                      <wps:txbx>
+                        <w:txbxContent>
+                          <w:p>
+                            <w:r>
+                              <w:t xml:space="preserve"> Cerrar Sesión</w:t>
+                            </w:r>
+                          </w:p>
+                        </w:txbxContent>
+                      </wps:txbx>
+                      <wps:bodyPr rot="0" spcFirstLastPara="0" vertOverflow="overflow" horzOverflow="overflow" vert="horz" wrap="square" lIns="91440" tIns="45720" rIns="91440" bIns="45720" numCol="1" spcCol="0" rtlCol="0" fromWordArt="0" anchor="t" anchorCtr="0" forceAA="0" compatLnSpc="1">
+                        <a:prstTxWarp prst="textNoShape">
+                          <a:avLst/>
+                        </a:prstTxWarp>
+                        <a:noAutofit/>
+                      </wps:bodyPr>
+                    </wps:wsp>
+                  </a:graphicData>
+                </a:graphic>
+                <wp14:sizeRelH relativeFrom="margin">
+                  <wp14:pctWidth>0</wp14:pctWidth>
+                </wp14:sizeRelH>
+                <wp14:sizeRelV relativeFrom="margin">
+                  <wp14:pctHeight>0</wp14:pctHeight>
+                </wp14:sizeRelV>
+              </wp:anchor>
+            </w:drawing>
+          </mc:Choice>
+          <mc:Fallback>
+            <w:pict>
+              <v:shape w14:anchorId="5E86C6E2" id="Text Box 207" o:spid="_x0000_s1206" type="#_x0000_t202" style="position:absolute;margin-left:281.2pt;margin-top:6.85pt;width:79.5pt;height:22.15pt;z-index:252065792;visibility:visible;mso-wrap-style:square;mso-width-percent:0;mso-height-percent:0;mso-wrap-distance-left:9pt;mso-wrap-distance-top:0;mso-wrap-distance-right:9pt;mso-wrap-distance-bottom:0;mso-position-horizontal:absolute;mso-position-horizontal-relative:margin;mso-position-vertical:absolute;mso-position-vertical-relative:text;mso-width-percent:0;mso-height-percent:0;mso-width-relative:margin;mso-height-relative:margin;v-text-anchor:top" o:gfxdata="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" fillcolor="white [3201]" strokeweight=".5pt">
+                <v:textbox>
+                  <w:txbxContent>
+                    <w:p>
+                      <w:r>
+                        <w:t xml:space="preserve"> Cerrar Sesión</w:t>
+                      </w:r>
+                    </w:p>
+                  </w:txbxContent>
+                </v:textbox>
+                <w10:wrap anchorx="margin"/>
+              </v:shape>
+            </w:pict>
+          </mc:Fallback>
+        </mc:AlternateContent>
+      </w:r>
+      <w:r>
+        <w:rPr>
+          <w:noProof/>
+        </w:rPr>
+        <mc:AlternateContent>
+          <mc:Choice Requires="wps">
+            <w:drawing>
+              <wp:anchor distT="0" distB="0" distL="114300" distR="114300" simplePos="0" relativeHeight="252090368" behindDoc="0" locked="0" layoutInCell="1" allowOverlap="1" wp14:anchorId="553160AE" wp14:editId="2442D1FD">
+                <wp:simplePos x="0" y="0"/>
+                <wp:positionH relativeFrom="margin">
+                  <wp:posOffset>1729740</wp:posOffset>
+                </wp:positionH>
+                <wp:positionV relativeFrom="paragraph">
+                  <wp:posOffset>96520</wp:posOffset>
+                </wp:positionV>
+                <wp:extent cx="885825" cy="290302"/>
+                <wp:effectExtent l="0" t="0" r="28575" b="14605"/>
+                <wp:wrapNone/>
+                <wp:docPr id="247" name="Text Box 247"/>
+                <wp:cNvGraphicFramePr/>
+                <a:graphic xmlns:a="http://schemas.openxmlformats.org/drawingml/2006/main">
+                  <a:graphicData uri="http://schemas.microsoft.com/office/word/2010/wordprocessingShape">
+                    <wps:wsp>
+                      <wps:cNvSpPr txBox="1"/>
+                      <wps:spPr>
+                        <a:xfrm>
+                          <a:off x="0" y="0"/>
+                          <a:ext cx="885825" cy="290302"/>
+                        </a:xfrm>
+                        <a:prstGeom prst="rect">
+                          <a:avLst/>
+                        </a:prstGeom>
+                        <a:solidFill>
+                          <a:schemeClr val="lt1"/>
+                        </a:solidFill>
+                        <a:ln w="6350">
+                          <a:solidFill>
+                            <a:prstClr val="black"/>
+                          </a:solidFill>
+                        </a:ln>
+                      </wps:spPr>
+                      <wps:txbx>
+                        <w:txbxContent>
+                          <w:p>
+                            <w:r>
+                              <w:t xml:space="preserve">     </w:t>
+                            </w:r>
+                            <w:r>
+                              <w:t>ADD</w:t>
+                            </w:r>
+                          </w:p>
+                        </w:txbxContent>
+                      </wps:txbx>
+                      <wps:bodyPr rot="0" spcFirstLastPara="0" vertOverflow="overflow" horzOverflow="overflow" vert="horz" wrap="square" lIns="91440" tIns="45720" rIns="91440" bIns="45720" numCol="1" spcCol="0" rtlCol="0" fromWordArt="0" anchor="t" anchorCtr="0" forceAA="0" compatLnSpc="1">
+                        <a:prstTxWarp prst="textNoShape">
+                          <a:avLst/>
+                        </a:prstTxWarp>
+                        <a:noAutofit/>
+                      </wps:bodyPr>
+                    </wps:wsp>
+                  </a:graphicData>
+                </a:graphic>
+                <wp14:sizeRelH relativeFrom="margin">
+                  <wp14:pctWidth>0</wp14:pctWidth>
+                </wp14:sizeRelH>
+                <wp14:sizeRelV relativeFrom="margin">
+                  <wp14:pctHeight>0</wp14:pctHeight>
+                </wp14:sizeRelV>
+              </wp:anchor>
+            </w:drawing>
+          </mc:Choice>
+          <mc:Fallback>
+            <w:pict>
+              <v:shape w14:anchorId="553160AE" id="Text Box 247" o:spid="_x0000_s1207" type="#_x0000_t202" style="position:absolute;margin-left:136.2pt;margin-top:7.6pt;width:69.75pt;height:22.85pt;z-index:252090368;visibility:visible;mso-wrap-style:square;mso-width-percent:0;mso-height-percent:0;mso-wrap-distance-left:9pt;mso-wrap-distance-top:0;mso-wrap-distance-right:9pt;mso-wrap-distance-bottom:0;mso-position-horizontal:absolute;mso-position-horizontal-relative:margin;mso-position-vertical:absolute;mso-position-vertical-relative:text;mso-width-percent:0;mso-height-percent:0;mso-width-relative:margin;mso-height-relative:margin;v-text-anchor:top" o:gfxdata="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" fillcolor="white [3201]" strokeweight=".5pt">
+                <v:textbox>
+                  <w:txbxContent>
+                    <w:p>
+                      <w:r>
+                        <w:t xml:space="preserve">     </w:t>
+                      </w:r>
+                      <w:r>
+                        <w:t>ADD</w:t>
+                      </w:r>
+                    </w:p>
+                  </w:txbxContent>
+                </v:textbox>
+                <w10:wrap anchorx="margin"/>
+              </v:shape>
+            </w:pict>
+          </mc:Fallback>
+        </mc:AlternateContent>
+      </w:r>
+    </w:p>
+    <w:p/>
+    <w:p>
+      <w:r>
+        <w:rPr>
+          <w:noProof/>
+        </w:rPr>
+        <mc:AlternateContent>
+          <mc:Choice Requires="wps">
+            <w:drawing>
+              <wp:anchor distT="0" distB="0" distL="114300" distR="114300" simplePos="0" relativeHeight="252063744" behindDoc="0" locked="0" layoutInCell="1" allowOverlap="1" wp14:anchorId="2474BCCD" wp14:editId="2D7BD087">
+                <wp:simplePos x="0" y="0"/>
+                <wp:positionH relativeFrom="margin">
+                  <wp:align>center</wp:align>
+                </wp:positionH>
+                <wp:positionV relativeFrom="paragraph">
+                  <wp:posOffset>211610</wp:posOffset>
+                </wp:positionV>
+                <wp:extent cx="4399471" cy="0"/>
+                <wp:effectExtent l="0" t="0" r="0" b="0"/>
+                <wp:wrapNone/>
+                <wp:docPr id="232" name="Straight Connector 232"/>
+                <wp:cNvGraphicFramePr/>
+                <a:graphic xmlns:a="http://schemas.openxmlformats.org/drawingml/2006/main">
+                  <a:graphicData uri="http://schemas.microsoft.com/office/word/2010/wordprocessingShape">
+                    <wps:wsp>
+                      <wps:cNvCnPr/>
+                      <wps:spPr>
+                        <a:xfrm>
+                          <a:off x="0" y="0"/>
+                          <a:ext cx="4399471" cy="0"/>
+                        </a:xfrm>
+                        <a:prstGeom prst="line">
+                          <a:avLst/>
+                        </a:prstGeom>
+                      </wps:spPr>
+                      <wps:style>
+                        <a:lnRef idx="1">
+                          <a:schemeClr val="dk1"/>
+                        </a:lnRef>
+                        <a:fillRef idx="0">
+                          <a:schemeClr val="dk1"/>
+                        </a:fillRef>
+                        <a:effectRef idx="0">
+                          <a:schemeClr val="dk1"/>
+                        </a:effectRef>
+                        <a:fontRef idx="minor">
+                          <a:schemeClr val="tx1"/>
+                        </a:fontRef>
+                      </wps:style>
+                      <wps:bodyPr/>
+                    </wps:wsp>
+                  </a:graphicData>
+                </a:graphic>
+                <wp14:sizeRelH relativeFrom="margin">
+                  <wp14:pctWidth>0</wp14:pctWidth>
+                </wp14:sizeRelH>
+                <wp14:sizeRelV relativeFrom="margin">
+                  <wp14:pctHeight>0</wp14:pctHeight>
+                </wp14:sizeRelV>
+              </wp:anchor>
+            </w:drawing>
+          </mc:Choice>
+          <mc:Fallback>
+            <w:pict>
+              <v:line w14:anchorId="40C389E6" id="Straight Connector 232" o:spid="_x0000_s1026" style="position:absolute;z-index:252063744;visibility:visible;mso-wrap-style:square;mso-width-percent:0;mso-height-percent:0;mso-wrap-distance-left:9pt;mso-wrap-distance-top:0;mso-wrap-distance-right:9pt;mso-wrap-distance-bottom:0;mso-position-horizontal:center;mso-position-horizontal-relative:margin;mso-position-vertical:absolute;mso-position-vertical-relative:text;mso-width-percent:0;mso-height-percent:0;mso-width-relative:margin;mso-height-relative:margin" from="0,16.65pt" to="346.4pt,16.65pt" o:gfxdata="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" strokecolor="black [3200]" strokeweight=".5pt">
+                <v:stroke joinstyle="miter"/>
+                <w10:wrap anchorx="margin"/>
+              </v:line>
+            </w:pict>
+          </mc:Fallback>
+        </mc:AlternateContent>
+      </w:r>
+    </w:p>
+    <w:p>
+      <w:r>
+        <w:tab/>
+        <w:t xml:space="preserve">      Email: EscapeRoom@juegos.com</w:t>
+      </w:r>
+    </w:p>
+    <w:p/>
     <w:sectPr>
       <w:pgSz w:w="11906" w:h="16838"/>
       <w:pgMar w:top="1417" w:right="1701" w:bottom="1417" w:left="1701" w:header="708" w:footer="708" w:gutter="0"/>
@@ -25864,6 +28298,56 @@
     </w:sectPr>
   </w:body>
 </w:document>
+</file>
+
+<file path=word/endnotes.xml><?xml version="1.0" encoding="utf-8"?>
+<w:endnotes xmlns:wpc="http://schemas.microsoft.com/office/word/2010/wordprocessingCanvas" xmlns:cx="http://schemas.microsoft.com/office/drawing/2014/chartex" xmlns:cx1="http://schemas.microsoft.com/office/drawing/2015/9/8/chartex" xmlns:cx2="http://schemas.microsoft.com/office/drawing/2015/10/21/chartex" xmlns:cx3="http://schemas.microsoft.com/office/drawing/2016/5/9/chartex" xmlns:cx4="http://schemas.microsoft.com/office/drawing/2016/5/10/chartex" xmlns:cx5="http://schemas.microsoft.com/office/drawing/2016/5/11/chartex" xmlns:cx6="http://schemas.microsoft.com/office/drawing/2016/5/12/chartex" xmlns:cx7="http://schemas.microsoft.com/office/drawing/2016/5/13/chartex" xmlns:cx8="http://schemas.microsoft.com/office/drawing/2016/5/14/chartex" xmlns:mc="http://schemas.openxmlformats.org/markup-compatibility/2006" xmlns:aink="http://schemas.microsoft.com/office/drawing/2016/ink" xmlns:am3d="http://schemas.microsoft.com/office/drawing/2017/model3d" xmlns:o="urn:schemas-microsoft-com:office:office" xmlns:r="http://schemas.openxmlformats.org/officeDocument/2006/relationships" xmlns:m="http://schemas.openxmlformats.org/officeDocument/2006/math" xmlns:v="urn:schemas-microsoft-com:vml" xmlns:wp14="http://schemas.microsoft.com/office/word/2010/wordprocessingDrawing" xmlns:wp="http://schemas.openxmlformats.org/drawingml/2006/wordprocessingDrawing" xmlns:w10="urn:schemas-microsoft-com:office:word" xmlns:w="http://schemas.openxmlformats.org/wordprocessingml/2006/main" xmlns:w14="http://schemas.microsoft.com/office/word/2010/wordml" xmlns:w15="http://schemas.microsoft.com/office/word/2012/wordml" xmlns:w16cex="http://schemas.microsoft.com/office/word/2018/wordml/cex" xmlns:w16cid="http://schemas.microsoft.com/office/word/2016/wordml/cid" xmlns:w16="http://schemas.microsoft.com/office/word/2018/wordml" xmlns:w16se="http://schemas.microsoft.com/office/word/2015/wordml/symex" xmlns:wpg="http://schemas.microsoft.com/office/word/2010/wordprocessingGroup" xmlns:wpi="http://schemas.microsoft.com/office/word/2010/wordprocessingInk" xmlns:wne="http://schemas.microsoft.com/office/word/2006/wordml" xmlns:wps="http://schemas.microsoft.com/office/word/2010/wordprocessingShape" mc:Ignorable="w14 w15 w16se w16cid w16 w16cex wp14">
+  <w:endnote w:type="separator" w:id="-1">
+    <w:p>
+      <w:pPr>
+        <w:spacing w:after="0" w:line="240" w:lineRule="auto"/>
+      </w:pPr>
+      <w:r>
+        <w:separator/>
+      </w:r>
+    </w:p>
+  </w:endnote>
+  <w:endnote w:type="continuationSeparator" w:id="0">
+    <w:p>
+      <w:pPr>
+        <w:spacing w:after="0" w:line="240" w:lineRule="auto"/>
+      </w:pPr>
+      <w:r>
+        <w:continuationSeparator/>
+      </w:r>
+    </w:p>
+  </w:endnote>
+</w:endnotes>
+</file>
+
+<file path=word/footnotes.xml><?xml version="1.0" encoding="utf-8"?>
+<w:footnotes xmlns:wpc="http://schemas.microsoft.com/office/word/2010/wordprocessingCanvas" xmlns:cx="http://schemas.microsoft.com/office/drawing/2014/chartex" xmlns:cx1="http://schemas.microsoft.com/office/drawing/2015/9/8/chartex" xmlns:cx2="http://schemas.microsoft.com/office/drawing/2015/10/21/chartex" xmlns:cx3="http://schemas.microsoft.com/office/drawing/2016/5/9/chartex" xmlns:cx4="http://schemas.microsoft.com/office/drawing/2016/5/10/chartex" xmlns:cx5="http://schemas.microsoft.com/office/drawing/2016/5/11/chartex" xmlns:cx6="http://schemas.microsoft.com/office/drawing/2016/5/12/chartex" xmlns:cx7="http://schemas.microsoft.com/office/drawing/2016/5/13/chartex" xmlns:cx8="http://schemas.microsoft.com/office/drawing/2016/5/14/chartex" xmlns:mc="http://schemas.openxmlformats.org/markup-compatibility/2006" xmlns:aink="http://schemas.microsoft.com/office/drawing/2016/ink" xmlns:am3d="http://schemas.microsoft.com/office/drawing/2017/model3d" xmlns:o="urn:schemas-microsoft-com:office:office" xmlns:r="http://schemas.openxmlformats.org/officeDocument/2006/relationships" xmlns:m="http://schemas.openxmlformats.org/officeDocument/2006/math" xmlns:v="urn:schemas-microsoft-com:vml" xmlns:wp14="http://schemas.microsoft.com/office/word/2010/wordprocessingDrawing" xmlns:wp="http://schemas.openxmlformats.org/drawingml/2006/wordprocessingDrawing" xmlns:w10="urn:schemas-microsoft-com:office:word" xmlns:w="http://schemas.openxmlformats.org/wordprocessingml/2006/main" xmlns:w14="http://schemas.microsoft.com/office/word/2010/wordml" xmlns:w15="http://schemas.microsoft.com/office/word/2012/wordml" xmlns:w16cex="http://schemas.microsoft.com/office/word/2018/wordml/cex" xmlns:w16cid="http://schemas.microsoft.com/office/word/2016/wordml/cid" xmlns:w16="http://schemas.microsoft.com/office/word/2018/wordml" xmlns:w16se="http://schemas.microsoft.com/office/word/2015/wordml/symex" xmlns:wpg="http://schemas.microsoft.com/office/word/2010/wordprocessingGroup" xmlns:wpi="http://schemas.microsoft.com/office/word/2010/wordprocessingInk" xmlns:wne="http://schemas.microsoft.com/office/word/2006/wordml" xmlns:wps="http://schemas.microsoft.com/office/word/2010/wordprocessingShape" mc:Ignorable="w14 w15 w16se w16cid w16 w16cex wp14">
+  <w:footnote w:type="separator" w:id="-1">
+    <w:p>
+      <w:pPr>
+        <w:spacing w:after="0" w:line="240" w:lineRule="auto"/>
+      </w:pPr>
+      <w:r>
+        <w:separator/>
+      </w:r>
+    </w:p>
+  </w:footnote>
+  <w:footnote w:type="continuationSeparator" w:id="0">
+    <w:p>
+      <w:pPr>
+        <w:spacing w:after="0" w:line="240" w:lineRule="auto"/>
+      </w:pPr>
+      <w:r>
+        <w:continuationSeparator/>
+      </w:r>
+    </w:p>
+  </w:footnote>
+</w:footnotes>
 </file>
 
 <file path=word/styles.xml><?xml version="1.0" encoding="utf-8"?>
@@ -26334,6 +28818,50 @@
       <w:shd w:val="clear" w:color="auto" w:fill="E1DFDD"/>
     </w:rPr>
   </w:style>
+  <w:style w:type="paragraph" w:styleId="Header">
+    <w:name w:val="header"/>
+    <w:basedOn w:val="Normal"/>
+    <w:link w:val="HeaderChar"/>
+    <w:uiPriority w:val="99"/>
+    <w:unhideWhenUsed/>
+    <w:rsid w:val="00F84F95"/>
+    <w:pPr>
+      <w:tabs>
+        <w:tab w:val="center" w:pos="4252"/>
+        <w:tab w:val="right" w:pos="8504"/>
+      </w:tabs>
+      <w:spacing w:after="0" w:line="240" w:lineRule="auto"/>
+    </w:pPr>
+  </w:style>
+  <w:style w:type="character" w:customStyle="1" w:styleId="HeaderChar">
+    <w:name w:val="Header Char"/>
+    <w:basedOn w:val="DefaultParagraphFont"/>
+    <w:link w:val="Header"/>
+    <w:uiPriority w:val="99"/>
+    <w:rsid w:val="00F84F95"/>
+  </w:style>
+  <w:style w:type="paragraph" w:styleId="Footer">
+    <w:name w:val="footer"/>
+    <w:basedOn w:val="Normal"/>
+    <w:link w:val="FooterChar"/>
+    <w:uiPriority w:val="99"/>
+    <w:unhideWhenUsed/>
+    <w:rsid w:val="00F84F95"/>
+    <w:pPr>
+      <w:tabs>
+        <w:tab w:val="center" w:pos="4252"/>
+        <w:tab w:val="right" w:pos="8504"/>
+      </w:tabs>
+      <w:spacing w:after="0" w:line="240" w:lineRule="auto"/>
+    </w:pPr>
+  </w:style>
+  <w:style w:type="character" w:customStyle="1" w:styleId="FooterChar">
+    <w:name w:val="Footer Char"/>
+    <w:basedOn w:val="DefaultParagraphFont"/>
+    <w:link w:val="Footer"/>
+    <w:uiPriority w:val="99"/>
+    <w:rsid w:val="00F84F95"/>
+  </w:style>
 </w:styles>
 </file>
 

</xml_diff>